<commit_message>
Ajout modèle logique dans le gabarit
</commit_message>
<xml_diff>
--- a/Analyse_Preliminaire/Gabarit_Analyse.docx
+++ b/Analyse_Preliminaire/Gabarit_Analyse.docx
@@ -275,6 +275,7 @@
           <w:lang w:val="fr-CA"/>
         </w:rPr>
       </w:pPr>
+      <w:proofErr w:type="spellStart"/>
       <w:r>
         <w:rPr>
           <w:lang w:val="fr-CA"/>
@@ -293,6 +294,7 @@
         </w:rPr>
         <w:t>App</w:t>
       </w:r>
+      <w:proofErr w:type="spellEnd"/>
     </w:p>
     <w:p>
       <w:pPr>
@@ -424,7 +426,7 @@
       <w:sdtContent>
         <w:p>
           <w:pPr>
-            <w:pStyle w:val="En-ttedetabledesmatires"/>
+            <w:pStyle w:val="TOCHeading"/>
             <w:rPr>
               <w:rFonts w:asciiTheme="minorHAnsi" w:hAnsiTheme="minorHAnsi"/>
             </w:rPr>
@@ -438,7 +440,7 @@
         </w:p>
         <w:p>
           <w:pPr>
-            <w:pStyle w:val="TM1"/>
+            <w:pStyle w:val="TOC1"/>
             <w:tabs>
               <w:tab w:val="right" w:pos="8630"/>
             </w:tabs>
@@ -475,7 +477,7 @@
           <w:hyperlink w:anchor="_Toc188807316" w:history="1">
             <w:r>
               <w:rPr>
-                <w:rStyle w:val="Hyperlien"/>
+                <w:rStyle w:val="Hyperlink"/>
                 <w:noProof/>
               </w:rPr>
               <w:t>Historique du document</w:t>
@@ -532,7 +534,7 @@
         </w:p>
         <w:p>
           <w:pPr>
-            <w:pStyle w:val="TM1"/>
+            <w:pStyle w:val="TOC1"/>
             <w:tabs>
               <w:tab w:val="right" w:pos="8630"/>
             </w:tabs>
@@ -552,7 +554,7 @@
           <w:hyperlink w:anchor="_Toc188807317" w:history="1">
             <w:r>
               <w:rPr>
-                <w:rStyle w:val="Hyperlien"/>
+                <w:rStyle w:val="Hyperlink"/>
                 <w:noProof/>
               </w:rPr>
               <w:t>Description du projet</w:t>
@@ -609,7 +611,7 @@
         </w:p>
         <w:p>
           <w:pPr>
-            <w:pStyle w:val="TM1"/>
+            <w:pStyle w:val="TOC1"/>
             <w:tabs>
               <w:tab w:val="right" w:pos="8630"/>
             </w:tabs>
@@ -629,7 +631,7 @@
           <w:hyperlink w:anchor="_Toc188807318" w:history="1">
             <w:r>
               <w:rPr>
-                <w:rStyle w:val="Hyperlien"/>
+                <w:rStyle w:val="Hyperlink"/>
                 <w:noProof/>
               </w:rPr>
               <w:t>Exigences fonctionnelles</w:t>
@@ -686,7 +688,7 @@
         </w:p>
         <w:p>
           <w:pPr>
-            <w:pStyle w:val="TM1"/>
+            <w:pStyle w:val="TOC1"/>
             <w:tabs>
               <w:tab w:val="right" w:pos="8630"/>
             </w:tabs>
@@ -706,7 +708,7 @@
           <w:hyperlink w:anchor="_Toc188807319" w:history="1">
             <w:r>
               <w:rPr>
-                <w:rStyle w:val="Hyperlien"/>
+                <w:rStyle w:val="Hyperlink"/>
                 <w:noProof/>
               </w:rPr>
               <w:t>Portée</w:t>
@@ -763,7 +765,7 @@
         </w:p>
         <w:p>
           <w:pPr>
-            <w:pStyle w:val="TM1"/>
+            <w:pStyle w:val="TOC1"/>
             <w:tabs>
               <w:tab w:val="right" w:pos="8630"/>
             </w:tabs>
@@ -783,7 +785,7 @@
           <w:hyperlink w:anchor="_Toc188807320" w:history="1">
             <w:r>
               <w:rPr>
-                <w:rStyle w:val="Hyperlien"/>
+                <w:rStyle w:val="Hyperlink"/>
                 <w:noProof/>
               </w:rPr>
               <w:t>Modèle de la base de données</w:t>
@@ -840,7 +842,7 @@
         </w:p>
         <w:p>
           <w:pPr>
-            <w:pStyle w:val="TM2"/>
+            <w:pStyle w:val="TOC2"/>
             <w:tabs>
               <w:tab w:val="right" w:pos="8630"/>
             </w:tabs>
@@ -859,7 +861,7 @@
           <w:hyperlink w:anchor="_Toc188807321" w:history="1">
             <w:r>
               <w:rPr>
-                <w:rStyle w:val="Hyperlien"/>
+                <w:rStyle w:val="Hyperlink"/>
                 <w:noProof/>
               </w:rPr>
               <w:t>Légende</w:t>
@@ -916,7 +918,7 @@
         </w:p>
         <w:p>
           <w:pPr>
-            <w:pStyle w:val="TM1"/>
+            <w:pStyle w:val="TOC1"/>
             <w:tabs>
               <w:tab w:val="right" w:pos="8630"/>
             </w:tabs>
@@ -936,7 +938,7 @@
           <w:hyperlink w:anchor="_Toc188807322" w:history="1">
             <w:r>
               <w:rPr>
-                <w:rStyle w:val="Hyperlien"/>
+                <w:rStyle w:val="Hyperlink"/>
                 <w:noProof/>
               </w:rPr>
               <w:t>Maquettes du site Web</w:t>
@@ -1011,7 +1013,7 @@
     </w:p>
     <w:p>
       <w:pPr>
-        <w:pStyle w:val="Titre1"/>
+        <w:pStyle w:val="Heading1"/>
         <w:rPr>
           <w:rFonts w:asciiTheme="minorHAnsi" w:hAnsiTheme="minorHAnsi"/>
         </w:rPr>
@@ -1036,7 +1038,7 @@
     <w:p/>
     <w:tbl>
       <w:tblPr>
-        <w:tblStyle w:val="TableauGrille4-Accentuation5"/>
+        <w:tblStyle w:val="GridTable4-Accent5"/>
         <w:tblW w:w="0" w:type="auto"/>
         <w:tblLook w:val="04A0" w:firstRow="1" w:lastRow="0" w:firstColumn="1" w:lastColumn="0" w:noHBand="0" w:noVBand="1"/>
       </w:tblPr>
@@ -1190,8 +1192,15 @@
               <w:keepNext/>
               <w:cnfStyle w:val="000000000000" w:firstRow="0" w:lastRow="0" w:firstColumn="0" w:lastColumn="0" w:oddVBand="0" w:evenVBand="0" w:oddHBand="0" w:evenHBand="0" w:firstRowFirstColumn="0" w:firstRowLastColumn="0" w:lastRowFirstColumn="0" w:lastRowLastColumn="0"/>
             </w:pPr>
+            <w:proofErr w:type="spellStart"/>
+            <w:proofErr w:type="gramStart"/>
             <w:r>
-              <w:t>Description,exisgence et porté</w:t>
+              <w:t>Description,exisgence</w:t>
+            </w:r>
+            <w:proofErr w:type="spellEnd"/>
+            <w:proofErr w:type="gramEnd"/>
+            <w:r>
+              <w:t xml:space="preserve"> et porté</w:t>
             </w:r>
           </w:p>
         </w:tc>
@@ -1307,32 +1316,19 @@
     </w:tbl>
     <w:p>
       <w:pPr>
-        <w:pStyle w:val="Lgende"/>
+        <w:pStyle w:val="Caption"/>
       </w:pPr>
       <w:r>
         <w:t xml:space="preserve">Tableau </w:t>
       </w:r>
-      <w:r>
-        <w:fldChar w:fldCharType="begin"/>
-      </w:r>
-      <w:r>
-        <w:instrText xml:space="preserve"> SEQ Tableau \* ARABIC </w:instrText>
-      </w:r>
-      <w:r>
-        <w:fldChar w:fldCharType="separate"/>
-      </w:r>
-      <w:r>
-        <w:rPr>
-          <w:noProof/>
-        </w:rPr>
-        <w:t>1</w:t>
-      </w:r>
-      <w:r>
-        <w:rPr>
-          <w:noProof/>
-        </w:rPr>
-        <w:fldChar w:fldCharType="end"/>
-      </w:r>
+      <w:fldSimple w:instr=" SEQ Tableau \* ARABIC ">
+        <w:r>
+          <w:rPr>
+            <w:noProof/>
+          </w:rPr>
+          <w:t>1</w:t>
+        </w:r>
+      </w:fldSimple>
       <w:r>
         <w:t xml:space="preserve"> : historique du document.</w:t>
       </w:r>
@@ -1352,7 +1348,7 @@
     </w:p>
     <w:p>
       <w:pPr>
-        <w:pStyle w:val="Titre1"/>
+        <w:pStyle w:val="Heading1"/>
       </w:pPr>
       <w:bookmarkStart w:id="12" w:name="_Toc188807317"/>
       <w:r>
@@ -1387,13 +1383,19 @@
         <w:t xml:space="preserve"> permettre aux enseignant de faire des évaluations par les pairs au sein de leur classe.</w:t>
       </w:r>
       <w:r>
-        <w:t xml:space="preserve"> L’enseignant pourra créer des évaluation, des travaux, des classes etc. Les étudiants pourront eux se créer des équipes et ensuite produire des évaluations sur les autres étudiants. </w:t>
+        <w:t xml:space="preserve"> L’enseignant pourra créer des évaluation</w:t>
+      </w:r>
+      <w:r>
+        <w:t>s</w:t>
+      </w:r>
+      <w:r>
+        <w:t xml:space="preserve">, des travaux, des classes etc. Les étudiants pourront eux se créer des équipes et ensuite produire des évaluations sur les autres étudiants. </w:t>
       </w:r>
     </w:p>
     <w:p/>
     <w:p>
       <w:pPr>
-        <w:pStyle w:val="Titre1"/>
+        <w:pStyle w:val="Heading1"/>
       </w:pPr>
       <w:bookmarkStart w:id="13" w:name="_Toc188807318"/>
       <w:r>
@@ -1419,7 +1421,7 @@
     <w:p/>
     <w:p>
       <w:pPr>
-        <w:pStyle w:val="Titre1"/>
+        <w:pStyle w:val="Heading1"/>
       </w:pPr>
       <w:bookmarkStart w:id="14" w:name="_Toc188807319"/>
       <w:r>
@@ -1452,7 +1454,7 @@
     </w:p>
     <w:p>
       <w:pPr>
-        <w:pStyle w:val="Titre1"/>
+        <w:pStyle w:val="Heading1"/>
         <w:rPr>
           <w:rFonts w:asciiTheme="minorHAnsi" w:hAnsiTheme="minorHAnsi"/>
         </w:rPr>
@@ -1474,13 +1476,75 @@
       </w:r>
     </w:p>
     <w:p>
-      <w:pPr>
-        <w:keepNext/>
-      </w:pPr>
+      <w:r>
+        <w:rPr>
+          <w:noProof/>
+        </w:rPr>
+        <w:drawing>
+          <wp:inline distT="0" distB="0" distL="0" distR="0" wp14:anchorId="4506CDE9" wp14:editId="1403D5E7">
+            <wp:extent cx="5486400" cy="5014595"/>
+            <wp:effectExtent l="0" t="0" r="0" b="1905"/>
+            <wp:docPr id="2066649513" name="Picture 1"/>
+            <wp:cNvGraphicFramePr>
+              <a:graphicFrameLocks xmlns:a="http://schemas.openxmlformats.org/drawingml/2006/main" noChangeAspect="1"/>
+            </wp:cNvGraphicFramePr>
+            <a:graphic xmlns:a="http://schemas.openxmlformats.org/drawingml/2006/main">
+              <a:graphicData uri="http://schemas.openxmlformats.org/drawingml/2006/picture">
+                <pic:pic xmlns:pic="http://schemas.openxmlformats.org/drawingml/2006/picture">
+                  <pic:nvPicPr>
+                    <pic:cNvPr id="2066649513" name="Picture 2066649513"/>
+                    <pic:cNvPicPr/>
+                  </pic:nvPicPr>
+                  <pic:blipFill>
+                    <a:blip r:embed="rId11" cstate="print">
+                      <a:extLst>
+                        <a:ext uri="{28A0092B-C50C-407E-A947-70E740481C1C}">
+                          <a14:useLocalDpi xmlns:a14="http://schemas.microsoft.com/office/drawing/2010/main" val="0"/>
+                        </a:ext>
+                      </a:extLst>
+                    </a:blip>
+                    <a:stretch>
+                      <a:fillRect/>
+                    </a:stretch>
+                  </pic:blipFill>
+                  <pic:spPr>
+                    <a:xfrm>
+                      <a:off x="0" y="0"/>
+                      <a:ext cx="5486400" cy="5014595"/>
+                    </a:xfrm>
+                    <a:prstGeom prst="rect">
+                      <a:avLst/>
+                    </a:prstGeom>
+                  </pic:spPr>
+                </pic:pic>
+              </a:graphicData>
+            </a:graphic>
+          </wp:inline>
+        </w:drawing>
+      </w:r>
     </w:p>
     <w:p>
-      <w:pPr>
-        <w:pStyle w:val="Titre2"/>
+      <w:r>
+        <w:t xml:space="preserve">Faite par </w:t>
+      </w:r>
+      <w:r>
+        <w:t>Jean-François</w:t>
+      </w:r>
+      <w:r>
+        <w:t xml:space="preserve"> </w:t>
+      </w:r>
+      <w:r>
+        <w:t>Brodeur</w:t>
+      </w:r>
+    </w:p>
+    <w:p>
+      <w:pPr>
+        <w:keepNext/>
+      </w:pPr>
+    </w:p>
+    <w:p>
+      <w:pPr>
+        <w:pStyle w:val="Heading2"/>
       </w:pPr>
       <w:bookmarkStart w:id="16" w:name="_Toc188807321"/>
       <w:r>
@@ -1501,7 +1565,7 @@
     </w:p>
     <w:p>
       <w:pPr>
-        <w:pStyle w:val="Titre1"/>
+        <w:pStyle w:val="Heading1"/>
         <w:rPr>
           <w:rFonts w:asciiTheme="minorHAnsi" w:hAnsiTheme="minorHAnsi"/>
         </w:rPr>
@@ -1580,7 +1644,7 @@
                     </pic:cNvPicPr>
                   </pic:nvPicPr>
                   <pic:blipFill>
-                    <a:blip r:embed="rId11">
+                    <a:blip r:embed="rId12">
                       <a:extLst>
                         <a:ext uri="{28A0092B-C50C-407E-A947-70E740481C1C}">
                           <a14:useLocalDpi xmlns:a14="http://schemas.microsoft.com/office/drawing/2010/main" val="0"/>
@@ -1613,32 +1677,19 @@
     </w:p>
     <w:p>
       <w:pPr>
-        <w:pStyle w:val="Lgende"/>
+        <w:pStyle w:val="Caption"/>
       </w:pPr>
       <w:r>
         <w:t xml:space="preserve">Figure </w:t>
       </w:r>
-      <w:r>
-        <w:fldChar w:fldCharType="begin"/>
-      </w:r>
-      <w:r>
-        <w:instrText xml:space="preserve"> SEQ Figure \* ARABIC </w:instrText>
-      </w:r>
-      <w:r>
-        <w:fldChar w:fldCharType="separate"/>
-      </w:r>
-      <w:r>
-        <w:rPr>
-          <w:noProof/>
-        </w:rPr>
-        <w:t>8</w:t>
-      </w:r>
-      <w:r>
-        <w:rPr>
-          <w:noProof/>
-        </w:rPr>
-        <w:fldChar w:fldCharType="end"/>
-      </w:r>
+      <w:fldSimple w:instr=" SEQ Figure \* ARABIC ">
+        <w:r>
+          <w:rPr>
+            <w:noProof/>
+          </w:rPr>
+          <w:t>8</w:t>
+        </w:r>
+      </w:fldSimple>
       <w:r>
         <w:t xml:space="preserve"> : écran d'ajout d'employés</w:t>
       </w:r>
@@ -1660,7 +1711,7 @@
     </w:p>
     <w:p>
       <w:pPr>
-        <w:pStyle w:val="Titre2"/>
+        <w:pStyle w:val="Heading2"/>
       </w:pPr>
     </w:p>
     <w:sectPr>
@@ -1698,34 +1749,34 @@
 <w:ftr xmlns:wpc="http://schemas.microsoft.com/office/word/2010/wordprocessingCanvas" xmlns:cx="http://schemas.microsoft.com/office/drawing/2014/chartex" xmlns:cx1="http://schemas.microsoft.com/office/drawing/2015/9/8/chartex" xmlns:cx2="http://schemas.microsoft.com/office/drawing/2015/10/21/chartex" xmlns:cx3="http://schemas.microsoft.com/office/drawing/2016/5/9/chartex" xmlns:cx4="http://schemas.microsoft.com/office/drawing/2016/5/10/chartex" xmlns:cx5="http://schemas.microsoft.com/office/drawing/2016/5/11/chartex" xmlns:cx6="http://schemas.microsoft.com/office/drawing/2016/5/12/chartex" xmlns:cx7="http://schemas.microsoft.com/office/drawing/2016/5/13/chartex" xmlns:cx8="http://schemas.microsoft.com/office/drawing/2016/5/14/chartex" xmlns:mc="http://schemas.openxmlformats.org/markup-compatibility/2006" xmlns:aink="http://schemas.microsoft.com/office/drawing/2016/ink" xmlns:am3d="http://schemas.microsoft.com/office/drawing/2017/model3d" xmlns:o="urn:schemas-microsoft-com:office:office" xmlns:oel="http://schemas.microsoft.com/office/2019/extlst" xmlns:r="http://schemas.openxmlformats.org/officeDocument/2006/relationships" xmlns:m="http://schemas.openxmlformats.org/officeDocument/2006/math" xmlns:v="urn:schemas-microsoft-com:vml" xmlns:wp14="http://schemas.microsoft.com/office/word/2010/wordprocessingDrawing" xmlns:wp="http://schemas.openxmlformats.org/drawingml/2006/wordprocessingDrawing" xmlns:w10="urn:schemas-microsoft-com:office:word" xmlns:w="http://schemas.openxmlformats.org/wordprocessingml/2006/main" xmlns:w14="http://schemas.microsoft.com/office/word/2010/wordml" xmlns:w15="http://schemas.microsoft.com/office/word/2012/wordml" xmlns:w16cex="http://schemas.microsoft.com/office/word/2018/wordml/cex" xmlns:w16cid="http://schemas.microsoft.com/office/word/2016/wordml/cid" xmlns:w16="http://schemas.microsoft.com/office/word/2018/wordml" xmlns:w16du="http://schemas.microsoft.com/office/word/2023/wordml/word16du" xmlns:w16sdtdh="http://schemas.microsoft.com/office/word/2020/wordml/sdtdatahash" xmlns:w16sdtfl="http://schemas.microsoft.com/office/word/2024/wordml/sdtformatlock" xmlns:w16se="http://schemas.microsoft.com/office/word/2015/wordml/symex" xmlns:wpg="http://schemas.microsoft.com/office/word/2010/wordprocessingGroup" xmlns:wpi="http://schemas.microsoft.com/office/word/2010/wordprocessingInk" xmlns:wne="http://schemas.microsoft.com/office/word/2006/wordml" xmlns:wps="http://schemas.microsoft.com/office/word/2010/wordprocessingShape" mc:Ignorable="w14 w15 w16se w16cid w16 w16cex w16sdtdh w16sdtfl w16du wp14">
   <w:p>
     <w:pPr>
-      <w:pStyle w:val="Pieddepage"/>
+      <w:pStyle w:val="Footer"/>
       <w:framePr w:wrap="none" w:vAnchor="text" w:hAnchor="margin" w:xAlign="right" w:y="1"/>
       <w:rPr>
-        <w:rStyle w:val="Numrodepage"/>
+        <w:rStyle w:val="PageNumber"/>
       </w:rPr>
     </w:pPr>
     <w:r>
       <w:rPr>
-        <w:rStyle w:val="Numrodepage"/>
+        <w:rStyle w:val="PageNumber"/>
       </w:rPr>
       <w:fldChar w:fldCharType="begin"/>
     </w:r>
     <w:r>
       <w:rPr>
-        <w:rStyle w:val="Numrodepage"/>
+        <w:rStyle w:val="PageNumber"/>
       </w:rPr>
       <w:instrText xml:space="preserve">PAGE  </w:instrText>
     </w:r>
     <w:r>
       <w:rPr>
-        <w:rStyle w:val="Numrodepage"/>
+        <w:rStyle w:val="PageNumber"/>
       </w:rPr>
       <w:fldChar w:fldCharType="end"/>
     </w:r>
   </w:p>
   <w:p>
     <w:pPr>
-      <w:pStyle w:val="Pieddepage"/>
+      <w:pStyle w:val="Footer"/>
       <w:ind w:right="360"/>
     </w:pPr>
   </w:p>
@@ -1736,47 +1787,47 @@
 <w:ftr xmlns:wpc="http://schemas.microsoft.com/office/word/2010/wordprocessingCanvas" xmlns:cx="http://schemas.microsoft.com/office/drawing/2014/chartex" xmlns:cx1="http://schemas.microsoft.com/office/drawing/2015/9/8/chartex" xmlns:cx2="http://schemas.microsoft.com/office/drawing/2015/10/21/chartex" xmlns:cx3="http://schemas.microsoft.com/office/drawing/2016/5/9/chartex" xmlns:cx4="http://schemas.microsoft.com/office/drawing/2016/5/10/chartex" xmlns:cx5="http://schemas.microsoft.com/office/drawing/2016/5/11/chartex" xmlns:cx6="http://schemas.microsoft.com/office/drawing/2016/5/12/chartex" xmlns:cx7="http://schemas.microsoft.com/office/drawing/2016/5/13/chartex" xmlns:cx8="http://schemas.microsoft.com/office/drawing/2016/5/14/chartex" xmlns:mc="http://schemas.openxmlformats.org/markup-compatibility/2006" xmlns:aink="http://schemas.microsoft.com/office/drawing/2016/ink" xmlns:am3d="http://schemas.microsoft.com/office/drawing/2017/model3d" xmlns:o="urn:schemas-microsoft-com:office:office" xmlns:oel="http://schemas.microsoft.com/office/2019/extlst" xmlns:r="http://schemas.openxmlformats.org/officeDocument/2006/relationships" xmlns:m="http://schemas.openxmlformats.org/officeDocument/2006/math" xmlns:v="urn:schemas-microsoft-com:vml" xmlns:wp14="http://schemas.microsoft.com/office/word/2010/wordprocessingDrawing" xmlns:wp="http://schemas.openxmlformats.org/drawingml/2006/wordprocessingDrawing" xmlns:w10="urn:schemas-microsoft-com:office:word" xmlns:w="http://schemas.openxmlformats.org/wordprocessingml/2006/main" xmlns:w14="http://schemas.microsoft.com/office/word/2010/wordml" xmlns:w15="http://schemas.microsoft.com/office/word/2012/wordml" xmlns:w16cex="http://schemas.microsoft.com/office/word/2018/wordml/cex" xmlns:w16cid="http://schemas.microsoft.com/office/word/2016/wordml/cid" xmlns:w16="http://schemas.microsoft.com/office/word/2018/wordml" xmlns:w16du="http://schemas.microsoft.com/office/word/2023/wordml/word16du" xmlns:w16sdtdh="http://schemas.microsoft.com/office/word/2020/wordml/sdtdatahash" xmlns:w16sdtfl="http://schemas.microsoft.com/office/word/2024/wordml/sdtformatlock" xmlns:w16se="http://schemas.microsoft.com/office/word/2015/wordml/symex" xmlns:wpg="http://schemas.microsoft.com/office/word/2010/wordprocessingGroup" xmlns:wpi="http://schemas.microsoft.com/office/word/2010/wordprocessingInk" xmlns:wne="http://schemas.microsoft.com/office/word/2006/wordml" xmlns:wps="http://schemas.microsoft.com/office/word/2010/wordprocessingShape" mc:Ignorable="w14 w15 w16se w16cid w16 w16cex w16sdtdh w16sdtfl w16du wp14">
   <w:p>
     <w:pPr>
-      <w:pStyle w:val="Pieddepage"/>
+      <w:pStyle w:val="Footer"/>
       <w:framePr w:wrap="none" w:vAnchor="text" w:hAnchor="margin" w:xAlign="right" w:y="1"/>
       <w:rPr>
-        <w:rStyle w:val="Numrodepage"/>
+        <w:rStyle w:val="PageNumber"/>
       </w:rPr>
     </w:pPr>
     <w:r>
       <w:rPr>
-        <w:rStyle w:val="Numrodepage"/>
+        <w:rStyle w:val="PageNumber"/>
       </w:rPr>
       <w:fldChar w:fldCharType="begin"/>
     </w:r>
     <w:r>
       <w:rPr>
-        <w:rStyle w:val="Numrodepage"/>
+        <w:rStyle w:val="PageNumber"/>
       </w:rPr>
       <w:instrText xml:space="preserve">PAGE  </w:instrText>
     </w:r>
     <w:r>
       <w:rPr>
-        <w:rStyle w:val="Numrodepage"/>
+        <w:rStyle w:val="PageNumber"/>
       </w:rPr>
       <w:fldChar w:fldCharType="separate"/>
     </w:r>
     <w:r>
       <w:rPr>
-        <w:rStyle w:val="Numrodepage"/>
+        <w:rStyle w:val="PageNumber"/>
         <w:noProof/>
       </w:rPr>
       <w:t>19</w:t>
     </w:r>
     <w:r>
       <w:rPr>
-        <w:rStyle w:val="Numrodepage"/>
+        <w:rStyle w:val="PageNumber"/>
       </w:rPr>
       <w:fldChar w:fldCharType="end"/>
     </w:r>
   </w:p>
   <w:p>
     <w:pPr>
-      <w:pStyle w:val="Pieddepage"/>
+      <w:pStyle w:val="Footer"/>
       <w:ind w:right="360"/>
     </w:pPr>
   </w:p>
@@ -8020,11 +8071,11 @@
     <w:name w:val="Normal"/>
     <w:qFormat/>
   </w:style>
-  <w:style w:type="paragraph" w:styleId="Titre1">
+  <w:style w:type="paragraph" w:styleId="Heading1">
     <w:name w:val="heading 1"/>
     <w:basedOn w:val="Normal"/>
     <w:next w:val="Normal"/>
-    <w:link w:val="Titre1Car"/>
+    <w:link w:val="Heading1Char"/>
     <w:uiPriority w:val="9"/>
     <w:qFormat/>
     <w:rsid w:val="00AE6F8F"/>
@@ -8041,11 +8092,11 @@
       <w:szCs w:val="32"/>
     </w:rPr>
   </w:style>
-  <w:style w:type="paragraph" w:styleId="Titre2">
+  <w:style w:type="paragraph" w:styleId="Heading2">
     <w:name w:val="heading 2"/>
     <w:basedOn w:val="Normal"/>
     <w:next w:val="Normal"/>
-    <w:link w:val="Titre2Car"/>
+    <w:link w:val="Heading2Char"/>
     <w:uiPriority w:val="9"/>
     <w:unhideWhenUsed/>
     <w:qFormat/>
@@ -8063,11 +8114,11 @@
       <w:szCs w:val="26"/>
     </w:rPr>
   </w:style>
-  <w:style w:type="paragraph" w:styleId="Titre3">
+  <w:style w:type="paragraph" w:styleId="Heading3">
     <w:name w:val="heading 3"/>
     <w:basedOn w:val="Normal"/>
     <w:next w:val="Normal"/>
-    <w:link w:val="Titre3Car"/>
+    <w:link w:val="Heading3Char"/>
     <w:uiPriority w:val="9"/>
     <w:unhideWhenUsed/>
     <w:qFormat/>
@@ -8083,13 +8134,13 @@
       <w:color w:val="1F4D78" w:themeColor="accent1" w:themeShade="7F"/>
     </w:rPr>
   </w:style>
-  <w:style w:type="character" w:default="1" w:styleId="Policepardfaut">
+  <w:style w:type="character" w:default="1" w:styleId="DefaultParagraphFont">
     <w:name w:val="Default Paragraph Font"/>
     <w:uiPriority w:val="1"/>
     <w:semiHidden/>
     <w:unhideWhenUsed/>
   </w:style>
-  <w:style w:type="table" w:default="1" w:styleId="TableauNormal">
+  <w:style w:type="table" w:default="1" w:styleId="TableNormal">
     <w:name w:val="Normal Table"/>
     <w:uiPriority w:val="99"/>
     <w:semiHidden/>
@@ -8104,16 +8155,16 @@
       </w:tblCellMar>
     </w:tblPr>
   </w:style>
-  <w:style w:type="numbering" w:default="1" w:styleId="Aucuneliste">
+  <w:style w:type="numbering" w:default="1" w:styleId="NoList">
     <w:name w:val="No List"/>
     <w:uiPriority w:val="99"/>
     <w:semiHidden/>
     <w:unhideWhenUsed/>
   </w:style>
-  <w:style w:type="character" w:customStyle="1" w:styleId="Titre1Car">
-    <w:name w:val="Titre 1 Car"/>
-    <w:basedOn w:val="Policepardfaut"/>
-    <w:link w:val="Titre1"/>
+  <w:style w:type="character" w:customStyle="1" w:styleId="Heading1Char">
+    <w:name w:val="Heading 1 Char"/>
+    <w:basedOn w:val="DefaultParagraphFont"/>
+    <w:link w:val="Heading1"/>
     <w:uiPriority w:val="9"/>
     <w:rsid w:val="00AE6F8F"/>
     <w:rPr>
@@ -8123,10 +8174,10 @@
       <w:szCs w:val="32"/>
     </w:rPr>
   </w:style>
-  <w:style w:type="character" w:customStyle="1" w:styleId="Titre2Car">
-    <w:name w:val="Titre 2 Car"/>
-    <w:basedOn w:val="Policepardfaut"/>
-    <w:link w:val="Titre2"/>
+  <w:style w:type="character" w:customStyle="1" w:styleId="Heading2Char">
+    <w:name w:val="Heading 2 Char"/>
+    <w:basedOn w:val="DefaultParagraphFont"/>
+    <w:link w:val="Heading2"/>
     <w:uiPriority w:val="9"/>
     <w:rsid w:val="004D7F3D"/>
     <w:rPr>
@@ -8136,9 +8187,9 @@
       <w:szCs w:val="26"/>
     </w:rPr>
   </w:style>
-  <w:style w:type="paragraph" w:styleId="Sansinterligne">
+  <w:style w:type="paragraph" w:styleId="NoSpacing">
     <w:name w:val="No Spacing"/>
-    <w:link w:val="SansinterligneCar"/>
+    <w:link w:val="NoSpacingChar"/>
     <w:uiPriority w:val="1"/>
     <w:qFormat/>
     <w:rsid w:val="004F1D27"/>
@@ -8148,10 +8199,10 @@
       <w:lang w:val="en-US" w:eastAsia="zh-CN"/>
     </w:rPr>
   </w:style>
-  <w:style w:type="character" w:customStyle="1" w:styleId="SansinterligneCar">
-    <w:name w:val="Sans interligne Car"/>
-    <w:basedOn w:val="Policepardfaut"/>
-    <w:link w:val="Sansinterligne"/>
+  <w:style w:type="character" w:customStyle="1" w:styleId="NoSpacingChar">
+    <w:name w:val="No Spacing Char"/>
+    <w:basedOn w:val="DefaultParagraphFont"/>
+    <w:link w:val="NoSpacing"/>
     <w:uiPriority w:val="1"/>
     <w:rsid w:val="004F1D27"/>
     <w:rPr>
@@ -8160,16 +8211,16 @@
       <w:lang w:val="en-US" w:eastAsia="zh-CN"/>
     </w:rPr>
   </w:style>
-  <w:style w:type="paragraph" w:styleId="Rvision">
+  <w:style w:type="paragraph" w:styleId="Revision">
     <w:name w:val="Revision"/>
     <w:hidden/>
     <w:uiPriority w:val="99"/>
     <w:semiHidden/>
     <w:rsid w:val="004F1D27"/>
   </w:style>
-  <w:style w:type="paragraph" w:styleId="En-ttedetabledesmatires">
+  <w:style w:type="paragraph" w:styleId="TOCHeading">
     <w:name w:val="TOC Heading"/>
-    <w:basedOn w:val="Titre1"/>
+    <w:basedOn w:val="Heading1"/>
     <w:next w:val="Normal"/>
     <w:uiPriority w:val="39"/>
     <w:unhideWhenUsed/>
@@ -8186,7 +8237,7 @@
       <w:szCs w:val="28"/>
     </w:rPr>
   </w:style>
-  <w:style w:type="paragraph" w:styleId="TM1">
+  <w:style w:type="paragraph" w:styleId="TOC1">
     <w:name w:val="toc 1"/>
     <w:basedOn w:val="Normal"/>
     <w:next w:val="Normal"/>
@@ -8206,9 +8257,9 @@
       <w:u w:val="single"/>
     </w:rPr>
   </w:style>
-  <w:style w:type="character" w:styleId="Hyperlien">
+  <w:style w:type="character" w:styleId="Hyperlink">
     <w:name w:val="Hyperlink"/>
-    <w:basedOn w:val="Policepardfaut"/>
+    <w:basedOn w:val="DefaultParagraphFont"/>
     <w:uiPriority w:val="99"/>
     <w:unhideWhenUsed/>
     <w:rsid w:val="00AE6F8F"/>
@@ -8217,7 +8268,7 @@
       <w:u w:val="single"/>
     </w:rPr>
   </w:style>
-  <w:style w:type="paragraph" w:styleId="TM2">
+  <w:style w:type="paragraph" w:styleId="TOC2">
     <w:name w:val="toc 2"/>
     <w:basedOn w:val="Normal"/>
     <w:next w:val="Normal"/>
@@ -8233,7 +8284,7 @@
       <w:szCs w:val="22"/>
     </w:rPr>
   </w:style>
-  <w:style w:type="paragraph" w:styleId="TM3">
+  <w:style w:type="paragraph" w:styleId="TOC3">
     <w:name w:val="toc 3"/>
     <w:basedOn w:val="Normal"/>
     <w:next w:val="Normal"/>
@@ -8247,7 +8298,7 @@
       <w:szCs w:val="22"/>
     </w:rPr>
   </w:style>
-  <w:style w:type="paragraph" w:styleId="TM4">
+  <w:style w:type="paragraph" w:styleId="TOC4">
     <w:name w:val="toc 4"/>
     <w:basedOn w:val="Normal"/>
     <w:next w:val="Normal"/>
@@ -8261,7 +8312,7 @@
       <w:szCs w:val="22"/>
     </w:rPr>
   </w:style>
-  <w:style w:type="paragraph" w:styleId="TM5">
+  <w:style w:type="paragraph" w:styleId="TOC5">
     <w:name w:val="toc 5"/>
     <w:basedOn w:val="Normal"/>
     <w:next w:val="Normal"/>
@@ -8275,7 +8326,7 @@
       <w:szCs w:val="22"/>
     </w:rPr>
   </w:style>
-  <w:style w:type="paragraph" w:styleId="TM6">
+  <w:style w:type="paragraph" w:styleId="TOC6">
     <w:name w:val="toc 6"/>
     <w:basedOn w:val="Normal"/>
     <w:next w:val="Normal"/>
@@ -8289,7 +8340,7 @@
       <w:szCs w:val="22"/>
     </w:rPr>
   </w:style>
-  <w:style w:type="paragraph" w:styleId="TM7">
+  <w:style w:type="paragraph" w:styleId="TOC7">
     <w:name w:val="toc 7"/>
     <w:basedOn w:val="Normal"/>
     <w:next w:val="Normal"/>
@@ -8303,7 +8354,7 @@
       <w:szCs w:val="22"/>
     </w:rPr>
   </w:style>
-  <w:style w:type="paragraph" w:styleId="TM8">
+  <w:style w:type="paragraph" w:styleId="TOC8">
     <w:name w:val="toc 8"/>
     <w:basedOn w:val="Normal"/>
     <w:next w:val="Normal"/>
@@ -8317,7 +8368,7 @@
       <w:szCs w:val="22"/>
     </w:rPr>
   </w:style>
-  <w:style w:type="paragraph" w:styleId="TM9">
+  <w:style w:type="paragraph" w:styleId="TOC9">
     <w:name w:val="toc 9"/>
     <w:basedOn w:val="Normal"/>
     <w:next w:val="Normal"/>
@@ -8331,7 +8382,7 @@
       <w:szCs w:val="22"/>
     </w:rPr>
   </w:style>
-  <w:style w:type="paragraph" w:styleId="Paragraphedeliste">
+  <w:style w:type="paragraph" w:styleId="ListParagraph">
     <w:name w:val="List Paragraph"/>
     <w:basedOn w:val="Normal"/>
     <w:uiPriority w:val="34"/>
@@ -8342,10 +8393,10 @@
       <w:contextualSpacing/>
     </w:pPr>
   </w:style>
-  <w:style w:type="paragraph" w:styleId="Pieddepage">
+  <w:style w:type="paragraph" w:styleId="Footer">
     <w:name w:val="footer"/>
     <w:basedOn w:val="Normal"/>
-    <w:link w:val="PieddepageCar"/>
+    <w:link w:val="FooterChar"/>
     <w:uiPriority w:val="99"/>
     <w:unhideWhenUsed/>
     <w:rsid w:val="00112001"/>
@@ -8356,25 +8407,25 @@
       </w:tabs>
     </w:pPr>
   </w:style>
-  <w:style w:type="character" w:customStyle="1" w:styleId="PieddepageCar">
-    <w:name w:val="Pied de page Car"/>
-    <w:basedOn w:val="Policepardfaut"/>
-    <w:link w:val="Pieddepage"/>
+  <w:style w:type="character" w:customStyle="1" w:styleId="FooterChar">
+    <w:name w:val="Footer Char"/>
+    <w:basedOn w:val="DefaultParagraphFont"/>
+    <w:link w:val="Footer"/>
     <w:uiPriority w:val="99"/>
     <w:rsid w:val="00112001"/>
   </w:style>
-  <w:style w:type="character" w:styleId="Numrodepage">
+  <w:style w:type="character" w:styleId="PageNumber">
     <w:name w:val="page number"/>
-    <w:basedOn w:val="Policepardfaut"/>
+    <w:basedOn w:val="DefaultParagraphFont"/>
     <w:uiPriority w:val="99"/>
     <w:semiHidden/>
     <w:unhideWhenUsed/>
     <w:rsid w:val="00112001"/>
   </w:style>
-  <w:style w:type="paragraph" w:styleId="En-tte">
+  <w:style w:type="paragraph" w:styleId="Header">
     <w:name w:val="header"/>
     <w:basedOn w:val="Normal"/>
-    <w:link w:val="En-tteCar"/>
+    <w:link w:val="HeaderChar"/>
     <w:uiPriority w:val="99"/>
     <w:unhideWhenUsed/>
     <w:rsid w:val="00112001"/>
@@ -8385,14 +8436,14 @@
       </w:tabs>
     </w:pPr>
   </w:style>
-  <w:style w:type="character" w:customStyle="1" w:styleId="En-tteCar">
-    <w:name w:val="En-tête Car"/>
-    <w:basedOn w:val="Policepardfaut"/>
-    <w:link w:val="En-tte"/>
+  <w:style w:type="character" w:customStyle="1" w:styleId="HeaderChar">
+    <w:name w:val="Header Char"/>
+    <w:basedOn w:val="DefaultParagraphFont"/>
+    <w:link w:val="Header"/>
     <w:uiPriority w:val="99"/>
     <w:rsid w:val="00112001"/>
   </w:style>
-  <w:style w:type="paragraph" w:styleId="Lgende">
+  <w:style w:type="paragraph" w:styleId="Caption">
     <w:name w:val="caption"/>
     <w:basedOn w:val="Normal"/>
     <w:next w:val="Normal"/>
@@ -8411,10 +8462,10 @@
       <w:szCs w:val="18"/>
     </w:rPr>
   </w:style>
-  <w:style w:type="paragraph" w:styleId="Textedebulles">
+  <w:style w:type="paragraph" w:styleId="BalloonText">
     <w:name w:val="Balloon Text"/>
     <w:basedOn w:val="Normal"/>
-    <w:link w:val="TextedebullesCar"/>
+    <w:link w:val="BalloonTextChar"/>
     <w:uiPriority w:val="99"/>
     <w:semiHidden/>
     <w:unhideWhenUsed/>
@@ -8425,10 +8476,10 @@
       <w:szCs w:val="18"/>
     </w:rPr>
   </w:style>
-  <w:style w:type="character" w:customStyle="1" w:styleId="TextedebullesCar">
-    <w:name w:val="Texte de bulles Car"/>
-    <w:basedOn w:val="Policepardfaut"/>
-    <w:link w:val="Textedebulles"/>
+  <w:style w:type="character" w:customStyle="1" w:styleId="BalloonTextChar">
+    <w:name w:val="Balloon Text Char"/>
+    <w:basedOn w:val="DefaultParagraphFont"/>
+    <w:link w:val="BalloonText"/>
     <w:uiPriority w:val="99"/>
     <w:semiHidden/>
     <w:rsid w:val="00684C08"/>
@@ -8438,9 +8489,9 @@
       <w:szCs w:val="18"/>
     </w:rPr>
   </w:style>
-  <w:style w:type="table" w:styleId="Grilledutableau">
+  <w:style w:type="table" w:styleId="TableGrid">
     <w:name w:val="Table Grid"/>
-    <w:basedOn w:val="TableauNormal"/>
+    <w:basedOn w:val="TableNormal"/>
     <w:uiPriority w:val="39"/>
     <w:rsid w:val="002F4A84"/>
     <w:tblPr>
@@ -8454,9 +8505,9 @@
       </w:tblBorders>
     </w:tblPr>
   </w:style>
-  <w:style w:type="table" w:styleId="TableauGrille1clair-Accentuation1">
+  <w:style w:type="table" w:styleId="GridTable1Light-Accent1">
     <w:name w:val="Grid Table 1 Light Accent 1"/>
-    <w:basedOn w:val="TableauNormal"/>
+    <w:basedOn w:val="TableNormal"/>
     <w:uiPriority w:val="46"/>
     <w:rsid w:val="002F4A84"/>
     <w:tblPr>
@@ -8508,9 +8559,9 @@
       </w:rPr>
     </w:tblStylePr>
   </w:style>
-  <w:style w:type="table" w:styleId="TableauGrille4-Accentuation5">
+  <w:style w:type="table" w:styleId="GridTable4-Accent5">
     <w:name w:val="Grid Table 4 Accent 5"/>
-    <w:basedOn w:val="TableauNormal"/>
+    <w:basedOn w:val="TableNormal"/>
     <w:uiPriority w:val="49"/>
     <w:rsid w:val="002F4A84"/>
     <w:tblPr>
@@ -8581,24 +8632,24 @@
       </w:tcPr>
     </w:tblStylePr>
   </w:style>
-  <w:style w:type="paragraph" w:styleId="Notedebasdepage">
+  <w:style w:type="paragraph" w:styleId="FootnoteText">
     <w:name w:val="footnote text"/>
     <w:basedOn w:val="Normal"/>
-    <w:link w:val="NotedebasdepageCar"/>
+    <w:link w:val="FootnoteTextChar"/>
     <w:uiPriority w:val="99"/>
     <w:unhideWhenUsed/>
     <w:rsid w:val="005C3BD9"/>
   </w:style>
-  <w:style w:type="character" w:customStyle="1" w:styleId="NotedebasdepageCar">
-    <w:name w:val="Note de bas de page Car"/>
-    <w:basedOn w:val="Policepardfaut"/>
-    <w:link w:val="Notedebasdepage"/>
+  <w:style w:type="character" w:customStyle="1" w:styleId="FootnoteTextChar">
+    <w:name w:val="Footnote Text Char"/>
+    <w:basedOn w:val="DefaultParagraphFont"/>
+    <w:link w:val="FootnoteText"/>
     <w:uiPriority w:val="99"/>
     <w:rsid w:val="005C3BD9"/>
   </w:style>
-  <w:style w:type="character" w:styleId="Appelnotedebasdep">
+  <w:style w:type="character" w:styleId="FootnoteReference">
     <w:name w:val="footnote reference"/>
-    <w:basedOn w:val="Policepardfaut"/>
+    <w:basedOn w:val="DefaultParagraphFont"/>
     <w:uiPriority w:val="99"/>
     <w:unhideWhenUsed/>
     <w:rsid w:val="005C3BD9"/>
@@ -8606,9 +8657,9 @@
       <w:vertAlign w:val="superscript"/>
     </w:rPr>
   </w:style>
-  <w:style w:type="table" w:styleId="TableauGrille5Fonc-Accentuation5">
+  <w:style w:type="table" w:styleId="GridTable5Dark-Accent5">
     <w:name w:val="Grid Table 5 Dark Accent 5"/>
-    <w:basedOn w:val="TableauNormal"/>
+    <w:basedOn w:val="TableNormal"/>
     <w:uiPriority w:val="50"/>
     <w:rsid w:val="00BD53B0"/>
     <w:tblPr>
@@ -8709,9 +8760,9 @@
       </w:tcPr>
     </w:tblStylePr>
   </w:style>
-  <w:style w:type="character" w:styleId="Textedelespacerserv">
+  <w:style w:type="character" w:styleId="PlaceholderText">
     <w:name w:val="Placeholder Text"/>
-    <w:basedOn w:val="Policepardfaut"/>
+    <w:basedOn w:val="DefaultParagraphFont"/>
     <w:uiPriority w:val="99"/>
     <w:semiHidden/>
     <w:rsid w:val="00E32E72"/>
@@ -8719,10 +8770,10 @@
       <w:color w:val="808080"/>
     </w:rPr>
   </w:style>
-  <w:style w:type="character" w:customStyle="1" w:styleId="Titre3Car">
-    <w:name w:val="Titre 3 Car"/>
-    <w:basedOn w:val="Policepardfaut"/>
-    <w:link w:val="Titre3"/>
+  <w:style w:type="character" w:customStyle="1" w:styleId="Heading3Char">
+    <w:name w:val="Heading 3 Char"/>
+    <w:basedOn w:val="DefaultParagraphFont"/>
+    <w:link w:val="Heading3"/>
     <w:uiPriority w:val="9"/>
     <w:rsid w:val="00280A4A"/>
     <w:rPr>

</xml_diff>

<commit_message>
Ajout d'une légende des conceptes important du modèle relationnel
</commit_message>
<xml_diff>
--- a/Analyse_Preliminaire/Gabarit_Analyse.docx
+++ b/Analyse_Preliminaire/Gabarit_Analyse.docx
@@ -1528,13 +1528,7 @@
         <w:t xml:space="preserve">Faite par </w:t>
       </w:r>
       <w:r>
-        <w:t>Jean-François</w:t>
-      </w:r>
-      <w:r>
-        <w:t xml:space="preserve"> </w:t>
-      </w:r>
-      <w:r>
-        <w:t>Brodeur</w:t>
+        <w:t>Jean-François Brodeur</w:t>
       </w:r>
     </w:p>
     <w:p>
@@ -1558,7 +1552,75 @@
         <w:t>Insérer ici les concepts importants pour comprendre le modèle relationnel.</w:t>
       </w:r>
     </w:p>
+    <w:p/>
     <w:p>
+      <w:pPr>
+        <w:pStyle w:val="ListParagraph"/>
+        <w:numPr>
+          <w:ilvl w:val="0"/>
+          <w:numId w:val="52"/>
+        </w:numPr>
+      </w:pPr>
+      <w:r>
+        <w:t>Un</w:t>
+      </w:r>
+      <w:r>
+        <w:t xml:space="preserve"> professeur peu</w:t>
+      </w:r>
+      <w:r>
+        <w:t>t</w:t>
+      </w:r>
+      <w:r>
+        <w:t xml:space="preserve"> </w:t>
+      </w:r>
+      <w:r>
+        <w:t>créer</w:t>
+      </w:r>
+      <w:r>
+        <w:t xml:space="preserve"> des classes et des évaluations.</w:t>
+      </w:r>
+      <w:r>
+        <w:t xml:space="preserve"> Il crée un instrument d’évaluation pour que ses élèves puissent effectuer une notre de ses membres d’équipes.</w:t>
+      </w:r>
+    </w:p>
+    <w:p>
+      <w:pPr>
+        <w:ind w:firstLine="60"/>
+      </w:pPr>
+    </w:p>
+    <w:p>
+      <w:pPr>
+        <w:pStyle w:val="ListParagraph"/>
+        <w:numPr>
+          <w:ilvl w:val="0"/>
+          <w:numId w:val="52"/>
+        </w:numPr>
+      </w:pPr>
+      <w:r>
+        <w:t xml:space="preserve">Les élèves forment des équipes. Ils </w:t>
+      </w:r>
+      <w:r>
+        <w:t xml:space="preserve">attribuent une note et un commentaire de </w:t>
+      </w:r>
+      <w:r>
+        <w:t xml:space="preserve">leurs membres d’équipes </w:t>
+      </w:r>
+      <w:r>
+        <w:t xml:space="preserve">à partir de l’instrument faite par leurs prof. </w:t>
+      </w:r>
+      <w:r>
+        <w:t xml:space="preserve"> </w:t>
+      </w:r>
+    </w:p>
+    <w:p>
+      <w:pPr>
+        <w:pStyle w:val="ListParagraph"/>
+        <w:numPr>
+          <w:ilvl w:val="0"/>
+          <w:numId w:val="52"/>
+        </w:numPr>
+        <w:jc w:val="both"/>
+      </w:pPr>
       <w:r>
         <w:br w:type="page"/>
       </w:r>
@@ -2308,6 +2370,119 @@
     </w:lvl>
   </w:abstractNum>
   <w:abstractNum w:abstractNumId="4" w15:restartNumberingAfterBreak="0">
+    <w:nsid w:val="0B2B1B32"/>
+    <w:multiLevelType w:val="hybridMultilevel"/>
+    <w:tmpl w:val="029EA75A"/>
+    <w:lvl w:ilvl="0" w:tplc="04090001">
+      <w:start w:val="1"/>
+      <w:numFmt w:val="bullet"/>
+      <w:lvlText w:val=""/>
+      <w:lvlJc w:val="left"/>
+      <w:pPr>
+        <w:ind w:left="3600" w:hanging="360"/>
+      </w:pPr>
+      <w:rPr>
+        <w:rFonts w:ascii="Symbol" w:hAnsi="Symbol" w:hint="default"/>
+      </w:rPr>
+    </w:lvl>
+    <w:lvl w:ilvl="1" w:tplc="04090003" w:tentative="1">
+      <w:start w:val="1"/>
+      <w:numFmt w:val="bullet"/>
+      <w:lvlText w:val="o"/>
+      <w:lvlJc w:val="left"/>
+      <w:pPr>
+        <w:ind w:left="4320" w:hanging="360"/>
+      </w:pPr>
+      <w:rPr>
+        <w:rFonts w:ascii="Courier New" w:hAnsi="Courier New" w:cs="Courier New" w:hint="default"/>
+      </w:rPr>
+    </w:lvl>
+    <w:lvl w:ilvl="2" w:tplc="04090005" w:tentative="1">
+      <w:start w:val="1"/>
+      <w:numFmt w:val="bullet"/>
+      <w:lvlText w:val=""/>
+      <w:lvlJc w:val="left"/>
+      <w:pPr>
+        <w:ind w:left="5040" w:hanging="360"/>
+      </w:pPr>
+      <w:rPr>
+        <w:rFonts w:ascii="Wingdings" w:hAnsi="Wingdings" w:hint="default"/>
+      </w:rPr>
+    </w:lvl>
+    <w:lvl w:ilvl="3" w:tplc="04090001" w:tentative="1">
+      <w:start w:val="1"/>
+      <w:numFmt w:val="bullet"/>
+      <w:lvlText w:val=""/>
+      <w:lvlJc w:val="left"/>
+      <w:pPr>
+        <w:ind w:left="5760" w:hanging="360"/>
+      </w:pPr>
+      <w:rPr>
+        <w:rFonts w:ascii="Symbol" w:hAnsi="Symbol" w:hint="default"/>
+      </w:rPr>
+    </w:lvl>
+    <w:lvl w:ilvl="4" w:tplc="04090003" w:tentative="1">
+      <w:start w:val="1"/>
+      <w:numFmt w:val="bullet"/>
+      <w:lvlText w:val="o"/>
+      <w:lvlJc w:val="left"/>
+      <w:pPr>
+        <w:ind w:left="6480" w:hanging="360"/>
+      </w:pPr>
+      <w:rPr>
+        <w:rFonts w:ascii="Courier New" w:hAnsi="Courier New" w:cs="Courier New" w:hint="default"/>
+      </w:rPr>
+    </w:lvl>
+    <w:lvl w:ilvl="5" w:tplc="04090005" w:tentative="1">
+      <w:start w:val="1"/>
+      <w:numFmt w:val="bullet"/>
+      <w:lvlText w:val=""/>
+      <w:lvlJc w:val="left"/>
+      <w:pPr>
+        <w:ind w:left="7200" w:hanging="360"/>
+      </w:pPr>
+      <w:rPr>
+        <w:rFonts w:ascii="Wingdings" w:hAnsi="Wingdings" w:hint="default"/>
+      </w:rPr>
+    </w:lvl>
+    <w:lvl w:ilvl="6" w:tplc="04090001" w:tentative="1">
+      <w:start w:val="1"/>
+      <w:numFmt w:val="bullet"/>
+      <w:lvlText w:val=""/>
+      <w:lvlJc w:val="left"/>
+      <w:pPr>
+        <w:ind w:left="7920" w:hanging="360"/>
+      </w:pPr>
+      <w:rPr>
+        <w:rFonts w:ascii="Symbol" w:hAnsi="Symbol" w:hint="default"/>
+      </w:rPr>
+    </w:lvl>
+    <w:lvl w:ilvl="7" w:tplc="04090003" w:tentative="1">
+      <w:start w:val="1"/>
+      <w:numFmt w:val="bullet"/>
+      <w:lvlText w:val="o"/>
+      <w:lvlJc w:val="left"/>
+      <w:pPr>
+        <w:ind w:left="8640" w:hanging="360"/>
+      </w:pPr>
+      <w:rPr>
+        <w:rFonts w:ascii="Courier New" w:hAnsi="Courier New" w:cs="Courier New" w:hint="default"/>
+      </w:rPr>
+    </w:lvl>
+    <w:lvl w:ilvl="8" w:tplc="04090005" w:tentative="1">
+      <w:start w:val="1"/>
+      <w:numFmt w:val="bullet"/>
+      <w:lvlText w:val=""/>
+      <w:lvlJc w:val="left"/>
+      <w:pPr>
+        <w:ind w:left="9360" w:hanging="360"/>
+      </w:pPr>
+      <w:rPr>
+        <w:rFonts w:ascii="Wingdings" w:hAnsi="Wingdings" w:hint="default"/>
+      </w:rPr>
+    </w:lvl>
+  </w:abstractNum>
+  <w:abstractNum w:abstractNumId="5" w15:restartNumberingAfterBreak="0">
     <w:nsid w:val="0EB908D4"/>
     <w:multiLevelType w:val="multilevel"/>
     <w:tmpl w:val="DA6AD4E2"/>
@@ -2420,7 +2595,7 @@
       </w:rPr>
     </w:lvl>
   </w:abstractNum>
-  <w:abstractNum w:abstractNumId="5" w15:restartNumberingAfterBreak="0">
+  <w:abstractNum w:abstractNumId="6" w15:restartNumberingAfterBreak="0">
     <w:nsid w:val="0F753ADB"/>
     <w:multiLevelType w:val="multilevel"/>
     <w:tmpl w:val="52C499E8"/>
@@ -2533,7 +2708,7 @@
       </w:rPr>
     </w:lvl>
   </w:abstractNum>
-  <w:abstractNum w:abstractNumId="6" w15:restartNumberingAfterBreak="0">
+  <w:abstractNum w:abstractNumId="7" w15:restartNumberingAfterBreak="0">
     <w:nsid w:val="13CD49D9"/>
     <w:multiLevelType w:val="multilevel"/>
     <w:tmpl w:val="87A07E14"/>
@@ -2655,7 +2830,7 @@
       </w:rPr>
     </w:lvl>
   </w:abstractNum>
-  <w:abstractNum w:abstractNumId="7" w15:restartNumberingAfterBreak="0">
+  <w:abstractNum w:abstractNumId="8" w15:restartNumberingAfterBreak="0">
     <w:nsid w:val="14C9232A"/>
     <w:multiLevelType w:val="hybridMultilevel"/>
     <w:tmpl w:val="6E702650"/>
@@ -2768,7 +2943,7 @@
       </w:rPr>
     </w:lvl>
   </w:abstractNum>
-  <w:abstractNum w:abstractNumId="8" w15:restartNumberingAfterBreak="0">
+  <w:abstractNum w:abstractNumId="9" w15:restartNumberingAfterBreak="0">
     <w:nsid w:val="17CB089D"/>
     <w:multiLevelType w:val="hybridMultilevel"/>
     <w:tmpl w:val="381883F8"/>
@@ -2881,7 +3056,7 @@
       </w:rPr>
     </w:lvl>
   </w:abstractNum>
-  <w:abstractNum w:abstractNumId="9" w15:restartNumberingAfterBreak="0">
+  <w:abstractNum w:abstractNumId="10" w15:restartNumberingAfterBreak="0">
     <w:nsid w:val="1A9C0421"/>
     <w:multiLevelType w:val="multilevel"/>
     <w:tmpl w:val="DA6AD4E2"/>
@@ -2994,7 +3169,7 @@
       </w:rPr>
     </w:lvl>
   </w:abstractNum>
-  <w:abstractNum w:abstractNumId="10" w15:restartNumberingAfterBreak="0">
+  <w:abstractNum w:abstractNumId="11" w15:restartNumberingAfterBreak="0">
     <w:nsid w:val="1AED3497"/>
     <w:multiLevelType w:val="hybridMultilevel"/>
     <w:tmpl w:val="82B85B56"/>
@@ -3107,7 +3282,7 @@
       </w:rPr>
     </w:lvl>
   </w:abstractNum>
-  <w:abstractNum w:abstractNumId="11" w15:restartNumberingAfterBreak="0">
+  <w:abstractNum w:abstractNumId="12" w15:restartNumberingAfterBreak="0">
     <w:nsid w:val="1CA75B75"/>
     <w:multiLevelType w:val="multilevel"/>
     <w:tmpl w:val="C6BA5764"/>
@@ -3220,7 +3395,7 @@
       </w:rPr>
     </w:lvl>
   </w:abstractNum>
-  <w:abstractNum w:abstractNumId="12" w15:restartNumberingAfterBreak="0">
+  <w:abstractNum w:abstractNumId="13" w15:restartNumberingAfterBreak="0">
     <w:nsid w:val="1CCC642F"/>
     <w:multiLevelType w:val="multilevel"/>
     <w:tmpl w:val="87A07E14"/>
@@ -3342,7 +3517,7 @@
       </w:rPr>
     </w:lvl>
   </w:abstractNum>
-  <w:abstractNum w:abstractNumId="13" w15:restartNumberingAfterBreak="0">
+  <w:abstractNum w:abstractNumId="14" w15:restartNumberingAfterBreak="0">
     <w:nsid w:val="1D8779CC"/>
     <w:multiLevelType w:val="multilevel"/>
     <w:tmpl w:val="87A07E14"/>
@@ -3464,7 +3639,7 @@
       </w:rPr>
     </w:lvl>
   </w:abstractNum>
-  <w:abstractNum w:abstractNumId="14" w15:restartNumberingAfterBreak="0">
+  <w:abstractNum w:abstractNumId="15" w15:restartNumberingAfterBreak="0">
     <w:nsid w:val="1E1552C7"/>
     <w:multiLevelType w:val="multilevel"/>
     <w:tmpl w:val="52C499E8"/>
@@ -3577,7 +3752,7 @@
       </w:rPr>
     </w:lvl>
   </w:abstractNum>
-  <w:abstractNum w:abstractNumId="15" w15:restartNumberingAfterBreak="0">
+  <w:abstractNum w:abstractNumId="16" w15:restartNumberingAfterBreak="0">
     <w:nsid w:val="1E914CF4"/>
     <w:multiLevelType w:val="multilevel"/>
     <w:tmpl w:val="7DFA4D3E"/>
@@ -3690,7 +3865,7 @@
       </w:rPr>
     </w:lvl>
   </w:abstractNum>
-  <w:abstractNum w:abstractNumId="16" w15:restartNumberingAfterBreak="0">
+  <w:abstractNum w:abstractNumId="17" w15:restartNumberingAfterBreak="0">
     <w:nsid w:val="22DE6A5D"/>
     <w:multiLevelType w:val="hybridMultilevel"/>
     <w:tmpl w:val="79F4E1E2"/>
@@ -3803,7 +3978,7 @@
       </w:rPr>
     </w:lvl>
   </w:abstractNum>
-  <w:abstractNum w:abstractNumId="17" w15:restartNumberingAfterBreak="0">
+  <w:abstractNum w:abstractNumId="18" w15:restartNumberingAfterBreak="0">
     <w:nsid w:val="27076349"/>
     <w:multiLevelType w:val="multilevel"/>
     <w:tmpl w:val="DA6AD4E2"/>
@@ -3916,7 +4091,7 @@
       </w:rPr>
     </w:lvl>
   </w:abstractNum>
-  <w:abstractNum w:abstractNumId="18" w15:restartNumberingAfterBreak="0">
+  <w:abstractNum w:abstractNumId="19" w15:restartNumberingAfterBreak="0">
     <w:nsid w:val="2A302582"/>
     <w:multiLevelType w:val="hybridMultilevel"/>
     <w:tmpl w:val="6C7E98AA"/>
@@ -4002,7 +4177,7 @@
       </w:pPr>
     </w:lvl>
   </w:abstractNum>
-  <w:abstractNum w:abstractNumId="19" w15:restartNumberingAfterBreak="0">
+  <w:abstractNum w:abstractNumId="20" w15:restartNumberingAfterBreak="0">
     <w:nsid w:val="2BD42E8B"/>
     <w:multiLevelType w:val="multilevel"/>
     <w:tmpl w:val="7DFA4D3E"/>
@@ -4115,7 +4290,7 @@
       </w:rPr>
     </w:lvl>
   </w:abstractNum>
-  <w:abstractNum w:abstractNumId="20" w15:restartNumberingAfterBreak="0">
+  <w:abstractNum w:abstractNumId="21" w15:restartNumberingAfterBreak="0">
     <w:nsid w:val="2C126D69"/>
     <w:multiLevelType w:val="multilevel"/>
     <w:tmpl w:val="7DFA4D3E"/>
@@ -4228,7 +4403,7 @@
       </w:rPr>
     </w:lvl>
   </w:abstractNum>
-  <w:abstractNum w:abstractNumId="21" w15:restartNumberingAfterBreak="0">
+  <w:abstractNum w:abstractNumId="22" w15:restartNumberingAfterBreak="0">
     <w:nsid w:val="2C13139F"/>
     <w:multiLevelType w:val="multilevel"/>
     <w:tmpl w:val="52C499E8"/>
@@ -4341,7 +4516,7 @@
       </w:rPr>
     </w:lvl>
   </w:abstractNum>
-  <w:abstractNum w:abstractNumId="22" w15:restartNumberingAfterBreak="0">
+  <w:abstractNum w:abstractNumId="23" w15:restartNumberingAfterBreak="0">
     <w:nsid w:val="2FD704E8"/>
     <w:multiLevelType w:val="multilevel"/>
     <w:tmpl w:val="7DFA4D3E"/>
@@ -4454,7 +4629,7 @@
       </w:rPr>
     </w:lvl>
   </w:abstractNum>
-  <w:abstractNum w:abstractNumId="23" w15:restartNumberingAfterBreak="0">
+  <w:abstractNum w:abstractNumId="24" w15:restartNumberingAfterBreak="0">
     <w:nsid w:val="36EC3986"/>
     <w:multiLevelType w:val="hybridMultilevel"/>
     <w:tmpl w:val="F976A732"/>
@@ -4567,7 +4742,7 @@
       </w:rPr>
     </w:lvl>
   </w:abstractNum>
-  <w:abstractNum w:abstractNumId="24" w15:restartNumberingAfterBreak="0">
+  <w:abstractNum w:abstractNumId="25" w15:restartNumberingAfterBreak="0">
     <w:nsid w:val="3B1A1AF9"/>
     <w:multiLevelType w:val="hybridMultilevel"/>
     <w:tmpl w:val="FB14E622"/>
@@ -4680,7 +4855,7 @@
       </w:rPr>
     </w:lvl>
   </w:abstractNum>
-  <w:abstractNum w:abstractNumId="25" w15:restartNumberingAfterBreak="0">
+  <w:abstractNum w:abstractNumId="26" w15:restartNumberingAfterBreak="0">
     <w:nsid w:val="3DE3657A"/>
     <w:multiLevelType w:val="hybridMultilevel"/>
     <w:tmpl w:val="72A23738"/>
@@ -4793,7 +4968,7 @@
       </w:rPr>
     </w:lvl>
   </w:abstractNum>
-  <w:abstractNum w:abstractNumId="26" w15:restartNumberingAfterBreak="0">
+  <w:abstractNum w:abstractNumId="27" w15:restartNumberingAfterBreak="0">
     <w:nsid w:val="3ED47C59"/>
     <w:multiLevelType w:val="hybridMultilevel"/>
     <w:tmpl w:val="4F8407AC"/>
@@ -4906,7 +5081,7 @@
       </w:rPr>
     </w:lvl>
   </w:abstractNum>
-  <w:abstractNum w:abstractNumId="27" w15:restartNumberingAfterBreak="0">
+  <w:abstractNum w:abstractNumId="28" w15:restartNumberingAfterBreak="0">
     <w:nsid w:val="40D87027"/>
     <w:multiLevelType w:val="multilevel"/>
     <w:tmpl w:val="BC941458"/>
@@ -5019,7 +5194,7 @@
       </w:rPr>
     </w:lvl>
   </w:abstractNum>
-  <w:abstractNum w:abstractNumId="28" w15:restartNumberingAfterBreak="0">
+  <w:abstractNum w:abstractNumId="29" w15:restartNumberingAfterBreak="0">
     <w:nsid w:val="427F53E5"/>
     <w:multiLevelType w:val="multilevel"/>
     <w:tmpl w:val="91588AC4"/>
@@ -5141,7 +5316,7 @@
       </w:rPr>
     </w:lvl>
   </w:abstractNum>
-  <w:abstractNum w:abstractNumId="29" w15:restartNumberingAfterBreak="0">
+  <w:abstractNum w:abstractNumId="30" w15:restartNumberingAfterBreak="0">
     <w:nsid w:val="45AA531E"/>
     <w:multiLevelType w:val="hybridMultilevel"/>
     <w:tmpl w:val="EB98EF42"/>
@@ -5254,7 +5429,7 @@
       </w:rPr>
     </w:lvl>
   </w:abstractNum>
-  <w:abstractNum w:abstractNumId="30" w15:restartNumberingAfterBreak="0">
+  <w:abstractNum w:abstractNumId="31" w15:restartNumberingAfterBreak="0">
     <w:nsid w:val="4770493D"/>
     <w:multiLevelType w:val="multilevel"/>
     <w:tmpl w:val="02DA9E6E"/>
@@ -5367,7 +5542,7 @@
       </w:rPr>
     </w:lvl>
   </w:abstractNum>
-  <w:abstractNum w:abstractNumId="31" w15:restartNumberingAfterBreak="0">
+  <w:abstractNum w:abstractNumId="32" w15:restartNumberingAfterBreak="0">
     <w:nsid w:val="4B18186A"/>
     <w:multiLevelType w:val="multilevel"/>
     <w:tmpl w:val="52C499E8"/>
@@ -5480,7 +5655,7 @@
       </w:rPr>
     </w:lvl>
   </w:abstractNum>
-  <w:abstractNum w:abstractNumId="32" w15:restartNumberingAfterBreak="0">
+  <w:abstractNum w:abstractNumId="33" w15:restartNumberingAfterBreak="0">
     <w:nsid w:val="4F511EF7"/>
     <w:multiLevelType w:val="multilevel"/>
     <w:tmpl w:val="02DA9E6E"/>
@@ -5593,7 +5768,7 @@
       </w:rPr>
     </w:lvl>
   </w:abstractNum>
-  <w:abstractNum w:abstractNumId="33" w15:restartNumberingAfterBreak="0">
+  <w:abstractNum w:abstractNumId="34" w15:restartNumberingAfterBreak="0">
     <w:nsid w:val="534848C6"/>
     <w:multiLevelType w:val="multilevel"/>
     <w:tmpl w:val="4496C43E"/>
@@ -5706,7 +5881,7 @@
       </w:rPr>
     </w:lvl>
   </w:abstractNum>
-  <w:abstractNum w:abstractNumId="34" w15:restartNumberingAfterBreak="0">
+  <w:abstractNum w:abstractNumId="35" w15:restartNumberingAfterBreak="0">
     <w:nsid w:val="547D04A9"/>
     <w:multiLevelType w:val="hybridMultilevel"/>
     <w:tmpl w:val="E6AE44A8"/>
@@ -5819,7 +5994,7 @@
       </w:rPr>
     </w:lvl>
   </w:abstractNum>
-  <w:abstractNum w:abstractNumId="35" w15:restartNumberingAfterBreak="0">
+  <w:abstractNum w:abstractNumId="36" w15:restartNumberingAfterBreak="0">
     <w:nsid w:val="58B147D2"/>
     <w:multiLevelType w:val="multilevel"/>
     <w:tmpl w:val="7DFA4D3E"/>
@@ -5932,7 +6107,7 @@
       </w:rPr>
     </w:lvl>
   </w:abstractNum>
-  <w:abstractNum w:abstractNumId="36" w15:restartNumberingAfterBreak="0">
+  <w:abstractNum w:abstractNumId="37" w15:restartNumberingAfterBreak="0">
     <w:nsid w:val="58EF106F"/>
     <w:multiLevelType w:val="multilevel"/>
     <w:tmpl w:val="3C7CDE22"/>
@@ -6045,7 +6220,7 @@
       </w:rPr>
     </w:lvl>
   </w:abstractNum>
-  <w:abstractNum w:abstractNumId="37" w15:restartNumberingAfterBreak="0">
+  <w:abstractNum w:abstractNumId="38" w15:restartNumberingAfterBreak="0">
     <w:nsid w:val="5DFA130F"/>
     <w:multiLevelType w:val="multilevel"/>
     <w:tmpl w:val="87A07E14"/>
@@ -6167,7 +6342,7 @@
       </w:rPr>
     </w:lvl>
   </w:abstractNum>
-  <w:abstractNum w:abstractNumId="38" w15:restartNumberingAfterBreak="0">
+  <w:abstractNum w:abstractNumId="39" w15:restartNumberingAfterBreak="0">
     <w:nsid w:val="64C52198"/>
     <w:multiLevelType w:val="hybridMultilevel"/>
     <w:tmpl w:val="0DE8C40E"/>
@@ -6280,7 +6455,120 @@
       </w:rPr>
     </w:lvl>
   </w:abstractNum>
-  <w:abstractNum w:abstractNumId="39" w15:restartNumberingAfterBreak="0">
+  <w:abstractNum w:abstractNumId="40" w15:restartNumberingAfterBreak="0">
+    <w:nsid w:val="654D0D92"/>
+    <w:multiLevelType w:val="hybridMultilevel"/>
+    <w:tmpl w:val="BD7AA10E"/>
+    <w:lvl w:ilvl="0" w:tplc="04090001">
+      <w:start w:val="1"/>
+      <w:numFmt w:val="bullet"/>
+      <w:lvlText w:val=""/>
+      <w:lvlJc w:val="left"/>
+      <w:pPr>
+        <w:ind w:left="720" w:hanging="360"/>
+      </w:pPr>
+      <w:rPr>
+        <w:rFonts w:ascii="Symbol" w:hAnsi="Symbol" w:hint="default"/>
+      </w:rPr>
+    </w:lvl>
+    <w:lvl w:ilvl="1" w:tplc="04090003" w:tentative="1">
+      <w:start w:val="1"/>
+      <w:numFmt w:val="bullet"/>
+      <w:lvlText w:val="o"/>
+      <w:lvlJc w:val="left"/>
+      <w:pPr>
+        <w:ind w:left="1440" w:hanging="360"/>
+      </w:pPr>
+      <w:rPr>
+        <w:rFonts w:ascii="Courier New" w:hAnsi="Courier New" w:cs="Courier New" w:hint="default"/>
+      </w:rPr>
+    </w:lvl>
+    <w:lvl w:ilvl="2" w:tplc="04090005" w:tentative="1">
+      <w:start w:val="1"/>
+      <w:numFmt w:val="bullet"/>
+      <w:lvlText w:val=""/>
+      <w:lvlJc w:val="left"/>
+      <w:pPr>
+        <w:ind w:left="2160" w:hanging="360"/>
+      </w:pPr>
+      <w:rPr>
+        <w:rFonts w:ascii="Wingdings" w:hAnsi="Wingdings" w:hint="default"/>
+      </w:rPr>
+    </w:lvl>
+    <w:lvl w:ilvl="3" w:tplc="04090001" w:tentative="1">
+      <w:start w:val="1"/>
+      <w:numFmt w:val="bullet"/>
+      <w:lvlText w:val=""/>
+      <w:lvlJc w:val="left"/>
+      <w:pPr>
+        <w:ind w:left="2880" w:hanging="360"/>
+      </w:pPr>
+      <w:rPr>
+        <w:rFonts w:ascii="Symbol" w:hAnsi="Symbol" w:hint="default"/>
+      </w:rPr>
+    </w:lvl>
+    <w:lvl w:ilvl="4" w:tplc="04090003" w:tentative="1">
+      <w:start w:val="1"/>
+      <w:numFmt w:val="bullet"/>
+      <w:lvlText w:val="o"/>
+      <w:lvlJc w:val="left"/>
+      <w:pPr>
+        <w:ind w:left="3600" w:hanging="360"/>
+      </w:pPr>
+      <w:rPr>
+        <w:rFonts w:ascii="Courier New" w:hAnsi="Courier New" w:cs="Courier New" w:hint="default"/>
+      </w:rPr>
+    </w:lvl>
+    <w:lvl w:ilvl="5" w:tplc="04090005" w:tentative="1">
+      <w:start w:val="1"/>
+      <w:numFmt w:val="bullet"/>
+      <w:lvlText w:val=""/>
+      <w:lvlJc w:val="left"/>
+      <w:pPr>
+        <w:ind w:left="4320" w:hanging="360"/>
+      </w:pPr>
+      <w:rPr>
+        <w:rFonts w:ascii="Wingdings" w:hAnsi="Wingdings" w:hint="default"/>
+      </w:rPr>
+    </w:lvl>
+    <w:lvl w:ilvl="6" w:tplc="04090001" w:tentative="1">
+      <w:start w:val="1"/>
+      <w:numFmt w:val="bullet"/>
+      <w:lvlText w:val=""/>
+      <w:lvlJc w:val="left"/>
+      <w:pPr>
+        <w:ind w:left="5040" w:hanging="360"/>
+      </w:pPr>
+      <w:rPr>
+        <w:rFonts w:ascii="Symbol" w:hAnsi="Symbol" w:hint="default"/>
+      </w:rPr>
+    </w:lvl>
+    <w:lvl w:ilvl="7" w:tplc="04090003" w:tentative="1">
+      <w:start w:val="1"/>
+      <w:numFmt w:val="bullet"/>
+      <w:lvlText w:val="o"/>
+      <w:lvlJc w:val="left"/>
+      <w:pPr>
+        <w:ind w:left="5760" w:hanging="360"/>
+      </w:pPr>
+      <w:rPr>
+        <w:rFonts w:ascii="Courier New" w:hAnsi="Courier New" w:cs="Courier New" w:hint="default"/>
+      </w:rPr>
+    </w:lvl>
+    <w:lvl w:ilvl="8" w:tplc="04090005" w:tentative="1">
+      <w:start w:val="1"/>
+      <w:numFmt w:val="bullet"/>
+      <w:lvlText w:val=""/>
+      <w:lvlJc w:val="left"/>
+      <w:pPr>
+        <w:ind w:left="6480" w:hanging="360"/>
+      </w:pPr>
+      <w:rPr>
+        <w:rFonts w:ascii="Wingdings" w:hAnsi="Wingdings" w:hint="default"/>
+      </w:rPr>
+    </w:lvl>
+  </w:abstractNum>
+  <w:abstractNum w:abstractNumId="41" w15:restartNumberingAfterBreak="0">
     <w:nsid w:val="6A5346F0"/>
     <w:multiLevelType w:val="hybridMultilevel"/>
     <w:tmpl w:val="59CA065C"/>
@@ -6393,7 +6681,7 @@
       </w:rPr>
     </w:lvl>
   </w:abstractNum>
-  <w:abstractNum w:abstractNumId="40" w15:restartNumberingAfterBreak="0">
+  <w:abstractNum w:abstractNumId="42" w15:restartNumberingAfterBreak="0">
     <w:nsid w:val="6D9A09B7"/>
     <w:multiLevelType w:val="hybridMultilevel"/>
     <w:tmpl w:val="CFC43A68"/>
@@ -6506,7 +6794,7 @@
       </w:rPr>
     </w:lvl>
   </w:abstractNum>
-  <w:abstractNum w:abstractNumId="41" w15:restartNumberingAfterBreak="0">
+  <w:abstractNum w:abstractNumId="43" w15:restartNumberingAfterBreak="0">
     <w:nsid w:val="6ED82F35"/>
     <w:multiLevelType w:val="multilevel"/>
     <w:tmpl w:val="9C4EE8F2"/>
@@ -6619,7 +6907,7 @@
       </w:rPr>
     </w:lvl>
   </w:abstractNum>
-  <w:abstractNum w:abstractNumId="42" w15:restartNumberingAfterBreak="0">
+  <w:abstractNum w:abstractNumId="44" w15:restartNumberingAfterBreak="0">
     <w:nsid w:val="71935BA6"/>
     <w:multiLevelType w:val="multilevel"/>
     <w:tmpl w:val="DA6AD4E2"/>
@@ -6732,7 +7020,7 @@
       </w:rPr>
     </w:lvl>
   </w:abstractNum>
-  <w:abstractNum w:abstractNumId="43" w15:restartNumberingAfterBreak="0">
+  <w:abstractNum w:abstractNumId="45" w15:restartNumberingAfterBreak="0">
     <w:nsid w:val="7393232A"/>
     <w:multiLevelType w:val="hybridMultilevel"/>
     <w:tmpl w:val="95E62B16"/>
@@ -6845,7 +7133,7 @@
       </w:rPr>
     </w:lvl>
   </w:abstractNum>
-  <w:abstractNum w:abstractNumId="44" w15:restartNumberingAfterBreak="0">
+  <w:abstractNum w:abstractNumId="46" w15:restartNumberingAfterBreak="0">
     <w:nsid w:val="74AA67CB"/>
     <w:multiLevelType w:val="multilevel"/>
     <w:tmpl w:val="52C499E8"/>
@@ -6958,7 +7246,7 @@
       </w:rPr>
     </w:lvl>
   </w:abstractNum>
-  <w:abstractNum w:abstractNumId="45" w15:restartNumberingAfterBreak="0">
+  <w:abstractNum w:abstractNumId="47" w15:restartNumberingAfterBreak="0">
     <w:nsid w:val="7A0D19C8"/>
     <w:multiLevelType w:val="multilevel"/>
     <w:tmpl w:val="52C499E8"/>
@@ -7071,7 +7359,7 @@
       </w:rPr>
     </w:lvl>
   </w:abstractNum>
-  <w:abstractNum w:abstractNumId="46" w15:restartNumberingAfterBreak="0">
+  <w:abstractNum w:abstractNumId="48" w15:restartNumberingAfterBreak="0">
     <w:nsid w:val="7B0A7FD6"/>
     <w:multiLevelType w:val="multilevel"/>
     <w:tmpl w:val="DA6AD4E2"/>
@@ -7184,7 +7472,7 @@
       </w:rPr>
     </w:lvl>
   </w:abstractNum>
-  <w:abstractNum w:abstractNumId="47" w15:restartNumberingAfterBreak="0">
+  <w:abstractNum w:abstractNumId="49" w15:restartNumberingAfterBreak="0">
     <w:nsid w:val="7D2535CE"/>
     <w:multiLevelType w:val="hybridMultilevel"/>
     <w:tmpl w:val="BE2C5462"/>
@@ -7297,7 +7585,7 @@
       </w:rPr>
     </w:lvl>
   </w:abstractNum>
-  <w:abstractNum w:abstractNumId="48" w15:restartNumberingAfterBreak="0">
+  <w:abstractNum w:abstractNumId="50" w15:restartNumberingAfterBreak="0">
     <w:nsid w:val="7D4771D5"/>
     <w:multiLevelType w:val="multilevel"/>
     <w:tmpl w:val="AF04D38C"/>
@@ -7410,7 +7698,7 @@
       </w:rPr>
     </w:lvl>
   </w:abstractNum>
-  <w:abstractNum w:abstractNumId="49" w15:restartNumberingAfterBreak="0">
+  <w:abstractNum w:abstractNumId="51" w15:restartNumberingAfterBreak="0">
     <w:nsid w:val="7FB214A7"/>
     <w:multiLevelType w:val="multilevel"/>
     <w:tmpl w:val="F9BE7D26"/>
@@ -7524,154 +7812,160 @@
     </w:lvl>
   </w:abstractNum>
   <w:num w:numId="1" w16cid:durableId="1945140925">
-    <w:abstractNumId w:val="16"/>
+    <w:abstractNumId w:val="17"/>
   </w:num>
   <w:num w:numId="2" w16cid:durableId="1936010628">
-    <w:abstractNumId w:val="23"/>
+    <w:abstractNumId w:val="24"/>
   </w:num>
   <w:num w:numId="3" w16cid:durableId="481047597">
-    <w:abstractNumId w:val="43"/>
+    <w:abstractNumId w:val="45"/>
   </w:num>
   <w:num w:numId="4" w16cid:durableId="979043051">
     <w:abstractNumId w:val="0"/>
   </w:num>
   <w:num w:numId="5" w16cid:durableId="1055274646">
-    <w:abstractNumId w:val="7"/>
+    <w:abstractNumId w:val="8"/>
   </w:num>
   <w:num w:numId="6" w16cid:durableId="1470397733">
-    <w:abstractNumId w:val="40"/>
+    <w:abstractNumId w:val="42"/>
   </w:num>
   <w:num w:numId="7" w16cid:durableId="1804421975">
-    <w:abstractNumId w:val="26"/>
+    <w:abstractNumId w:val="27"/>
   </w:num>
   <w:num w:numId="8" w16cid:durableId="1269309944">
+    <w:abstractNumId w:val="35"/>
+  </w:num>
+  <w:num w:numId="9" w16cid:durableId="354233326">
+    <w:abstractNumId w:val="11"/>
+  </w:num>
+  <w:num w:numId="10" w16cid:durableId="1737164535">
+    <w:abstractNumId w:val="49"/>
+  </w:num>
+  <w:num w:numId="11" w16cid:durableId="1866476427">
+    <w:abstractNumId w:val="9"/>
+  </w:num>
+  <w:num w:numId="12" w16cid:durableId="1193541806">
+    <w:abstractNumId w:val="6"/>
+  </w:num>
+  <w:num w:numId="13" w16cid:durableId="1772504238">
+    <w:abstractNumId w:val="37"/>
+  </w:num>
+  <w:num w:numId="14" w16cid:durableId="1749690601">
+    <w:abstractNumId w:val="51"/>
+  </w:num>
+  <w:num w:numId="15" w16cid:durableId="1169905324">
+    <w:abstractNumId w:val="20"/>
+  </w:num>
+  <w:num w:numId="16" w16cid:durableId="1079909143">
     <w:abstractNumId w:val="34"/>
   </w:num>
-  <w:num w:numId="9" w16cid:durableId="354233326">
-    <w:abstractNumId w:val="10"/>
-  </w:num>
-  <w:num w:numId="10" w16cid:durableId="1737164535">
-    <w:abstractNumId w:val="47"/>
-  </w:num>
-  <w:num w:numId="11" w16cid:durableId="1866476427">
-    <w:abstractNumId w:val="8"/>
-  </w:num>
-  <w:num w:numId="12" w16cid:durableId="1193541806">
-    <w:abstractNumId w:val="5"/>
-  </w:num>
-  <w:num w:numId="13" w16cid:durableId="1772504238">
-    <w:abstractNumId w:val="36"/>
-  </w:num>
-  <w:num w:numId="14" w16cid:durableId="1749690601">
-    <w:abstractNumId w:val="49"/>
-  </w:num>
-  <w:num w:numId="15" w16cid:durableId="1169905324">
-    <w:abstractNumId w:val="19"/>
-  </w:num>
-  <w:num w:numId="16" w16cid:durableId="1079909143">
-    <w:abstractNumId w:val="33"/>
-  </w:num>
   <w:num w:numId="17" w16cid:durableId="1521040639">
-    <w:abstractNumId w:val="11"/>
+    <w:abstractNumId w:val="12"/>
   </w:num>
   <w:num w:numId="18" w16cid:durableId="1473913316">
-    <w:abstractNumId w:val="27"/>
+    <w:abstractNumId w:val="28"/>
   </w:num>
   <w:num w:numId="19" w16cid:durableId="495655895">
-    <w:abstractNumId w:val="4"/>
+    <w:abstractNumId w:val="5"/>
   </w:num>
   <w:num w:numId="20" w16cid:durableId="1850682149">
     <w:abstractNumId w:val="3"/>
   </w:num>
   <w:num w:numId="21" w16cid:durableId="1408069427">
-    <w:abstractNumId w:val="24"/>
+    <w:abstractNumId w:val="25"/>
   </w:num>
   <w:num w:numId="22" w16cid:durableId="1708556171">
-    <w:abstractNumId w:val="9"/>
+    <w:abstractNumId w:val="10"/>
   </w:num>
   <w:num w:numId="23" w16cid:durableId="1291394727">
+    <w:abstractNumId w:val="50"/>
+  </w:num>
+  <w:num w:numId="24" w16cid:durableId="1814834951">
+    <w:abstractNumId w:val="43"/>
+  </w:num>
+  <w:num w:numId="25" w16cid:durableId="1172796351">
     <w:abstractNumId w:val="48"/>
   </w:num>
-  <w:num w:numId="24" w16cid:durableId="1814834951">
-    <w:abstractNumId w:val="41"/>
+  <w:num w:numId="26" w16cid:durableId="2105035077">
+    <w:abstractNumId w:val="47"/>
   </w:num>
-  <w:num w:numId="25" w16cid:durableId="1172796351">
+  <w:num w:numId="27" w16cid:durableId="2143766311">
+    <w:abstractNumId w:val="26"/>
+  </w:num>
+  <w:num w:numId="28" w16cid:durableId="2016372834">
     <w:abstractNumId w:val="46"/>
   </w:num>
-  <w:num w:numId="26" w16cid:durableId="2105035077">
-    <w:abstractNumId w:val="45"/>
-  </w:num>
-  <w:num w:numId="27" w16cid:durableId="2143766311">
-    <w:abstractNumId w:val="25"/>
-  </w:num>
-  <w:num w:numId="28" w16cid:durableId="2016372834">
-    <w:abstractNumId w:val="44"/>
-  </w:num>
   <w:num w:numId="29" w16cid:durableId="959920931">
-    <w:abstractNumId w:val="14"/>
+    <w:abstractNumId w:val="15"/>
   </w:num>
   <w:num w:numId="30" w16cid:durableId="1299802523">
     <w:abstractNumId w:val="1"/>
   </w:num>
   <w:num w:numId="31" w16cid:durableId="1288197989">
+    <w:abstractNumId w:val="32"/>
+  </w:num>
+  <w:num w:numId="32" w16cid:durableId="1274703985">
+    <w:abstractNumId w:val="22"/>
+  </w:num>
+  <w:num w:numId="33" w16cid:durableId="547034599">
+    <w:abstractNumId w:val="23"/>
+  </w:num>
+  <w:num w:numId="34" w16cid:durableId="87971850">
+    <w:abstractNumId w:val="36"/>
+  </w:num>
+  <w:num w:numId="35" w16cid:durableId="906914901">
+    <w:abstractNumId w:val="16"/>
+  </w:num>
+  <w:num w:numId="36" w16cid:durableId="272979355">
+    <w:abstractNumId w:val="21"/>
+  </w:num>
+  <w:num w:numId="37" w16cid:durableId="11424522">
+    <w:abstractNumId w:val="14"/>
+  </w:num>
+  <w:num w:numId="38" w16cid:durableId="1972326178">
+    <w:abstractNumId w:val="38"/>
+  </w:num>
+  <w:num w:numId="39" w16cid:durableId="1205219330">
+    <w:abstractNumId w:val="7"/>
+  </w:num>
+  <w:num w:numId="40" w16cid:durableId="840042763">
+    <w:abstractNumId w:val="13"/>
+  </w:num>
+  <w:num w:numId="41" w16cid:durableId="1414626930">
     <w:abstractNumId w:val="31"/>
   </w:num>
-  <w:num w:numId="32" w16cid:durableId="1274703985">
-    <w:abstractNumId w:val="21"/>
-  </w:num>
-  <w:num w:numId="33" w16cid:durableId="547034599">
-    <w:abstractNumId w:val="22"/>
-  </w:num>
-  <w:num w:numId="34" w16cid:durableId="87971850">
-    <w:abstractNumId w:val="35"/>
-  </w:num>
-  <w:num w:numId="35" w16cid:durableId="906914901">
-    <w:abstractNumId w:val="15"/>
-  </w:num>
-  <w:num w:numId="36" w16cid:durableId="272979355">
-    <w:abstractNumId w:val="20"/>
-  </w:num>
-  <w:num w:numId="37" w16cid:durableId="11424522">
-    <w:abstractNumId w:val="13"/>
-  </w:num>
-  <w:num w:numId="38" w16cid:durableId="1972326178">
-    <w:abstractNumId w:val="37"/>
-  </w:num>
-  <w:num w:numId="39" w16cid:durableId="1205219330">
-    <w:abstractNumId w:val="6"/>
-  </w:num>
-  <w:num w:numId="40" w16cid:durableId="840042763">
-    <w:abstractNumId w:val="12"/>
-  </w:num>
-  <w:num w:numId="41" w16cid:durableId="1414626930">
-    <w:abstractNumId w:val="30"/>
-  </w:num>
   <w:num w:numId="42" w16cid:durableId="1414667817">
-    <w:abstractNumId w:val="32"/>
+    <w:abstractNumId w:val="33"/>
   </w:num>
   <w:num w:numId="43" w16cid:durableId="1754356353">
     <w:abstractNumId w:val="2"/>
   </w:num>
   <w:num w:numId="44" w16cid:durableId="1733234453">
-    <w:abstractNumId w:val="17"/>
+    <w:abstractNumId w:val="18"/>
   </w:num>
   <w:num w:numId="45" w16cid:durableId="1544364767">
-    <w:abstractNumId w:val="42"/>
+    <w:abstractNumId w:val="44"/>
   </w:num>
   <w:num w:numId="46" w16cid:durableId="823664049">
-    <w:abstractNumId w:val="28"/>
+    <w:abstractNumId w:val="29"/>
   </w:num>
   <w:num w:numId="47" w16cid:durableId="1961260200">
-    <w:abstractNumId w:val="18"/>
+    <w:abstractNumId w:val="19"/>
   </w:num>
   <w:num w:numId="48" w16cid:durableId="1003556699">
+    <w:abstractNumId w:val="41"/>
+  </w:num>
+  <w:num w:numId="49" w16cid:durableId="326789857">
+    <w:abstractNumId w:val="30"/>
+  </w:num>
+  <w:num w:numId="50" w16cid:durableId="1564481847">
     <w:abstractNumId w:val="39"/>
   </w:num>
-  <w:num w:numId="49" w16cid:durableId="326789857">
-    <w:abstractNumId w:val="29"/>
+  <w:num w:numId="51" w16cid:durableId="1630286307">
+    <w:abstractNumId w:val="4"/>
   </w:num>
-  <w:num w:numId="50" w16cid:durableId="1564481847">
-    <w:abstractNumId w:val="38"/>
+  <w:num w:numId="52" w16cid:durableId="746926589">
+    <w:abstractNumId w:val="40"/>
   </w:num>
 </w:numbering>
 </file>

</xml_diff>

<commit_message>
ajout de petits bouts de la légende
</commit_message>
<xml_diff>
--- a/Analyse_Preliminaire/Gabarit_Analyse.docx
+++ b/Analyse_Preliminaire/Gabarit_Analyse.docx
@@ -426,7 +426,7 @@
       <w:sdtContent>
         <w:p>
           <w:pPr>
-            <w:pStyle w:val="TOCHeading"/>
+            <w:pStyle w:val="En-ttedetabledesmatires"/>
             <w:rPr>
               <w:rFonts w:asciiTheme="minorHAnsi" w:hAnsiTheme="minorHAnsi"/>
             </w:rPr>
@@ -440,7 +440,7 @@
         </w:p>
         <w:p>
           <w:pPr>
-            <w:pStyle w:val="TOC1"/>
+            <w:pStyle w:val="TM1"/>
             <w:tabs>
               <w:tab w:val="right" w:pos="8630"/>
             </w:tabs>
@@ -477,7 +477,7 @@
           <w:hyperlink w:anchor="_Toc188807316" w:history="1">
             <w:r>
               <w:rPr>
-                <w:rStyle w:val="Hyperlink"/>
+                <w:rStyle w:val="Lienhypertexte"/>
                 <w:noProof/>
               </w:rPr>
               <w:t>Historique du document</w:t>
@@ -534,7 +534,7 @@
         </w:p>
         <w:p>
           <w:pPr>
-            <w:pStyle w:val="TOC1"/>
+            <w:pStyle w:val="TM1"/>
             <w:tabs>
               <w:tab w:val="right" w:pos="8630"/>
             </w:tabs>
@@ -554,7 +554,7 @@
           <w:hyperlink w:anchor="_Toc188807317" w:history="1">
             <w:r>
               <w:rPr>
-                <w:rStyle w:val="Hyperlink"/>
+                <w:rStyle w:val="Lienhypertexte"/>
                 <w:noProof/>
               </w:rPr>
               <w:t>Description du projet</w:t>
@@ -611,7 +611,7 @@
         </w:p>
         <w:p>
           <w:pPr>
-            <w:pStyle w:val="TOC1"/>
+            <w:pStyle w:val="TM1"/>
             <w:tabs>
               <w:tab w:val="right" w:pos="8630"/>
             </w:tabs>
@@ -631,7 +631,7 @@
           <w:hyperlink w:anchor="_Toc188807318" w:history="1">
             <w:r>
               <w:rPr>
-                <w:rStyle w:val="Hyperlink"/>
+                <w:rStyle w:val="Lienhypertexte"/>
                 <w:noProof/>
               </w:rPr>
               <w:t>Exigences fonctionnelles</w:t>
@@ -688,7 +688,7 @@
         </w:p>
         <w:p>
           <w:pPr>
-            <w:pStyle w:val="TOC1"/>
+            <w:pStyle w:val="TM1"/>
             <w:tabs>
               <w:tab w:val="right" w:pos="8630"/>
             </w:tabs>
@@ -708,7 +708,7 @@
           <w:hyperlink w:anchor="_Toc188807319" w:history="1">
             <w:r>
               <w:rPr>
-                <w:rStyle w:val="Hyperlink"/>
+                <w:rStyle w:val="Lienhypertexte"/>
                 <w:noProof/>
               </w:rPr>
               <w:t>Portée</w:t>
@@ -765,7 +765,7 @@
         </w:p>
         <w:p>
           <w:pPr>
-            <w:pStyle w:val="TOC1"/>
+            <w:pStyle w:val="TM1"/>
             <w:tabs>
               <w:tab w:val="right" w:pos="8630"/>
             </w:tabs>
@@ -785,7 +785,7 @@
           <w:hyperlink w:anchor="_Toc188807320" w:history="1">
             <w:r>
               <w:rPr>
-                <w:rStyle w:val="Hyperlink"/>
+                <w:rStyle w:val="Lienhypertexte"/>
                 <w:noProof/>
               </w:rPr>
               <w:t>Modèle de la base de données</w:t>
@@ -842,7 +842,7 @@
         </w:p>
         <w:p>
           <w:pPr>
-            <w:pStyle w:val="TOC2"/>
+            <w:pStyle w:val="TM2"/>
             <w:tabs>
               <w:tab w:val="right" w:pos="8630"/>
             </w:tabs>
@@ -861,7 +861,7 @@
           <w:hyperlink w:anchor="_Toc188807321" w:history="1">
             <w:r>
               <w:rPr>
-                <w:rStyle w:val="Hyperlink"/>
+                <w:rStyle w:val="Lienhypertexte"/>
                 <w:noProof/>
               </w:rPr>
               <w:t>Légende</w:t>
@@ -918,7 +918,7 @@
         </w:p>
         <w:p>
           <w:pPr>
-            <w:pStyle w:val="TOC1"/>
+            <w:pStyle w:val="TM1"/>
             <w:tabs>
               <w:tab w:val="right" w:pos="8630"/>
             </w:tabs>
@@ -938,7 +938,7 @@
           <w:hyperlink w:anchor="_Toc188807322" w:history="1">
             <w:r>
               <w:rPr>
-                <w:rStyle w:val="Hyperlink"/>
+                <w:rStyle w:val="Lienhypertexte"/>
                 <w:noProof/>
               </w:rPr>
               <w:t>Maquettes du site Web</w:t>
@@ -1013,7 +1013,7 @@
     </w:p>
     <w:p>
       <w:pPr>
-        <w:pStyle w:val="Heading1"/>
+        <w:pStyle w:val="Titre1"/>
         <w:rPr>
           <w:rFonts w:asciiTheme="minorHAnsi" w:hAnsiTheme="minorHAnsi"/>
         </w:rPr>
@@ -1024,7 +1024,6 @@
         <w:rPr>
           <w:rFonts w:asciiTheme="minorHAnsi" w:hAnsiTheme="minorHAnsi"/>
         </w:rPr>
-        <w:lastRenderedPageBreak/>
         <w:t>Historique du document</w:t>
       </w:r>
       <w:bookmarkEnd w:id="11"/>
@@ -1038,7 +1037,7 @@
     <w:p/>
     <w:tbl>
       <w:tblPr>
-        <w:tblStyle w:val="GridTable4-Accent5"/>
+        <w:tblStyle w:val="TableauGrille4-Accentuation5"/>
         <w:tblW w:w="0" w:type="auto"/>
         <w:tblLook w:val="04A0" w:firstRow="1" w:lastRow="0" w:firstColumn="1" w:lastColumn="0" w:noHBand="0" w:noVBand="1"/>
       </w:tblPr>
@@ -1316,7 +1315,7 @@
     </w:tbl>
     <w:p>
       <w:pPr>
-        <w:pStyle w:val="Caption"/>
+        <w:pStyle w:val="Lgende"/>
       </w:pPr>
       <w:r>
         <w:t xml:space="preserve">Tableau </w:t>
@@ -1348,11 +1347,10 @@
     </w:p>
     <w:p>
       <w:pPr>
-        <w:pStyle w:val="Heading1"/>
+        <w:pStyle w:val="Titre1"/>
       </w:pPr>
       <w:bookmarkStart w:id="12" w:name="_Toc188807317"/>
       <w:r>
-        <w:lastRenderedPageBreak/>
         <w:t>Description du projet</w:t>
       </w:r>
       <w:bookmarkEnd w:id="12"/>
@@ -1395,7 +1393,7 @@
     <w:p/>
     <w:p>
       <w:pPr>
-        <w:pStyle w:val="Heading1"/>
+        <w:pStyle w:val="Titre1"/>
       </w:pPr>
       <w:bookmarkStart w:id="13" w:name="_Toc188807318"/>
       <w:r>
@@ -1412,7 +1410,19 @@
     <w:p/>
     <w:p>
       <w:r>
-        <w:t>Créer, modifier et supprimer des classes, les équipes, ajouter des élèves dans une équipe</w:t>
+        <w:t xml:space="preserve">Enseignants : </w:t>
+      </w:r>
+      <w:r>
+        <w:t>Créer, modifier et supprimer des classes</w:t>
+      </w:r>
+      <w:r>
+        <w:t xml:space="preserve">, collecter les </w:t>
+      </w:r>
+      <w:r>
+        <w:t xml:space="preserve">évaluations </w:t>
+      </w:r>
+      <w:r>
+        <w:t>les équipes, ajouter des élèves dans une équipe</w:t>
       </w:r>
       <w:r>
         <w:t xml:space="preserve">. </w:t>
@@ -1421,7 +1431,7 @@
     <w:p/>
     <w:p>
       <w:pPr>
-        <w:pStyle w:val="Heading1"/>
+        <w:pStyle w:val="Titre1"/>
       </w:pPr>
       <w:bookmarkStart w:id="14" w:name="_Toc188807319"/>
       <w:r>
@@ -1454,7 +1464,7 @@
     </w:p>
     <w:p>
       <w:pPr>
-        <w:pStyle w:val="Heading1"/>
+        <w:pStyle w:val="Titre1"/>
         <w:rPr>
           <w:rFonts w:asciiTheme="minorHAnsi" w:hAnsiTheme="minorHAnsi"/>
         </w:rPr>
@@ -1464,12 +1474,17 @@
         <w:rPr>
           <w:rFonts w:asciiTheme="minorHAnsi" w:hAnsiTheme="minorHAnsi"/>
         </w:rPr>
-        <w:lastRenderedPageBreak/>
         <w:t>Modèle de la base de données</w:t>
       </w:r>
       <w:bookmarkEnd w:id="15"/>
     </w:p>
-    <w:p/>
+    <w:p>
+      <w:pPr>
+        <w:rPr>
+          <w:lang w:val="fr-CA"/>
+        </w:rPr>
+      </w:pPr>
+    </w:p>
     <w:p>
       <w:r>
         <w:t>Insérer ici le modèle relationnel générer par Oracle.</w:t>
@@ -1538,7 +1553,7 @@
     </w:p>
     <w:p>
       <w:pPr>
-        <w:pStyle w:val="Heading2"/>
+        <w:pStyle w:val="Titre2"/>
       </w:pPr>
       <w:bookmarkStart w:id="16" w:name="_Toc188807321"/>
       <w:r>
@@ -1555,7 +1570,7 @@
     <w:p/>
     <w:p>
       <w:pPr>
-        <w:pStyle w:val="ListParagraph"/>
+        <w:pStyle w:val="Paragraphedeliste"/>
         <w:numPr>
           <w:ilvl w:val="0"/>
           <w:numId w:val="52"/>
@@ -1590,7 +1605,7 @@
     </w:p>
     <w:p>
       <w:pPr>
-        <w:pStyle w:val="ListParagraph"/>
+        <w:pStyle w:val="Paragraphedeliste"/>
         <w:numPr>
           <w:ilvl w:val="0"/>
           <w:numId w:val="52"/>
@@ -1614,7 +1629,186 @@
     </w:p>
     <w:p>
       <w:pPr>
-        <w:pStyle w:val="ListParagraph"/>
+        <w:pStyle w:val="Paragraphedeliste"/>
+      </w:pPr>
+    </w:p>
+    <w:p>
+      <w:pPr>
+        <w:pStyle w:val="Paragraphedeliste"/>
+        <w:numPr>
+          <w:ilvl w:val="0"/>
+          <w:numId w:val="52"/>
+        </w:numPr>
+      </w:pPr>
+      <w:r>
+        <w:t>Un étudiant peut faire l’objet d’une éval</w:t>
+      </w:r>
+      <w:r>
+        <w:t xml:space="preserve">uation </w:t>
+      </w:r>
+      <w:r>
+        <w:t xml:space="preserve">et un </w:t>
+      </w:r>
+      <w:proofErr w:type="spellStart"/>
+      <w:r>
+        <w:t>evaluation</w:t>
+      </w:r>
+      <w:proofErr w:type="spellEnd"/>
+      <w:r>
+        <w:t xml:space="preserve"> doit porter sur des étudiants</w:t>
+      </w:r>
+    </w:p>
+    <w:p>
+      <w:pPr>
+        <w:pStyle w:val="Paragraphedeliste"/>
+      </w:pPr>
+    </w:p>
+    <w:p>
+      <w:pPr>
+        <w:pStyle w:val="Paragraphedeliste"/>
+        <w:numPr>
+          <w:ilvl w:val="0"/>
+          <w:numId w:val="52"/>
+        </w:numPr>
+      </w:pPr>
+      <w:r>
+        <w:t xml:space="preserve">Une classe doit comporter des étudiants et </w:t>
+      </w:r>
+      <w:r>
+        <w:t>des étudiants peuvent faire partie d’une classe.</w:t>
+      </w:r>
+      <w:r>
+        <w:t xml:space="preserve"> </w:t>
+      </w:r>
+    </w:p>
+    <w:p>
+      <w:pPr>
+        <w:pStyle w:val="Paragraphedeliste"/>
+      </w:pPr>
+    </w:p>
+    <w:p>
+      <w:pPr>
+        <w:pStyle w:val="Paragraphedeliste"/>
+        <w:numPr>
+          <w:ilvl w:val="0"/>
+          <w:numId w:val="52"/>
+        </w:numPr>
+      </w:pPr>
+      <w:r>
+        <w:t>Des classes doivent être enseigné par des enseignants et un enseignant peut donner des classes</w:t>
+      </w:r>
+    </w:p>
+    <w:p>
+      <w:pPr>
+        <w:pStyle w:val="Paragraphedeliste"/>
+      </w:pPr>
+    </w:p>
+    <w:p>
+      <w:pPr>
+        <w:pStyle w:val="Paragraphedeliste"/>
+        <w:numPr>
+          <w:ilvl w:val="0"/>
+          <w:numId w:val="52"/>
+        </w:numPr>
+      </w:pPr>
+      <w:r>
+        <w:t>Un enseignant peut produire des instruments</w:t>
+      </w:r>
+      <w:r>
+        <w:t xml:space="preserve"> et des instruments doivent appartenir </w:t>
+      </w:r>
+      <w:r>
+        <w:t>à</w:t>
+      </w:r>
+      <w:r>
+        <w:t xml:space="preserve"> un enseignant</w:t>
+      </w:r>
+    </w:p>
+    <w:p>
+      <w:pPr>
+        <w:pStyle w:val="Paragraphedeliste"/>
+      </w:pPr>
+    </w:p>
+    <w:p>
+      <w:pPr>
+        <w:pStyle w:val="Paragraphedeliste"/>
+        <w:numPr>
+          <w:ilvl w:val="0"/>
+          <w:numId w:val="52"/>
+        </w:numPr>
+      </w:pPr>
+      <w:r>
+        <w:t xml:space="preserve">Un instrument peut comporter des critères et des critères doivent être associer </w:t>
+      </w:r>
+      <w:r>
+        <w:t>à un instrument</w:t>
+      </w:r>
+    </w:p>
+    <w:p>
+      <w:pPr>
+        <w:pStyle w:val="Paragraphedeliste"/>
+      </w:pPr>
+    </w:p>
+    <w:p>
+      <w:pPr>
+        <w:pStyle w:val="Paragraphedeliste"/>
+        <w:numPr>
+          <w:ilvl w:val="0"/>
+          <w:numId w:val="52"/>
+        </w:numPr>
+      </w:pPr>
+      <w:r>
+        <w:t xml:space="preserve">Un critère peut comporter des niveaux de performances et </w:t>
+      </w:r>
+      <w:proofErr w:type="gramStart"/>
+      <w:r>
+        <w:t>des</w:t>
+      </w:r>
+      <w:r>
+        <w:t xml:space="preserve"> niveau</w:t>
+      </w:r>
+      <w:proofErr w:type="gramEnd"/>
+      <w:r>
+        <w:t xml:space="preserve"> de performance</w:t>
+      </w:r>
+      <w:r>
+        <w:t xml:space="preserve"> </w:t>
+      </w:r>
+      <w:r>
+        <w:t xml:space="preserve">doivent être associer à un critère </w:t>
+      </w:r>
+    </w:p>
+    <w:p>
+      <w:pPr>
+        <w:pStyle w:val="Paragraphedeliste"/>
+      </w:pPr>
+    </w:p>
+    <w:p>
+      <w:pPr>
+        <w:pStyle w:val="Paragraphedeliste"/>
+        <w:numPr>
+          <w:ilvl w:val="0"/>
+          <w:numId w:val="52"/>
+        </w:numPr>
+      </w:pPr>
+      <w:r>
+        <w:t xml:space="preserve">Une </w:t>
+      </w:r>
+      <w:proofErr w:type="spellStart"/>
+      <w:r>
+        <w:t>reponse</w:t>
+      </w:r>
+      <w:proofErr w:type="spellEnd"/>
+      <w:r>
+        <w:t xml:space="preserve"> peut être liée à un niveau de performance et un niveau de performance doit </w:t>
+      </w:r>
+      <w:r>
+        <w:t>posséder une réponse</w:t>
+      </w:r>
+    </w:p>
+    <w:p>
+      <w:pPr>
+        <w:pStyle w:val="Paragraphedeliste"/>
         <w:numPr>
           <w:ilvl w:val="0"/>
           <w:numId w:val="52"/>
@@ -1624,10 +1818,15 @@
       <w:r>
         <w:br w:type="page"/>
       </w:r>
+      <w:proofErr w:type="gramStart"/>
+      <w:r>
+        <w:t>é</w:t>
+      </w:r>
+      <w:proofErr w:type="gramEnd"/>
     </w:p>
     <w:p>
       <w:pPr>
-        <w:pStyle w:val="Heading1"/>
+        <w:pStyle w:val="Titre1"/>
         <w:rPr>
           <w:rFonts w:asciiTheme="minorHAnsi" w:hAnsiTheme="minorHAnsi"/>
         </w:rPr>
@@ -1637,7 +1836,6 @@
         <w:rPr>
           <w:rFonts w:asciiTheme="minorHAnsi" w:hAnsiTheme="minorHAnsi"/>
         </w:rPr>
-        <w:lastRenderedPageBreak/>
         <w:t>Maquettes du site Web</w:t>
       </w:r>
       <w:bookmarkEnd w:id="17"/>
@@ -1739,7 +1937,7 @@
     </w:p>
     <w:p>
       <w:pPr>
-        <w:pStyle w:val="Caption"/>
+        <w:pStyle w:val="Lgende"/>
       </w:pPr>
       <w:r>
         <w:t xml:space="preserve">Figure </w:t>
@@ -1773,7 +1971,7 @@
     </w:p>
     <w:p>
       <w:pPr>
-        <w:pStyle w:val="Heading2"/>
+        <w:pStyle w:val="Titre2"/>
       </w:pPr>
     </w:p>
     <w:sectPr>
@@ -1811,34 +2009,34 @@
 <w:ftr xmlns:wpc="http://schemas.microsoft.com/office/word/2010/wordprocessingCanvas" xmlns:cx="http://schemas.microsoft.com/office/drawing/2014/chartex" xmlns:cx1="http://schemas.microsoft.com/office/drawing/2015/9/8/chartex" xmlns:cx2="http://schemas.microsoft.com/office/drawing/2015/10/21/chartex" xmlns:cx3="http://schemas.microsoft.com/office/drawing/2016/5/9/chartex" xmlns:cx4="http://schemas.microsoft.com/office/drawing/2016/5/10/chartex" xmlns:cx5="http://schemas.microsoft.com/office/drawing/2016/5/11/chartex" xmlns:cx6="http://schemas.microsoft.com/office/drawing/2016/5/12/chartex" xmlns:cx7="http://schemas.microsoft.com/office/drawing/2016/5/13/chartex" xmlns:cx8="http://schemas.microsoft.com/office/drawing/2016/5/14/chartex" xmlns:mc="http://schemas.openxmlformats.org/markup-compatibility/2006" xmlns:aink="http://schemas.microsoft.com/office/drawing/2016/ink" xmlns:am3d="http://schemas.microsoft.com/office/drawing/2017/model3d" xmlns:o="urn:schemas-microsoft-com:office:office" xmlns:oel="http://schemas.microsoft.com/office/2019/extlst" xmlns:r="http://schemas.openxmlformats.org/officeDocument/2006/relationships" xmlns:m="http://schemas.openxmlformats.org/officeDocument/2006/math" xmlns:v="urn:schemas-microsoft-com:vml" xmlns:wp14="http://schemas.microsoft.com/office/word/2010/wordprocessingDrawing" xmlns:wp="http://schemas.openxmlformats.org/drawingml/2006/wordprocessingDrawing" xmlns:w10="urn:schemas-microsoft-com:office:word" xmlns:w="http://schemas.openxmlformats.org/wordprocessingml/2006/main" xmlns:w14="http://schemas.microsoft.com/office/word/2010/wordml" xmlns:w15="http://schemas.microsoft.com/office/word/2012/wordml" xmlns:w16cex="http://schemas.microsoft.com/office/word/2018/wordml/cex" xmlns:w16cid="http://schemas.microsoft.com/office/word/2016/wordml/cid" xmlns:w16="http://schemas.microsoft.com/office/word/2018/wordml" xmlns:w16du="http://schemas.microsoft.com/office/word/2023/wordml/word16du" xmlns:w16sdtdh="http://schemas.microsoft.com/office/word/2020/wordml/sdtdatahash" xmlns:w16sdtfl="http://schemas.microsoft.com/office/word/2024/wordml/sdtformatlock" xmlns:w16se="http://schemas.microsoft.com/office/word/2015/wordml/symex" xmlns:wpg="http://schemas.microsoft.com/office/word/2010/wordprocessingGroup" xmlns:wpi="http://schemas.microsoft.com/office/word/2010/wordprocessingInk" xmlns:wne="http://schemas.microsoft.com/office/word/2006/wordml" xmlns:wps="http://schemas.microsoft.com/office/word/2010/wordprocessingShape" mc:Ignorable="w14 w15 w16se w16cid w16 w16cex w16sdtdh w16sdtfl w16du wp14">
   <w:p>
     <w:pPr>
-      <w:pStyle w:val="Footer"/>
+      <w:pStyle w:val="Pieddepage"/>
       <w:framePr w:wrap="none" w:vAnchor="text" w:hAnchor="margin" w:xAlign="right" w:y="1"/>
       <w:rPr>
-        <w:rStyle w:val="PageNumber"/>
+        <w:rStyle w:val="Numrodepage"/>
       </w:rPr>
     </w:pPr>
     <w:r>
       <w:rPr>
-        <w:rStyle w:val="PageNumber"/>
+        <w:rStyle w:val="Numrodepage"/>
       </w:rPr>
       <w:fldChar w:fldCharType="begin"/>
     </w:r>
     <w:r>
       <w:rPr>
-        <w:rStyle w:val="PageNumber"/>
+        <w:rStyle w:val="Numrodepage"/>
       </w:rPr>
       <w:instrText xml:space="preserve">PAGE  </w:instrText>
     </w:r>
     <w:r>
       <w:rPr>
-        <w:rStyle w:val="PageNumber"/>
+        <w:rStyle w:val="Numrodepage"/>
       </w:rPr>
       <w:fldChar w:fldCharType="end"/>
     </w:r>
   </w:p>
   <w:p>
     <w:pPr>
-      <w:pStyle w:val="Footer"/>
+      <w:pStyle w:val="Pieddepage"/>
       <w:ind w:right="360"/>
     </w:pPr>
   </w:p>
@@ -1849,47 +2047,47 @@
 <w:ftr xmlns:wpc="http://schemas.microsoft.com/office/word/2010/wordprocessingCanvas" xmlns:cx="http://schemas.microsoft.com/office/drawing/2014/chartex" xmlns:cx1="http://schemas.microsoft.com/office/drawing/2015/9/8/chartex" xmlns:cx2="http://schemas.microsoft.com/office/drawing/2015/10/21/chartex" xmlns:cx3="http://schemas.microsoft.com/office/drawing/2016/5/9/chartex" xmlns:cx4="http://schemas.microsoft.com/office/drawing/2016/5/10/chartex" xmlns:cx5="http://schemas.microsoft.com/office/drawing/2016/5/11/chartex" xmlns:cx6="http://schemas.microsoft.com/office/drawing/2016/5/12/chartex" xmlns:cx7="http://schemas.microsoft.com/office/drawing/2016/5/13/chartex" xmlns:cx8="http://schemas.microsoft.com/office/drawing/2016/5/14/chartex" xmlns:mc="http://schemas.openxmlformats.org/markup-compatibility/2006" xmlns:aink="http://schemas.microsoft.com/office/drawing/2016/ink" xmlns:am3d="http://schemas.microsoft.com/office/drawing/2017/model3d" xmlns:o="urn:schemas-microsoft-com:office:office" xmlns:oel="http://schemas.microsoft.com/office/2019/extlst" xmlns:r="http://schemas.openxmlformats.org/officeDocument/2006/relationships" xmlns:m="http://schemas.openxmlformats.org/officeDocument/2006/math" xmlns:v="urn:schemas-microsoft-com:vml" xmlns:wp14="http://schemas.microsoft.com/office/word/2010/wordprocessingDrawing" xmlns:wp="http://schemas.openxmlformats.org/drawingml/2006/wordprocessingDrawing" xmlns:w10="urn:schemas-microsoft-com:office:word" xmlns:w="http://schemas.openxmlformats.org/wordprocessingml/2006/main" xmlns:w14="http://schemas.microsoft.com/office/word/2010/wordml" xmlns:w15="http://schemas.microsoft.com/office/word/2012/wordml" xmlns:w16cex="http://schemas.microsoft.com/office/word/2018/wordml/cex" xmlns:w16cid="http://schemas.microsoft.com/office/word/2016/wordml/cid" xmlns:w16="http://schemas.microsoft.com/office/word/2018/wordml" xmlns:w16du="http://schemas.microsoft.com/office/word/2023/wordml/word16du" xmlns:w16sdtdh="http://schemas.microsoft.com/office/word/2020/wordml/sdtdatahash" xmlns:w16sdtfl="http://schemas.microsoft.com/office/word/2024/wordml/sdtformatlock" xmlns:w16se="http://schemas.microsoft.com/office/word/2015/wordml/symex" xmlns:wpg="http://schemas.microsoft.com/office/word/2010/wordprocessingGroup" xmlns:wpi="http://schemas.microsoft.com/office/word/2010/wordprocessingInk" xmlns:wne="http://schemas.microsoft.com/office/word/2006/wordml" xmlns:wps="http://schemas.microsoft.com/office/word/2010/wordprocessingShape" mc:Ignorable="w14 w15 w16se w16cid w16 w16cex w16sdtdh w16sdtfl w16du wp14">
   <w:p>
     <w:pPr>
-      <w:pStyle w:val="Footer"/>
+      <w:pStyle w:val="Pieddepage"/>
       <w:framePr w:wrap="none" w:vAnchor="text" w:hAnchor="margin" w:xAlign="right" w:y="1"/>
       <w:rPr>
-        <w:rStyle w:val="PageNumber"/>
+        <w:rStyle w:val="Numrodepage"/>
       </w:rPr>
     </w:pPr>
     <w:r>
       <w:rPr>
-        <w:rStyle w:val="PageNumber"/>
+        <w:rStyle w:val="Numrodepage"/>
       </w:rPr>
       <w:fldChar w:fldCharType="begin"/>
     </w:r>
     <w:r>
       <w:rPr>
-        <w:rStyle w:val="PageNumber"/>
+        <w:rStyle w:val="Numrodepage"/>
       </w:rPr>
       <w:instrText xml:space="preserve">PAGE  </w:instrText>
     </w:r>
     <w:r>
       <w:rPr>
-        <w:rStyle w:val="PageNumber"/>
+        <w:rStyle w:val="Numrodepage"/>
       </w:rPr>
       <w:fldChar w:fldCharType="separate"/>
     </w:r>
     <w:r>
       <w:rPr>
-        <w:rStyle w:val="PageNumber"/>
+        <w:rStyle w:val="Numrodepage"/>
         <w:noProof/>
       </w:rPr>
       <w:t>19</w:t>
     </w:r>
     <w:r>
       <w:rPr>
-        <w:rStyle w:val="PageNumber"/>
+        <w:rStyle w:val="Numrodepage"/>
       </w:rPr>
       <w:fldChar w:fldCharType="end"/>
     </w:r>
   </w:p>
   <w:p>
     <w:pPr>
-      <w:pStyle w:val="Footer"/>
+      <w:pStyle w:val="Pieddepage"/>
       <w:ind w:right="360"/>
     </w:pPr>
   </w:p>
@@ -8365,11 +8563,11 @@
     <w:name w:val="Normal"/>
     <w:qFormat/>
   </w:style>
-  <w:style w:type="paragraph" w:styleId="Heading1">
+  <w:style w:type="paragraph" w:styleId="Titre1">
     <w:name w:val="heading 1"/>
     <w:basedOn w:val="Normal"/>
     <w:next w:val="Normal"/>
-    <w:link w:val="Heading1Char"/>
+    <w:link w:val="Titre1Car"/>
     <w:uiPriority w:val="9"/>
     <w:qFormat/>
     <w:rsid w:val="00AE6F8F"/>
@@ -8386,11 +8584,11 @@
       <w:szCs w:val="32"/>
     </w:rPr>
   </w:style>
-  <w:style w:type="paragraph" w:styleId="Heading2">
+  <w:style w:type="paragraph" w:styleId="Titre2">
     <w:name w:val="heading 2"/>
     <w:basedOn w:val="Normal"/>
     <w:next w:val="Normal"/>
-    <w:link w:val="Heading2Char"/>
+    <w:link w:val="Titre2Car"/>
     <w:uiPriority w:val="9"/>
     <w:unhideWhenUsed/>
     <w:qFormat/>
@@ -8408,11 +8606,11 @@
       <w:szCs w:val="26"/>
     </w:rPr>
   </w:style>
-  <w:style w:type="paragraph" w:styleId="Heading3">
+  <w:style w:type="paragraph" w:styleId="Titre3">
     <w:name w:val="heading 3"/>
     <w:basedOn w:val="Normal"/>
     <w:next w:val="Normal"/>
-    <w:link w:val="Heading3Char"/>
+    <w:link w:val="Titre3Car"/>
     <w:uiPriority w:val="9"/>
     <w:unhideWhenUsed/>
     <w:qFormat/>
@@ -8428,13 +8626,13 @@
       <w:color w:val="1F4D78" w:themeColor="accent1" w:themeShade="7F"/>
     </w:rPr>
   </w:style>
-  <w:style w:type="character" w:default="1" w:styleId="DefaultParagraphFont">
+  <w:style w:type="character" w:default="1" w:styleId="Policepardfaut">
     <w:name w:val="Default Paragraph Font"/>
     <w:uiPriority w:val="1"/>
     <w:semiHidden/>
     <w:unhideWhenUsed/>
   </w:style>
-  <w:style w:type="table" w:default="1" w:styleId="TableNormal">
+  <w:style w:type="table" w:default="1" w:styleId="TableauNormal">
     <w:name w:val="Normal Table"/>
     <w:uiPriority w:val="99"/>
     <w:semiHidden/>
@@ -8449,16 +8647,16 @@
       </w:tblCellMar>
     </w:tblPr>
   </w:style>
-  <w:style w:type="numbering" w:default="1" w:styleId="NoList">
+  <w:style w:type="numbering" w:default="1" w:styleId="Aucuneliste">
     <w:name w:val="No List"/>
     <w:uiPriority w:val="99"/>
     <w:semiHidden/>
     <w:unhideWhenUsed/>
   </w:style>
-  <w:style w:type="character" w:customStyle="1" w:styleId="Heading1Char">
-    <w:name w:val="Heading 1 Char"/>
-    <w:basedOn w:val="DefaultParagraphFont"/>
-    <w:link w:val="Heading1"/>
+  <w:style w:type="character" w:customStyle="1" w:styleId="Titre1Car">
+    <w:name w:val="Titre 1 Car"/>
+    <w:basedOn w:val="Policepardfaut"/>
+    <w:link w:val="Titre1"/>
     <w:uiPriority w:val="9"/>
     <w:rsid w:val="00AE6F8F"/>
     <w:rPr>
@@ -8468,10 +8666,10 @@
       <w:szCs w:val="32"/>
     </w:rPr>
   </w:style>
-  <w:style w:type="character" w:customStyle="1" w:styleId="Heading2Char">
-    <w:name w:val="Heading 2 Char"/>
-    <w:basedOn w:val="DefaultParagraphFont"/>
-    <w:link w:val="Heading2"/>
+  <w:style w:type="character" w:customStyle="1" w:styleId="Titre2Car">
+    <w:name w:val="Titre 2 Car"/>
+    <w:basedOn w:val="Policepardfaut"/>
+    <w:link w:val="Titre2"/>
     <w:uiPriority w:val="9"/>
     <w:rsid w:val="004D7F3D"/>
     <w:rPr>
@@ -8481,9 +8679,9 @@
       <w:szCs w:val="26"/>
     </w:rPr>
   </w:style>
-  <w:style w:type="paragraph" w:styleId="NoSpacing">
+  <w:style w:type="paragraph" w:styleId="Sansinterligne">
     <w:name w:val="No Spacing"/>
-    <w:link w:val="NoSpacingChar"/>
+    <w:link w:val="SansinterligneCar"/>
     <w:uiPriority w:val="1"/>
     <w:qFormat/>
     <w:rsid w:val="004F1D27"/>
@@ -8493,10 +8691,10 @@
       <w:lang w:val="en-US" w:eastAsia="zh-CN"/>
     </w:rPr>
   </w:style>
-  <w:style w:type="character" w:customStyle="1" w:styleId="NoSpacingChar">
-    <w:name w:val="No Spacing Char"/>
-    <w:basedOn w:val="DefaultParagraphFont"/>
-    <w:link w:val="NoSpacing"/>
+  <w:style w:type="character" w:customStyle="1" w:styleId="SansinterligneCar">
+    <w:name w:val="Sans interligne Car"/>
+    <w:basedOn w:val="Policepardfaut"/>
+    <w:link w:val="Sansinterligne"/>
     <w:uiPriority w:val="1"/>
     <w:rsid w:val="004F1D27"/>
     <w:rPr>
@@ -8505,16 +8703,16 @@
       <w:lang w:val="en-US" w:eastAsia="zh-CN"/>
     </w:rPr>
   </w:style>
-  <w:style w:type="paragraph" w:styleId="Revision">
+  <w:style w:type="paragraph" w:styleId="Rvision">
     <w:name w:val="Revision"/>
     <w:hidden/>
     <w:uiPriority w:val="99"/>
     <w:semiHidden/>
     <w:rsid w:val="004F1D27"/>
   </w:style>
-  <w:style w:type="paragraph" w:styleId="TOCHeading">
+  <w:style w:type="paragraph" w:styleId="En-ttedetabledesmatires">
     <w:name w:val="TOC Heading"/>
-    <w:basedOn w:val="Heading1"/>
+    <w:basedOn w:val="Titre1"/>
     <w:next w:val="Normal"/>
     <w:uiPriority w:val="39"/>
     <w:unhideWhenUsed/>
@@ -8531,7 +8729,7 @@
       <w:szCs w:val="28"/>
     </w:rPr>
   </w:style>
-  <w:style w:type="paragraph" w:styleId="TOC1">
+  <w:style w:type="paragraph" w:styleId="TM1">
     <w:name w:val="toc 1"/>
     <w:basedOn w:val="Normal"/>
     <w:next w:val="Normal"/>
@@ -8551,9 +8749,9 @@
       <w:u w:val="single"/>
     </w:rPr>
   </w:style>
-  <w:style w:type="character" w:styleId="Hyperlink">
+  <w:style w:type="character" w:styleId="Lienhypertexte">
     <w:name w:val="Hyperlink"/>
-    <w:basedOn w:val="DefaultParagraphFont"/>
+    <w:basedOn w:val="Policepardfaut"/>
     <w:uiPriority w:val="99"/>
     <w:unhideWhenUsed/>
     <w:rsid w:val="00AE6F8F"/>
@@ -8562,7 +8760,7 @@
       <w:u w:val="single"/>
     </w:rPr>
   </w:style>
-  <w:style w:type="paragraph" w:styleId="TOC2">
+  <w:style w:type="paragraph" w:styleId="TM2">
     <w:name w:val="toc 2"/>
     <w:basedOn w:val="Normal"/>
     <w:next w:val="Normal"/>
@@ -8578,7 +8776,7 @@
       <w:szCs w:val="22"/>
     </w:rPr>
   </w:style>
-  <w:style w:type="paragraph" w:styleId="TOC3">
+  <w:style w:type="paragraph" w:styleId="TM3">
     <w:name w:val="toc 3"/>
     <w:basedOn w:val="Normal"/>
     <w:next w:val="Normal"/>
@@ -8592,7 +8790,7 @@
       <w:szCs w:val="22"/>
     </w:rPr>
   </w:style>
-  <w:style w:type="paragraph" w:styleId="TOC4">
+  <w:style w:type="paragraph" w:styleId="TM4">
     <w:name w:val="toc 4"/>
     <w:basedOn w:val="Normal"/>
     <w:next w:val="Normal"/>
@@ -8606,7 +8804,7 @@
       <w:szCs w:val="22"/>
     </w:rPr>
   </w:style>
-  <w:style w:type="paragraph" w:styleId="TOC5">
+  <w:style w:type="paragraph" w:styleId="TM5">
     <w:name w:val="toc 5"/>
     <w:basedOn w:val="Normal"/>
     <w:next w:val="Normal"/>
@@ -8620,7 +8818,7 @@
       <w:szCs w:val="22"/>
     </w:rPr>
   </w:style>
-  <w:style w:type="paragraph" w:styleId="TOC6">
+  <w:style w:type="paragraph" w:styleId="TM6">
     <w:name w:val="toc 6"/>
     <w:basedOn w:val="Normal"/>
     <w:next w:val="Normal"/>
@@ -8634,7 +8832,7 @@
       <w:szCs w:val="22"/>
     </w:rPr>
   </w:style>
-  <w:style w:type="paragraph" w:styleId="TOC7">
+  <w:style w:type="paragraph" w:styleId="TM7">
     <w:name w:val="toc 7"/>
     <w:basedOn w:val="Normal"/>
     <w:next w:val="Normal"/>
@@ -8648,7 +8846,7 @@
       <w:szCs w:val="22"/>
     </w:rPr>
   </w:style>
-  <w:style w:type="paragraph" w:styleId="TOC8">
+  <w:style w:type="paragraph" w:styleId="TM8">
     <w:name w:val="toc 8"/>
     <w:basedOn w:val="Normal"/>
     <w:next w:val="Normal"/>
@@ -8662,7 +8860,7 @@
       <w:szCs w:val="22"/>
     </w:rPr>
   </w:style>
-  <w:style w:type="paragraph" w:styleId="TOC9">
+  <w:style w:type="paragraph" w:styleId="TM9">
     <w:name w:val="toc 9"/>
     <w:basedOn w:val="Normal"/>
     <w:next w:val="Normal"/>
@@ -8676,7 +8874,7 @@
       <w:szCs w:val="22"/>
     </w:rPr>
   </w:style>
-  <w:style w:type="paragraph" w:styleId="ListParagraph">
+  <w:style w:type="paragraph" w:styleId="Paragraphedeliste">
     <w:name w:val="List Paragraph"/>
     <w:basedOn w:val="Normal"/>
     <w:uiPriority w:val="34"/>
@@ -8687,10 +8885,10 @@
       <w:contextualSpacing/>
     </w:pPr>
   </w:style>
-  <w:style w:type="paragraph" w:styleId="Footer">
+  <w:style w:type="paragraph" w:styleId="Pieddepage">
     <w:name w:val="footer"/>
     <w:basedOn w:val="Normal"/>
-    <w:link w:val="FooterChar"/>
+    <w:link w:val="PieddepageCar"/>
     <w:uiPriority w:val="99"/>
     <w:unhideWhenUsed/>
     <w:rsid w:val="00112001"/>
@@ -8701,25 +8899,25 @@
       </w:tabs>
     </w:pPr>
   </w:style>
-  <w:style w:type="character" w:customStyle="1" w:styleId="FooterChar">
-    <w:name w:val="Footer Char"/>
-    <w:basedOn w:val="DefaultParagraphFont"/>
-    <w:link w:val="Footer"/>
+  <w:style w:type="character" w:customStyle="1" w:styleId="PieddepageCar">
+    <w:name w:val="Pied de page Car"/>
+    <w:basedOn w:val="Policepardfaut"/>
+    <w:link w:val="Pieddepage"/>
     <w:uiPriority w:val="99"/>
     <w:rsid w:val="00112001"/>
   </w:style>
-  <w:style w:type="character" w:styleId="PageNumber">
+  <w:style w:type="character" w:styleId="Numrodepage">
     <w:name w:val="page number"/>
-    <w:basedOn w:val="DefaultParagraphFont"/>
+    <w:basedOn w:val="Policepardfaut"/>
     <w:uiPriority w:val="99"/>
     <w:semiHidden/>
     <w:unhideWhenUsed/>
     <w:rsid w:val="00112001"/>
   </w:style>
-  <w:style w:type="paragraph" w:styleId="Header">
+  <w:style w:type="paragraph" w:styleId="En-tte">
     <w:name w:val="header"/>
     <w:basedOn w:val="Normal"/>
-    <w:link w:val="HeaderChar"/>
+    <w:link w:val="En-tteCar"/>
     <w:uiPriority w:val="99"/>
     <w:unhideWhenUsed/>
     <w:rsid w:val="00112001"/>
@@ -8730,14 +8928,14 @@
       </w:tabs>
     </w:pPr>
   </w:style>
-  <w:style w:type="character" w:customStyle="1" w:styleId="HeaderChar">
-    <w:name w:val="Header Char"/>
-    <w:basedOn w:val="DefaultParagraphFont"/>
-    <w:link w:val="Header"/>
+  <w:style w:type="character" w:customStyle="1" w:styleId="En-tteCar">
+    <w:name w:val="En-tête Car"/>
+    <w:basedOn w:val="Policepardfaut"/>
+    <w:link w:val="En-tte"/>
     <w:uiPriority w:val="99"/>
     <w:rsid w:val="00112001"/>
   </w:style>
-  <w:style w:type="paragraph" w:styleId="Caption">
+  <w:style w:type="paragraph" w:styleId="Lgende">
     <w:name w:val="caption"/>
     <w:basedOn w:val="Normal"/>
     <w:next w:val="Normal"/>
@@ -8756,10 +8954,10 @@
       <w:szCs w:val="18"/>
     </w:rPr>
   </w:style>
-  <w:style w:type="paragraph" w:styleId="BalloonText">
+  <w:style w:type="paragraph" w:styleId="Textedebulles">
     <w:name w:val="Balloon Text"/>
     <w:basedOn w:val="Normal"/>
-    <w:link w:val="BalloonTextChar"/>
+    <w:link w:val="TextedebullesCar"/>
     <w:uiPriority w:val="99"/>
     <w:semiHidden/>
     <w:unhideWhenUsed/>
@@ -8770,10 +8968,10 @@
       <w:szCs w:val="18"/>
     </w:rPr>
   </w:style>
-  <w:style w:type="character" w:customStyle="1" w:styleId="BalloonTextChar">
-    <w:name w:val="Balloon Text Char"/>
-    <w:basedOn w:val="DefaultParagraphFont"/>
-    <w:link w:val="BalloonText"/>
+  <w:style w:type="character" w:customStyle="1" w:styleId="TextedebullesCar">
+    <w:name w:val="Texte de bulles Car"/>
+    <w:basedOn w:val="Policepardfaut"/>
+    <w:link w:val="Textedebulles"/>
     <w:uiPriority w:val="99"/>
     <w:semiHidden/>
     <w:rsid w:val="00684C08"/>
@@ -8783,9 +8981,9 @@
       <w:szCs w:val="18"/>
     </w:rPr>
   </w:style>
-  <w:style w:type="table" w:styleId="TableGrid">
+  <w:style w:type="table" w:styleId="Grilledutableau">
     <w:name w:val="Table Grid"/>
-    <w:basedOn w:val="TableNormal"/>
+    <w:basedOn w:val="TableauNormal"/>
     <w:uiPriority w:val="39"/>
     <w:rsid w:val="002F4A84"/>
     <w:tblPr>
@@ -8799,9 +8997,9 @@
       </w:tblBorders>
     </w:tblPr>
   </w:style>
-  <w:style w:type="table" w:styleId="GridTable1Light-Accent1">
+  <w:style w:type="table" w:styleId="TableauGrille1Clair-Accentuation1">
     <w:name w:val="Grid Table 1 Light Accent 1"/>
-    <w:basedOn w:val="TableNormal"/>
+    <w:basedOn w:val="TableauNormal"/>
     <w:uiPriority w:val="46"/>
     <w:rsid w:val="002F4A84"/>
     <w:tblPr>
@@ -8853,9 +9051,9 @@
       </w:rPr>
     </w:tblStylePr>
   </w:style>
-  <w:style w:type="table" w:styleId="GridTable4-Accent5">
+  <w:style w:type="table" w:styleId="TableauGrille4-Accentuation5">
     <w:name w:val="Grid Table 4 Accent 5"/>
-    <w:basedOn w:val="TableNormal"/>
+    <w:basedOn w:val="TableauNormal"/>
     <w:uiPriority w:val="49"/>
     <w:rsid w:val="002F4A84"/>
     <w:tblPr>
@@ -8926,24 +9124,24 @@
       </w:tcPr>
     </w:tblStylePr>
   </w:style>
-  <w:style w:type="paragraph" w:styleId="FootnoteText">
+  <w:style w:type="paragraph" w:styleId="Notedebasdepage">
     <w:name w:val="footnote text"/>
     <w:basedOn w:val="Normal"/>
-    <w:link w:val="FootnoteTextChar"/>
+    <w:link w:val="NotedebasdepageCar"/>
     <w:uiPriority w:val="99"/>
     <w:unhideWhenUsed/>
     <w:rsid w:val="005C3BD9"/>
   </w:style>
-  <w:style w:type="character" w:customStyle="1" w:styleId="FootnoteTextChar">
-    <w:name w:val="Footnote Text Char"/>
-    <w:basedOn w:val="DefaultParagraphFont"/>
-    <w:link w:val="FootnoteText"/>
+  <w:style w:type="character" w:customStyle="1" w:styleId="NotedebasdepageCar">
+    <w:name w:val="Note de bas de page Car"/>
+    <w:basedOn w:val="Policepardfaut"/>
+    <w:link w:val="Notedebasdepage"/>
     <w:uiPriority w:val="99"/>
     <w:rsid w:val="005C3BD9"/>
   </w:style>
-  <w:style w:type="character" w:styleId="FootnoteReference">
+  <w:style w:type="character" w:styleId="Appelnotedebasdep">
     <w:name w:val="footnote reference"/>
-    <w:basedOn w:val="DefaultParagraphFont"/>
+    <w:basedOn w:val="Policepardfaut"/>
     <w:uiPriority w:val="99"/>
     <w:unhideWhenUsed/>
     <w:rsid w:val="005C3BD9"/>
@@ -8951,9 +9149,9 @@
       <w:vertAlign w:val="superscript"/>
     </w:rPr>
   </w:style>
-  <w:style w:type="table" w:styleId="GridTable5Dark-Accent5">
+  <w:style w:type="table" w:styleId="TableauGrille5Fonc-Accentuation5">
     <w:name w:val="Grid Table 5 Dark Accent 5"/>
-    <w:basedOn w:val="TableNormal"/>
+    <w:basedOn w:val="TableauNormal"/>
     <w:uiPriority w:val="50"/>
     <w:rsid w:val="00BD53B0"/>
     <w:tblPr>
@@ -9054,9 +9252,9 @@
       </w:tcPr>
     </w:tblStylePr>
   </w:style>
-  <w:style w:type="character" w:styleId="PlaceholderText">
+  <w:style w:type="character" w:styleId="Textedelespacerserv">
     <w:name w:val="Placeholder Text"/>
-    <w:basedOn w:val="DefaultParagraphFont"/>
+    <w:basedOn w:val="Policepardfaut"/>
     <w:uiPriority w:val="99"/>
     <w:semiHidden/>
     <w:rsid w:val="00E32E72"/>
@@ -9064,10 +9262,10 @@
       <w:color w:val="808080"/>
     </w:rPr>
   </w:style>
-  <w:style w:type="character" w:customStyle="1" w:styleId="Heading3Char">
-    <w:name w:val="Heading 3 Char"/>
-    <w:basedOn w:val="DefaultParagraphFont"/>
-    <w:link w:val="Heading3"/>
+  <w:style w:type="character" w:customStyle="1" w:styleId="Titre3Car">
+    <w:name w:val="Titre 3 Car"/>
+    <w:basedOn w:val="Policepardfaut"/>
+    <w:link w:val="Titre3"/>
     <w:uiPriority w:val="9"/>
     <w:rsid w:val="00280A4A"/>
     <w:rPr>

</xml_diff>

<commit_message>
Correction légende dans gabarit
</commit_message>
<xml_diff>
--- a/Analyse_Preliminaire/Gabarit_Analyse.docx
+++ b/Analyse_Preliminaire/Gabarit_Analyse.docx
@@ -426,7 +426,7 @@
       <w:sdtContent>
         <w:p>
           <w:pPr>
-            <w:pStyle w:val="En-ttedetabledesmatires"/>
+            <w:pStyle w:val="TOCHeading"/>
             <w:rPr>
               <w:rFonts w:asciiTheme="minorHAnsi" w:hAnsiTheme="minorHAnsi"/>
             </w:rPr>
@@ -440,7 +440,7 @@
         </w:p>
         <w:p>
           <w:pPr>
-            <w:pStyle w:val="TM1"/>
+            <w:pStyle w:val="TOC1"/>
             <w:tabs>
               <w:tab w:val="right" w:pos="8630"/>
             </w:tabs>
@@ -477,7 +477,7 @@
           <w:hyperlink w:anchor="_Toc188807316" w:history="1">
             <w:r>
               <w:rPr>
-                <w:rStyle w:val="Lienhypertexte"/>
+                <w:rStyle w:val="Hyperlink"/>
                 <w:noProof/>
               </w:rPr>
               <w:t>Historique du document</w:t>
@@ -534,7 +534,7 @@
         </w:p>
         <w:p>
           <w:pPr>
-            <w:pStyle w:val="TM1"/>
+            <w:pStyle w:val="TOC1"/>
             <w:tabs>
               <w:tab w:val="right" w:pos="8630"/>
             </w:tabs>
@@ -554,7 +554,7 @@
           <w:hyperlink w:anchor="_Toc188807317" w:history="1">
             <w:r>
               <w:rPr>
-                <w:rStyle w:val="Lienhypertexte"/>
+                <w:rStyle w:val="Hyperlink"/>
                 <w:noProof/>
               </w:rPr>
               <w:t>Description du projet</w:t>
@@ -611,7 +611,7 @@
         </w:p>
         <w:p>
           <w:pPr>
-            <w:pStyle w:val="TM1"/>
+            <w:pStyle w:val="TOC1"/>
             <w:tabs>
               <w:tab w:val="right" w:pos="8630"/>
             </w:tabs>
@@ -631,7 +631,7 @@
           <w:hyperlink w:anchor="_Toc188807318" w:history="1">
             <w:r>
               <w:rPr>
-                <w:rStyle w:val="Lienhypertexte"/>
+                <w:rStyle w:val="Hyperlink"/>
                 <w:noProof/>
               </w:rPr>
               <w:t>Exigences fonctionnelles</w:t>
@@ -688,7 +688,7 @@
         </w:p>
         <w:p>
           <w:pPr>
-            <w:pStyle w:val="TM1"/>
+            <w:pStyle w:val="TOC1"/>
             <w:tabs>
               <w:tab w:val="right" w:pos="8630"/>
             </w:tabs>
@@ -708,7 +708,7 @@
           <w:hyperlink w:anchor="_Toc188807319" w:history="1">
             <w:r>
               <w:rPr>
-                <w:rStyle w:val="Lienhypertexte"/>
+                <w:rStyle w:val="Hyperlink"/>
                 <w:noProof/>
               </w:rPr>
               <w:t>Portée</w:t>
@@ -765,7 +765,7 @@
         </w:p>
         <w:p>
           <w:pPr>
-            <w:pStyle w:val="TM1"/>
+            <w:pStyle w:val="TOC1"/>
             <w:tabs>
               <w:tab w:val="right" w:pos="8630"/>
             </w:tabs>
@@ -785,7 +785,7 @@
           <w:hyperlink w:anchor="_Toc188807320" w:history="1">
             <w:r>
               <w:rPr>
-                <w:rStyle w:val="Lienhypertexte"/>
+                <w:rStyle w:val="Hyperlink"/>
                 <w:noProof/>
               </w:rPr>
               <w:t>Modèle de la base de données</w:t>
@@ -842,7 +842,7 @@
         </w:p>
         <w:p>
           <w:pPr>
-            <w:pStyle w:val="TM2"/>
+            <w:pStyle w:val="TOC2"/>
             <w:tabs>
               <w:tab w:val="right" w:pos="8630"/>
             </w:tabs>
@@ -861,7 +861,7 @@
           <w:hyperlink w:anchor="_Toc188807321" w:history="1">
             <w:r>
               <w:rPr>
-                <w:rStyle w:val="Lienhypertexte"/>
+                <w:rStyle w:val="Hyperlink"/>
                 <w:noProof/>
               </w:rPr>
               <w:t>Légende</w:t>
@@ -918,7 +918,7 @@
         </w:p>
         <w:p>
           <w:pPr>
-            <w:pStyle w:val="TM1"/>
+            <w:pStyle w:val="TOC1"/>
             <w:tabs>
               <w:tab w:val="right" w:pos="8630"/>
             </w:tabs>
@@ -938,7 +938,7 @@
           <w:hyperlink w:anchor="_Toc188807322" w:history="1">
             <w:r>
               <w:rPr>
-                <w:rStyle w:val="Lienhypertexte"/>
+                <w:rStyle w:val="Hyperlink"/>
                 <w:noProof/>
               </w:rPr>
               <w:t>Maquettes du site Web</w:t>
@@ -1013,7 +1013,7 @@
     </w:p>
     <w:p>
       <w:pPr>
-        <w:pStyle w:val="Titre1"/>
+        <w:pStyle w:val="Heading1"/>
         <w:rPr>
           <w:rFonts w:asciiTheme="minorHAnsi" w:hAnsiTheme="minorHAnsi"/>
         </w:rPr>
@@ -1024,6 +1024,7 @@
         <w:rPr>
           <w:rFonts w:asciiTheme="minorHAnsi" w:hAnsiTheme="minorHAnsi"/>
         </w:rPr>
+        <w:lastRenderedPageBreak/>
         <w:t>Historique du document</w:t>
       </w:r>
       <w:bookmarkEnd w:id="11"/>
@@ -1037,7 +1038,7 @@
     <w:p/>
     <w:tbl>
       <w:tblPr>
-        <w:tblStyle w:val="TableauGrille4-Accentuation5"/>
+        <w:tblStyle w:val="GridTable4-Accent5"/>
         <w:tblW w:w="0" w:type="auto"/>
         <w:tblLook w:val="04A0" w:firstRow="1" w:lastRow="0" w:firstColumn="1" w:lastColumn="0" w:noHBand="0" w:noVBand="1"/>
       </w:tblPr>
@@ -1315,7 +1316,7 @@
     </w:tbl>
     <w:p>
       <w:pPr>
-        <w:pStyle w:val="Lgende"/>
+        <w:pStyle w:val="Caption"/>
       </w:pPr>
       <w:r>
         <w:t xml:space="preserve">Tableau </w:t>
@@ -1347,10 +1348,11 @@
     </w:p>
     <w:p>
       <w:pPr>
-        <w:pStyle w:val="Titre1"/>
+        <w:pStyle w:val="Heading1"/>
       </w:pPr>
       <w:bookmarkStart w:id="12" w:name="_Toc188807317"/>
       <w:r>
+        <w:lastRenderedPageBreak/>
         <w:t>Description du projet</w:t>
       </w:r>
       <w:bookmarkEnd w:id="12"/>
@@ -1393,7 +1395,7 @@
     <w:p/>
     <w:p>
       <w:pPr>
-        <w:pStyle w:val="Titre1"/>
+        <w:pStyle w:val="Heading1"/>
       </w:pPr>
       <w:bookmarkStart w:id="13" w:name="_Toc188807318"/>
       <w:r>
@@ -1431,7 +1433,7 @@
     <w:p/>
     <w:p>
       <w:pPr>
-        <w:pStyle w:val="Titre1"/>
+        <w:pStyle w:val="Heading1"/>
       </w:pPr>
       <w:bookmarkStart w:id="14" w:name="_Toc188807319"/>
       <w:r>
@@ -1464,7 +1466,7 @@
     </w:p>
     <w:p>
       <w:pPr>
-        <w:pStyle w:val="Titre1"/>
+        <w:pStyle w:val="Heading1"/>
         <w:rPr>
           <w:rFonts w:asciiTheme="minorHAnsi" w:hAnsiTheme="minorHAnsi"/>
         </w:rPr>
@@ -1474,6 +1476,7 @@
         <w:rPr>
           <w:rFonts w:asciiTheme="minorHAnsi" w:hAnsiTheme="minorHAnsi"/>
         </w:rPr>
+        <w:lastRenderedPageBreak/>
         <w:t>Modèle de la base de données</w:t>
       </w:r>
       <w:bookmarkEnd w:id="15"/>
@@ -1553,7 +1556,7 @@
     </w:p>
     <w:p>
       <w:pPr>
-        <w:pStyle w:val="Titre2"/>
+        <w:pStyle w:val="Heading2"/>
       </w:pPr>
       <w:bookmarkStart w:id="16" w:name="_Toc188807321"/>
       <w:r>
@@ -1570,7 +1573,7 @@
     <w:p/>
     <w:p>
       <w:pPr>
-        <w:pStyle w:val="Paragraphedeliste"/>
+        <w:pStyle w:val="ListParagraph"/>
         <w:numPr>
           <w:ilvl w:val="0"/>
           <w:numId w:val="52"/>
@@ -1595,7 +1598,13 @@
         <w:t xml:space="preserve"> des classes et des évaluations.</w:t>
       </w:r>
       <w:r>
-        <w:t xml:space="preserve"> Il crée un instrument d’évaluation pour que ses élèves puissent effectuer une notre de ses membres d’équipes.</w:t>
+        <w:t xml:space="preserve"> Il crée un instrument d’évaluation pour que ses élèves puissent effectuer une not</w:t>
+      </w:r>
+      <w:r>
+        <w:t>e</w:t>
+      </w:r>
+      <w:r>
+        <w:t xml:space="preserve"> de ses membres d’équipes.</w:t>
       </w:r>
     </w:p>
     <w:p>
@@ -1605,7 +1614,7 @@
     </w:p>
     <w:p>
       <w:pPr>
-        <w:pStyle w:val="Paragraphedeliste"/>
+        <w:pStyle w:val="ListParagraph"/>
         <w:numPr>
           <w:ilvl w:val="0"/>
           <w:numId w:val="52"/>
@@ -1629,18 +1638,19 @@
     </w:p>
     <w:p>
       <w:pPr>
-        <w:pStyle w:val="Paragraphedeliste"/>
+        <w:pStyle w:val="ListParagraph"/>
       </w:pPr>
     </w:p>
     <w:p>
       <w:pPr>
-        <w:pStyle w:val="Paragraphedeliste"/>
+        <w:pStyle w:val="ListParagraph"/>
         <w:numPr>
           <w:ilvl w:val="0"/>
           <w:numId w:val="52"/>
         </w:numPr>
       </w:pPr>
       <w:r>
+        <w:lastRenderedPageBreak/>
         <w:t>Un étudiant peut faire l’objet d’une éval</w:t>
       </w:r>
       <w:r>
@@ -1660,12 +1670,12 @@
     </w:p>
     <w:p>
       <w:pPr>
-        <w:pStyle w:val="Paragraphedeliste"/>
+        <w:pStyle w:val="ListParagraph"/>
       </w:pPr>
     </w:p>
     <w:p>
       <w:pPr>
-        <w:pStyle w:val="Paragraphedeliste"/>
+        <w:pStyle w:val="ListParagraph"/>
         <w:numPr>
           <w:ilvl w:val="0"/>
           <w:numId w:val="52"/>
@@ -1683,12 +1693,12 @@
     </w:p>
     <w:p>
       <w:pPr>
-        <w:pStyle w:val="Paragraphedeliste"/>
+        <w:pStyle w:val="ListParagraph"/>
       </w:pPr>
     </w:p>
     <w:p>
       <w:pPr>
-        <w:pStyle w:val="Paragraphedeliste"/>
+        <w:pStyle w:val="ListParagraph"/>
         <w:numPr>
           <w:ilvl w:val="0"/>
           <w:numId w:val="52"/>
@@ -1700,12 +1710,12 @@
     </w:p>
     <w:p>
       <w:pPr>
-        <w:pStyle w:val="Paragraphedeliste"/>
+        <w:pStyle w:val="ListParagraph"/>
       </w:pPr>
     </w:p>
     <w:p>
       <w:pPr>
-        <w:pStyle w:val="Paragraphedeliste"/>
+        <w:pStyle w:val="ListParagraph"/>
         <w:numPr>
           <w:ilvl w:val="0"/>
           <w:numId w:val="52"/>
@@ -1726,12 +1736,12 @@
     </w:p>
     <w:p>
       <w:pPr>
-        <w:pStyle w:val="Paragraphedeliste"/>
+        <w:pStyle w:val="ListParagraph"/>
       </w:pPr>
     </w:p>
     <w:p>
       <w:pPr>
-        <w:pStyle w:val="Paragraphedeliste"/>
+        <w:pStyle w:val="ListParagraph"/>
         <w:numPr>
           <w:ilvl w:val="0"/>
           <w:numId w:val="52"/>
@@ -1746,12 +1756,12 @@
     </w:p>
     <w:p>
       <w:pPr>
-        <w:pStyle w:val="Paragraphedeliste"/>
+        <w:pStyle w:val="ListParagraph"/>
       </w:pPr>
     </w:p>
     <w:p>
       <w:pPr>
-        <w:pStyle w:val="Paragraphedeliste"/>
+        <w:pStyle w:val="ListParagraph"/>
         <w:numPr>
           <w:ilvl w:val="0"/>
           <w:numId w:val="52"/>
@@ -1780,12 +1790,12 @@
     </w:p>
     <w:p>
       <w:pPr>
-        <w:pStyle w:val="Paragraphedeliste"/>
+        <w:pStyle w:val="ListParagraph"/>
       </w:pPr>
     </w:p>
     <w:p>
       <w:pPr>
-        <w:pStyle w:val="Paragraphedeliste"/>
+        <w:pStyle w:val="ListParagraph"/>
         <w:numPr>
           <w:ilvl w:val="0"/>
           <w:numId w:val="52"/>
@@ -1808,7 +1818,7 @@
     </w:p>
     <w:p>
       <w:pPr>
-        <w:pStyle w:val="Paragraphedeliste"/>
+        <w:pStyle w:val="ListParagraph"/>
         <w:numPr>
           <w:ilvl w:val="0"/>
           <w:numId w:val="52"/>
@@ -1820,13 +1830,14 @@
       </w:r>
       <w:proofErr w:type="gramStart"/>
       <w:r>
+        <w:lastRenderedPageBreak/>
         <w:t>é</w:t>
       </w:r>
       <w:proofErr w:type="gramEnd"/>
     </w:p>
     <w:p>
       <w:pPr>
-        <w:pStyle w:val="Titre1"/>
+        <w:pStyle w:val="Heading1"/>
         <w:rPr>
           <w:rFonts w:asciiTheme="minorHAnsi" w:hAnsiTheme="minorHAnsi"/>
         </w:rPr>
@@ -1937,7 +1948,7 @@
     </w:p>
     <w:p>
       <w:pPr>
-        <w:pStyle w:val="Lgende"/>
+        <w:pStyle w:val="Caption"/>
       </w:pPr>
       <w:r>
         <w:t xml:space="preserve">Figure </w:t>
@@ -1971,7 +1982,7 @@
     </w:p>
     <w:p>
       <w:pPr>
-        <w:pStyle w:val="Titre2"/>
+        <w:pStyle w:val="Heading2"/>
       </w:pPr>
     </w:p>
     <w:sectPr>
@@ -2009,34 +2020,34 @@
 <w:ftr xmlns:wpc="http://schemas.microsoft.com/office/word/2010/wordprocessingCanvas" xmlns:cx="http://schemas.microsoft.com/office/drawing/2014/chartex" xmlns:cx1="http://schemas.microsoft.com/office/drawing/2015/9/8/chartex" xmlns:cx2="http://schemas.microsoft.com/office/drawing/2015/10/21/chartex" xmlns:cx3="http://schemas.microsoft.com/office/drawing/2016/5/9/chartex" xmlns:cx4="http://schemas.microsoft.com/office/drawing/2016/5/10/chartex" xmlns:cx5="http://schemas.microsoft.com/office/drawing/2016/5/11/chartex" xmlns:cx6="http://schemas.microsoft.com/office/drawing/2016/5/12/chartex" xmlns:cx7="http://schemas.microsoft.com/office/drawing/2016/5/13/chartex" xmlns:cx8="http://schemas.microsoft.com/office/drawing/2016/5/14/chartex" xmlns:mc="http://schemas.openxmlformats.org/markup-compatibility/2006" xmlns:aink="http://schemas.microsoft.com/office/drawing/2016/ink" xmlns:am3d="http://schemas.microsoft.com/office/drawing/2017/model3d" xmlns:o="urn:schemas-microsoft-com:office:office" xmlns:oel="http://schemas.microsoft.com/office/2019/extlst" xmlns:r="http://schemas.openxmlformats.org/officeDocument/2006/relationships" xmlns:m="http://schemas.openxmlformats.org/officeDocument/2006/math" xmlns:v="urn:schemas-microsoft-com:vml" xmlns:wp14="http://schemas.microsoft.com/office/word/2010/wordprocessingDrawing" xmlns:wp="http://schemas.openxmlformats.org/drawingml/2006/wordprocessingDrawing" xmlns:w10="urn:schemas-microsoft-com:office:word" xmlns:w="http://schemas.openxmlformats.org/wordprocessingml/2006/main" xmlns:w14="http://schemas.microsoft.com/office/word/2010/wordml" xmlns:w15="http://schemas.microsoft.com/office/word/2012/wordml" xmlns:w16cex="http://schemas.microsoft.com/office/word/2018/wordml/cex" xmlns:w16cid="http://schemas.microsoft.com/office/word/2016/wordml/cid" xmlns:w16="http://schemas.microsoft.com/office/word/2018/wordml" xmlns:w16du="http://schemas.microsoft.com/office/word/2023/wordml/word16du" xmlns:w16sdtdh="http://schemas.microsoft.com/office/word/2020/wordml/sdtdatahash" xmlns:w16sdtfl="http://schemas.microsoft.com/office/word/2024/wordml/sdtformatlock" xmlns:w16se="http://schemas.microsoft.com/office/word/2015/wordml/symex" xmlns:wpg="http://schemas.microsoft.com/office/word/2010/wordprocessingGroup" xmlns:wpi="http://schemas.microsoft.com/office/word/2010/wordprocessingInk" xmlns:wne="http://schemas.microsoft.com/office/word/2006/wordml" xmlns:wps="http://schemas.microsoft.com/office/word/2010/wordprocessingShape" mc:Ignorable="w14 w15 w16se w16cid w16 w16cex w16sdtdh w16sdtfl w16du wp14">
   <w:p>
     <w:pPr>
-      <w:pStyle w:val="Pieddepage"/>
+      <w:pStyle w:val="Footer"/>
       <w:framePr w:wrap="none" w:vAnchor="text" w:hAnchor="margin" w:xAlign="right" w:y="1"/>
       <w:rPr>
-        <w:rStyle w:val="Numrodepage"/>
+        <w:rStyle w:val="PageNumber"/>
       </w:rPr>
     </w:pPr>
     <w:r>
       <w:rPr>
-        <w:rStyle w:val="Numrodepage"/>
+        <w:rStyle w:val="PageNumber"/>
       </w:rPr>
       <w:fldChar w:fldCharType="begin"/>
     </w:r>
     <w:r>
       <w:rPr>
-        <w:rStyle w:val="Numrodepage"/>
+        <w:rStyle w:val="PageNumber"/>
       </w:rPr>
       <w:instrText xml:space="preserve">PAGE  </w:instrText>
     </w:r>
     <w:r>
       <w:rPr>
-        <w:rStyle w:val="Numrodepage"/>
+        <w:rStyle w:val="PageNumber"/>
       </w:rPr>
       <w:fldChar w:fldCharType="end"/>
     </w:r>
   </w:p>
   <w:p>
     <w:pPr>
-      <w:pStyle w:val="Pieddepage"/>
+      <w:pStyle w:val="Footer"/>
       <w:ind w:right="360"/>
     </w:pPr>
   </w:p>
@@ -2047,47 +2058,47 @@
 <w:ftr xmlns:wpc="http://schemas.microsoft.com/office/word/2010/wordprocessingCanvas" xmlns:cx="http://schemas.microsoft.com/office/drawing/2014/chartex" xmlns:cx1="http://schemas.microsoft.com/office/drawing/2015/9/8/chartex" xmlns:cx2="http://schemas.microsoft.com/office/drawing/2015/10/21/chartex" xmlns:cx3="http://schemas.microsoft.com/office/drawing/2016/5/9/chartex" xmlns:cx4="http://schemas.microsoft.com/office/drawing/2016/5/10/chartex" xmlns:cx5="http://schemas.microsoft.com/office/drawing/2016/5/11/chartex" xmlns:cx6="http://schemas.microsoft.com/office/drawing/2016/5/12/chartex" xmlns:cx7="http://schemas.microsoft.com/office/drawing/2016/5/13/chartex" xmlns:cx8="http://schemas.microsoft.com/office/drawing/2016/5/14/chartex" xmlns:mc="http://schemas.openxmlformats.org/markup-compatibility/2006" xmlns:aink="http://schemas.microsoft.com/office/drawing/2016/ink" xmlns:am3d="http://schemas.microsoft.com/office/drawing/2017/model3d" xmlns:o="urn:schemas-microsoft-com:office:office" xmlns:oel="http://schemas.microsoft.com/office/2019/extlst" xmlns:r="http://schemas.openxmlformats.org/officeDocument/2006/relationships" xmlns:m="http://schemas.openxmlformats.org/officeDocument/2006/math" xmlns:v="urn:schemas-microsoft-com:vml" xmlns:wp14="http://schemas.microsoft.com/office/word/2010/wordprocessingDrawing" xmlns:wp="http://schemas.openxmlformats.org/drawingml/2006/wordprocessingDrawing" xmlns:w10="urn:schemas-microsoft-com:office:word" xmlns:w="http://schemas.openxmlformats.org/wordprocessingml/2006/main" xmlns:w14="http://schemas.microsoft.com/office/word/2010/wordml" xmlns:w15="http://schemas.microsoft.com/office/word/2012/wordml" xmlns:w16cex="http://schemas.microsoft.com/office/word/2018/wordml/cex" xmlns:w16cid="http://schemas.microsoft.com/office/word/2016/wordml/cid" xmlns:w16="http://schemas.microsoft.com/office/word/2018/wordml" xmlns:w16du="http://schemas.microsoft.com/office/word/2023/wordml/word16du" xmlns:w16sdtdh="http://schemas.microsoft.com/office/word/2020/wordml/sdtdatahash" xmlns:w16sdtfl="http://schemas.microsoft.com/office/word/2024/wordml/sdtformatlock" xmlns:w16se="http://schemas.microsoft.com/office/word/2015/wordml/symex" xmlns:wpg="http://schemas.microsoft.com/office/word/2010/wordprocessingGroup" xmlns:wpi="http://schemas.microsoft.com/office/word/2010/wordprocessingInk" xmlns:wne="http://schemas.microsoft.com/office/word/2006/wordml" xmlns:wps="http://schemas.microsoft.com/office/word/2010/wordprocessingShape" mc:Ignorable="w14 w15 w16se w16cid w16 w16cex w16sdtdh w16sdtfl w16du wp14">
   <w:p>
     <w:pPr>
-      <w:pStyle w:val="Pieddepage"/>
+      <w:pStyle w:val="Footer"/>
       <w:framePr w:wrap="none" w:vAnchor="text" w:hAnchor="margin" w:xAlign="right" w:y="1"/>
       <w:rPr>
-        <w:rStyle w:val="Numrodepage"/>
+        <w:rStyle w:val="PageNumber"/>
       </w:rPr>
     </w:pPr>
     <w:r>
       <w:rPr>
-        <w:rStyle w:val="Numrodepage"/>
+        <w:rStyle w:val="PageNumber"/>
       </w:rPr>
       <w:fldChar w:fldCharType="begin"/>
     </w:r>
     <w:r>
       <w:rPr>
-        <w:rStyle w:val="Numrodepage"/>
+        <w:rStyle w:val="PageNumber"/>
       </w:rPr>
       <w:instrText xml:space="preserve">PAGE  </w:instrText>
     </w:r>
     <w:r>
       <w:rPr>
-        <w:rStyle w:val="Numrodepage"/>
+        <w:rStyle w:val="PageNumber"/>
       </w:rPr>
       <w:fldChar w:fldCharType="separate"/>
     </w:r>
     <w:r>
       <w:rPr>
-        <w:rStyle w:val="Numrodepage"/>
+        <w:rStyle w:val="PageNumber"/>
         <w:noProof/>
       </w:rPr>
       <w:t>19</w:t>
     </w:r>
     <w:r>
       <w:rPr>
-        <w:rStyle w:val="Numrodepage"/>
+        <w:rStyle w:val="PageNumber"/>
       </w:rPr>
       <w:fldChar w:fldCharType="end"/>
     </w:r>
   </w:p>
   <w:p>
     <w:pPr>
-      <w:pStyle w:val="Pieddepage"/>
+      <w:pStyle w:val="Footer"/>
       <w:ind w:right="360"/>
     </w:pPr>
   </w:p>
@@ -8563,11 +8574,11 @@
     <w:name w:val="Normal"/>
     <w:qFormat/>
   </w:style>
-  <w:style w:type="paragraph" w:styleId="Titre1">
+  <w:style w:type="paragraph" w:styleId="Heading1">
     <w:name w:val="heading 1"/>
     <w:basedOn w:val="Normal"/>
     <w:next w:val="Normal"/>
-    <w:link w:val="Titre1Car"/>
+    <w:link w:val="Heading1Char"/>
     <w:uiPriority w:val="9"/>
     <w:qFormat/>
     <w:rsid w:val="00AE6F8F"/>
@@ -8584,11 +8595,11 @@
       <w:szCs w:val="32"/>
     </w:rPr>
   </w:style>
-  <w:style w:type="paragraph" w:styleId="Titre2">
+  <w:style w:type="paragraph" w:styleId="Heading2">
     <w:name w:val="heading 2"/>
     <w:basedOn w:val="Normal"/>
     <w:next w:val="Normal"/>
-    <w:link w:val="Titre2Car"/>
+    <w:link w:val="Heading2Char"/>
     <w:uiPriority w:val="9"/>
     <w:unhideWhenUsed/>
     <w:qFormat/>
@@ -8606,11 +8617,11 @@
       <w:szCs w:val="26"/>
     </w:rPr>
   </w:style>
-  <w:style w:type="paragraph" w:styleId="Titre3">
+  <w:style w:type="paragraph" w:styleId="Heading3">
     <w:name w:val="heading 3"/>
     <w:basedOn w:val="Normal"/>
     <w:next w:val="Normal"/>
-    <w:link w:val="Titre3Car"/>
+    <w:link w:val="Heading3Char"/>
     <w:uiPriority w:val="9"/>
     <w:unhideWhenUsed/>
     <w:qFormat/>
@@ -8626,13 +8637,13 @@
       <w:color w:val="1F4D78" w:themeColor="accent1" w:themeShade="7F"/>
     </w:rPr>
   </w:style>
-  <w:style w:type="character" w:default="1" w:styleId="Policepardfaut">
+  <w:style w:type="character" w:default="1" w:styleId="DefaultParagraphFont">
     <w:name w:val="Default Paragraph Font"/>
     <w:uiPriority w:val="1"/>
     <w:semiHidden/>
     <w:unhideWhenUsed/>
   </w:style>
-  <w:style w:type="table" w:default="1" w:styleId="TableauNormal">
+  <w:style w:type="table" w:default="1" w:styleId="TableNormal">
     <w:name w:val="Normal Table"/>
     <w:uiPriority w:val="99"/>
     <w:semiHidden/>
@@ -8647,16 +8658,16 @@
       </w:tblCellMar>
     </w:tblPr>
   </w:style>
-  <w:style w:type="numbering" w:default="1" w:styleId="Aucuneliste">
+  <w:style w:type="numbering" w:default="1" w:styleId="NoList">
     <w:name w:val="No List"/>
     <w:uiPriority w:val="99"/>
     <w:semiHidden/>
     <w:unhideWhenUsed/>
   </w:style>
-  <w:style w:type="character" w:customStyle="1" w:styleId="Titre1Car">
-    <w:name w:val="Titre 1 Car"/>
-    <w:basedOn w:val="Policepardfaut"/>
-    <w:link w:val="Titre1"/>
+  <w:style w:type="character" w:customStyle="1" w:styleId="Heading1Char">
+    <w:name w:val="Heading 1 Char"/>
+    <w:basedOn w:val="DefaultParagraphFont"/>
+    <w:link w:val="Heading1"/>
     <w:uiPriority w:val="9"/>
     <w:rsid w:val="00AE6F8F"/>
     <w:rPr>
@@ -8666,10 +8677,10 @@
       <w:szCs w:val="32"/>
     </w:rPr>
   </w:style>
-  <w:style w:type="character" w:customStyle="1" w:styleId="Titre2Car">
-    <w:name w:val="Titre 2 Car"/>
-    <w:basedOn w:val="Policepardfaut"/>
-    <w:link w:val="Titre2"/>
+  <w:style w:type="character" w:customStyle="1" w:styleId="Heading2Char">
+    <w:name w:val="Heading 2 Char"/>
+    <w:basedOn w:val="DefaultParagraphFont"/>
+    <w:link w:val="Heading2"/>
     <w:uiPriority w:val="9"/>
     <w:rsid w:val="004D7F3D"/>
     <w:rPr>
@@ -8679,9 +8690,9 @@
       <w:szCs w:val="26"/>
     </w:rPr>
   </w:style>
-  <w:style w:type="paragraph" w:styleId="Sansinterligne">
+  <w:style w:type="paragraph" w:styleId="NoSpacing">
     <w:name w:val="No Spacing"/>
-    <w:link w:val="SansinterligneCar"/>
+    <w:link w:val="NoSpacingChar"/>
     <w:uiPriority w:val="1"/>
     <w:qFormat/>
     <w:rsid w:val="004F1D27"/>
@@ -8691,10 +8702,10 @@
       <w:lang w:val="en-US" w:eastAsia="zh-CN"/>
     </w:rPr>
   </w:style>
-  <w:style w:type="character" w:customStyle="1" w:styleId="SansinterligneCar">
-    <w:name w:val="Sans interligne Car"/>
-    <w:basedOn w:val="Policepardfaut"/>
-    <w:link w:val="Sansinterligne"/>
+  <w:style w:type="character" w:customStyle="1" w:styleId="NoSpacingChar">
+    <w:name w:val="No Spacing Char"/>
+    <w:basedOn w:val="DefaultParagraphFont"/>
+    <w:link w:val="NoSpacing"/>
     <w:uiPriority w:val="1"/>
     <w:rsid w:val="004F1D27"/>
     <w:rPr>
@@ -8703,16 +8714,16 @@
       <w:lang w:val="en-US" w:eastAsia="zh-CN"/>
     </w:rPr>
   </w:style>
-  <w:style w:type="paragraph" w:styleId="Rvision">
+  <w:style w:type="paragraph" w:styleId="Revision">
     <w:name w:val="Revision"/>
     <w:hidden/>
     <w:uiPriority w:val="99"/>
     <w:semiHidden/>
     <w:rsid w:val="004F1D27"/>
   </w:style>
-  <w:style w:type="paragraph" w:styleId="En-ttedetabledesmatires">
+  <w:style w:type="paragraph" w:styleId="TOCHeading">
     <w:name w:val="TOC Heading"/>
-    <w:basedOn w:val="Titre1"/>
+    <w:basedOn w:val="Heading1"/>
     <w:next w:val="Normal"/>
     <w:uiPriority w:val="39"/>
     <w:unhideWhenUsed/>
@@ -8729,7 +8740,7 @@
       <w:szCs w:val="28"/>
     </w:rPr>
   </w:style>
-  <w:style w:type="paragraph" w:styleId="TM1">
+  <w:style w:type="paragraph" w:styleId="TOC1">
     <w:name w:val="toc 1"/>
     <w:basedOn w:val="Normal"/>
     <w:next w:val="Normal"/>
@@ -8749,9 +8760,9 @@
       <w:u w:val="single"/>
     </w:rPr>
   </w:style>
-  <w:style w:type="character" w:styleId="Lienhypertexte">
+  <w:style w:type="character" w:styleId="Hyperlink">
     <w:name w:val="Hyperlink"/>
-    <w:basedOn w:val="Policepardfaut"/>
+    <w:basedOn w:val="DefaultParagraphFont"/>
     <w:uiPriority w:val="99"/>
     <w:unhideWhenUsed/>
     <w:rsid w:val="00AE6F8F"/>
@@ -8760,7 +8771,7 @@
       <w:u w:val="single"/>
     </w:rPr>
   </w:style>
-  <w:style w:type="paragraph" w:styleId="TM2">
+  <w:style w:type="paragraph" w:styleId="TOC2">
     <w:name w:val="toc 2"/>
     <w:basedOn w:val="Normal"/>
     <w:next w:val="Normal"/>
@@ -8776,7 +8787,7 @@
       <w:szCs w:val="22"/>
     </w:rPr>
   </w:style>
-  <w:style w:type="paragraph" w:styleId="TM3">
+  <w:style w:type="paragraph" w:styleId="TOC3">
     <w:name w:val="toc 3"/>
     <w:basedOn w:val="Normal"/>
     <w:next w:val="Normal"/>
@@ -8790,7 +8801,7 @@
       <w:szCs w:val="22"/>
     </w:rPr>
   </w:style>
-  <w:style w:type="paragraph" w:styleId="TM4">
+  <w:style w:type="paragraph" w:styleId="TOC4">
     <w:name w:val="toc 4"/>
     <w:basedOn w:val="Normal"/>
     <w:next w:val="Normal"/>
@@ -8804,7 +8815,7 @@
       <w:szCs w:val="22"/>
     </w:rPr>
   </w:style>
-  <w:style w:type="paragraph" w:styleId="TM5">
+  <w:style w:type="paragraph" w:styleId="TOC5">
     <w:name w:val="toc 5"/>
     <w:basedOn w:val="Normal"/>
     <w:next w:val="Normal"/>
@@ -8818,7 +8829,7 @@
       <w:szCs w:val="22"/>
     </w:rPr>
   </w:style>
-  <w:style w:type="paragraph" w:styleId="TM6">
+  <w:style w:type="paragraph" w:styleId="TOC6">
     <w:name w:val="toc 6"/>
     <w:basedOn w:val="Normal"/>
     <w:next w:val="Normal"/>
@@ -8832,7 +8843,7 @@
       <w:szCs w:val="22"/>
     </w:rPr>
   </w:style>
-  <w:style w:type="paragraph" w:styleId="TM7">
+  <w:style w:type="paragraph" w:styleId="TOC7">
     <w:name w:val="toc 7"/>
     <w:basedOn w:val="Normal"/>
     <w:next w:val="Normal"/>
@@ -8846,7 +8857,7 @@
       <w:szCs w:val="22"/>
     </w:rPr>
   </w:style>
-  <w:style w:type="paragraph" w:styleId="TM8">
+  <w:style w:type="paragraph" w:styleId="TOC8">
     <w:name w:val="toc 8"/>
     <w:basedOn w:val="Normal"/>
     <w:next w:val="Normal"/>
@@ -8860,7 +8871,7 @@
       <w:szCs w:val="22"/>
     </w:rPr>
   </w:style>
-  <w:style w:type="paragraph" w:styleId="TM9">
+  <w:style w:type="paragraph" w:styleId="TOC9">
     <w:name w:val="toc 9"/>
     <w:basedOn w:val="Normal"/>
     <w:next w:val="Normal"/>
@@ -8874,7 +8885,7 @@
       <w:szCs w:val="22"/>
     </w:rPr>
   </w:style>
-  <w:style w:type="paragraph" w:styleId="Paragraphedeliste">
+  <w:style w:type="paragraph" w:styleId="ListParagraph">
     <w:name w:val="List Paragraph"/>
     <w:basedOn w:val="Normal"/>
     <w:uiPriority w:val="34"/>
@@ -8885,10 +8896,10 @@
       <w:contextualSpacing/>
     </w:pPr>
   </w:style>
-  <w:style w:type="paragraph" w:styleId="Pieddepage">
+  <w:style w:type="paragraph" w:styleId="Footer">
     <w:name w:val="footer"/>
     <w:basedOn w:val="Normal"/>
-    <w:link w:val="PieddepageCar"/>
+    <w:link w:val="FooterChar"/>
     <w:uiPriority w:val="99"/>
     <w:unhideWhenUsed/>
     <w:rsid w:val="00112001"/>
@@ -8899,25 +8910,25 @@
       </w:tabs>
     </w:pPr>
   </w:style>
-  <w:style w:type="character" w:customStyle="1" w:styleId="PieddepageCar">
-    <w:name w:val="Pied de page Car"/>
-    <w:basedOn w:val="Policepardfaut"/>
-    <w:link w:val="Pieddepage"/>
+  <w:style w:type="character" w:customStyle="1" w:styleId="FooterChar">
+    <w:name w:val="Footer Char"/>
+    <w:basedOn w:val="DefaultParagraphFont"/>
+    <w:link w:val="Footer"/>
     <w:uiPriority w:val="99"/>
     <w:rsid w:val="00112001"/>
   </w:style>
-  <w:style w:type="character" w:styleId="Numrodepage">
+  <w:style w:type="character" w:styleId="PageNumber">
     <w:name w:val="page number"/>
-    <w:basedOn w:val="Policepardfaut"/>
+    <w:basedOn w:val="DefaultParagraphFont"/>
     <w:uiPriority w:val="99"/>
     <w:semiHidden/>
     <w:unhideWhenUsed/>
     <w:rsid w:val="00112001"/>
   </w:style>
-  <w:style w:type="paragraph" w:styleId="En-tte">
+  <w:style w:type="paragraph" w:styleId="Header">
     <w:name w:val="header"/>
     <w:basedOn w:val="Normal"/>
-    <w:link w:val="En-tteCar"/>
+    <w:link w:val="HeaderChar"/>
     <w:uiPriority w:val="99"/>
     <w:unhideWhenUsed/>
     <w:rsid w:val="00112001"/>
@@ -8928,14 +8939,14 @@
       </w:tabs>
     </w:pPr>
   </w:style>
-  <w:style w:type="character" w:customStyle="1" w:styleId="En-tteCar">
-    <w:name w:val="En-tête Car"/>
-    <w:basedOn w:val="Policepardfaut"/>
-    <w:link w:val="En-tte"/>
+  <w:style w:type="character" w:customStyle="1" w:styleId="HeaderChar">
+    <w:name w:val="Header Char"/>
+    <w:basedOn w:val="DefaultParagraphFont"/>
+    <w:link w:val="Header"/>
     <w:uiPriority w:val="99"/>
     <w:rsid w:val="00112001"/>
   </w:style>
-  <w:style w:type="paragraph" w:styleId="Lgende">
+  <w:style w:type="paragraph" w:styleId="Caption">
     <w:name w:val="caption"/>
     <w:basedOn w:val="Normal"/>
     <w:next w:val="Normal"/>
@@ -8954,10 +8965,10 @@
       <w:szCs w:val="18"/>
     </w:rPr>
   </w:style>
-  <w:style w:type="paragraph" w:styleId="Textedebulles">
+  <w:style w:type="paragraph" w:styleId="BalloonText">
     <w:name w:val="Balloon Text"/>
     <w:basedOn w:val="Normal"/>
-    <w:link w:val="TextedebullesCar"/>
+    <w:link w:val="BalloonTextChar"/>
     <w:uiPriority w:val="99"/>
     <w:semiHidden/>
     <w:unhideWhenUsed/>
@@ -8968,10 +8979,10 @@
       <w:szCs w:val="18"/>
     </w:rPr>
   </w:style>
-  <w:style w:type="character" w:customStyle="1" w:styleId="TextedebullesCar">
-    <w:name w:val="Texte de bulles Car"/>
-    <w:basedOn w:val="Policepardfaut"/>
-    <w:link w:val="Textedebulles"/>
+  <w:style w:type="character" w:customStyle="1" w:styleId="BalloonTextChar">
+    <w:name w:val="Balloon Text Char"/>
+    <w:basedOn w:val="DefaultParagraphFont"/>
+    <w:link w:val="BalloonText"/>
     <w:uiPriority w:val="99"/>
     <w:semiHidden/>
     <w:rsid w:val="00684C08"/>
@@ -8981,9 +8992,9 @@
       <w:szCs w:val="18"/>
     </w:rPr>
   </w:style>
-  <w:style w:type="table" w:styleId="Grilledutableau">
+  <w:style w:type="table" w:styleId="TableGrid">
     <w:name w:val="Table Grid"/>
-    <w:basedOn w:val="TableauNormal"/>
+    <w:basedOn w:val="TableNormal"/>
     <w:uiPriority w:val="39"/>
     <w:rsid w:val="002F4A84"/>
     <w:tblPr>
@@ -8997,9 +9008,9 @@
       </w:tblBorders>
     </w:tblPr>
   </w:style>
-  <w:style w:type="table" w:styleId="TableauGrille1Clair-Accentuation1">
+  <w:style w:type="table" w:styleId="GridTable1Light-Accent1">
     <w:name w:val="Grid Table 1 Light Accent 1"/>
-    <w:basedOn w:val="TableauNormal"/>
+    <w:basedOn w:val="TableNormal"/>
     <w:uiPriority w:val="46"/>
     <w:rsid w:val="002F4A84"/>
     <w:tblPr>
@@ -9051,9 +9062,9 @@
       </w:rPr>
     </w:tblStylePr>
   </w:style>
-  <w:style w:type="table" w:styleId="TableauGrille4-Accentuation5">
+  <w:style w:type="table" w:styleId="GridTable4-Accent5">
     <w:name w:val="Grid Table 4 Accent 5"/>
-    <w:basedOn w:val="TableauNormal"/>
+    <w:basedOn w:val="TableNormal"/>
     <w:uiPriority w:val="49"/>
     <w:rsid w:val="002F4A84"/>
     <w:tblPr>
@@ -9124,24 +9135,24 @@
       </w:tcPr>
     </w:tblStylePr>
   </w:style>
-  <w:style w:type="paragraph" w:styleId="Notedebasdepage">
+  <w:style w:type="paragraph" w:styleId="FootnoteText">
     <w:name w:val="footnote text"/>
     <w:basedOn w:val="Normal"/>
-    <w:link w:val="NotedebasdepageCar"/>
+    <w:link w:val="FootnoteTextChar"/>
     <w:uiPriority w:val="99"/>
     <w:unhideWhenUsed/>
     <w:rsid w:val="005C3BD9"/>
   </w:style>
-  <w:style w:type="character" w:customStyle="1" w:styleId="NotedebasdepageCar">
-    <w:name w:val="Note de bas de page Car"/>
-    <w:basedOn w:val="Policepardfaut"/>
-    <w:link w:val="Notedebasdepage"/>
+  <w:style w:type="character" w:customStyle="1" w:styleId="FootnoteTextChar">
+    <w:name w:val="Footnote Text Char"/>
+    <w:basedOn w:val="DefaultParagraphFont"/>
+    <w:link w:val="FootnoteText"/>
     <w:uiPriority w:val="99"/>
     <w:rsid w:val="005C3BD9"/>
   </w:style>
-  <w:style w:type="character" w:styleId="Appelnotedebasdep">
+  <w:style w:type="character" w:styleId="FootnoteReference">
     <w:name w:val="footnote reference"/>
-    <w:basedOn w:val="Policepardfaut"/>
+    <w:basedOn w:val="DefaultParagraphFont"/>
     <w:uiPriority w:val="99"/>
     <w:unhideWhenUsed/>
     <w:rsid w:val="005C3BD9"/>
@@ -9149,9 +9160,9 @@
       <w:vertAlign w:val="superscript"/>
     </w:rPr>
   </w:style>
-  <w:style w:type="table" w:styleId="TableauGrille5Fonc-Accentuation5">
+  <w:style w:type="table" w:styleId="GridTable5Dark-Accent5">
     <w:name w:val="Grid Table 5 Dark Accent 5"/>
-    <w:basedOn w:val="TableauNormal"/>
+    <w:basedOn w:val="TableNormal"/>
     <w:uiPriority w:val="50"/>
     <w:rsid w:val="00BD53B0"/>
     <w:tblPr>
@@ -9252,9 +9263,9 @@
       </w:tcPr>
     </w:tblStylePr>
   </w:style>
-  <w:style w:type="character" w:styleId="Textedelespacerserv">
+  <w:style w:type="character" w:styleId="PlaceholderText">
     <w:name w:val="Placeholder Text"/>
-    <w:basedOn w:val="Policepardfaut"/>
+    <w:basedOn w:val="DefaultParagraphFont"/>
     <w:uiPriority w:val="99"/>
     <w:semiHidden/>
     <w:rsid w:val="00E32E72"/>
@@ -9262,10 +9273,10 @@
       <w:color w:val="808080"/>
     </w:rPr>
   </w:style>
-  <w:style w:type="character" w:customStyle="1" w:styleId="Titre3Car">
-    <w:name w:val="Titre 3 Car"/>
-    <w:basedOn w:val="Policepardfaut"/>
-    <w:link w:val="Titre3"/>
+  <w:style w:type="character" w:customStyle="1" w:styleId="Heading3Char">
+    <w:name w:val="Heading 3 Char"/>
+    <w:basedOn w:val="DefaultParagraphFont"/>
+    <w:link w:val="Heading3"/>
     <w:uiPriority w:val="9"/>
     <w:rsid w:val="00280A4A"/>
     <w:rPr>

</xml_diff>

<commit_message>
Ajout maquette dans le Gabarit
</commit_message>
<xml_diff>
--- a/Analyse_Preliminaire/Gabarit_Analyse.docx
+++ b/Analyse_Preliminaire/Gabarit_Analyse.docx
@@ -267,6 +267,44 @@
       </w:r>
       <w:bookmarkEnd w:id="6"/>
       <w:bookmarkEnd w:id="7"/>
+    </w:p>
+    <w:p>
+      <w:pPr>
+        <w:jc w:val="center"/>
+        <w:rPr>
+          <w:lang w:val="fr-CA"/>
+        </w:rPr>
+      </w:pPr>
+      <w:r>
+        <w:rPr>
+          <w:lang w:val="fr-CA"/>
+        </w:rPr>
+        <w:t xml:space="preserve">Cedryk Leblanc, Arnaud Simard-Desmeules, Rubeth Rokonuzzaman  </w:t>
+      </w:r>
+    </w:p>
+    <w:p>
+      <w:pPr>
+        <w:jc w:val="center"/>
+        <w:rPr>
+          <w:lang w:val="fr-CA"/>
+        </w:rPr>
+      </w:pPr>
+    </w:p>
+    <w:p>
+      <w:pPr>
+        <w:jc w:val="center"/>
+        <w:rPr>
+          <w:lang w:val="fr-CA"/>
+        </w:rPr>
+      </w:pPr>
+    </w:p>
+    <w:p>
+      <w:pPr>
+        <w:jc w:val="center"/>
+        <w:rPr>
+          <w:lang w:val="fr-CA"/>
+        </w:rPr>
+      </w:pPr>
     </w:p>
     <w:p>
       <w:pPr>
@@ -285,12 +323,6 @@
           <w:docGrid w:linePitch="400"/>
         </w:sectPr>
       </w:pPr>
-      <w:r>
-        <w:rPr>
-          <w:lang w:val="fr-CA"/>
-        </w:rPr>
-        <w:t xml:space="preserve">Cedryk Leblanc, Arnaud Simard-Desmeules, Rubeth Rokonuzzaman  </w:t>
-      </w:r>
     </w:p>
     <w:p>
       <w:pPr>
@@ -331,72 +363,6 @@
           <w:lang w:val="fr-CA"/>
         </w:rPr>
       </w:pPr>
-    </w:p>
-    <w:p>
-      <w:pPr>
-        <w:jc w:val="center"/>
-        <w:rPr>
-          <w:lang w:val="fr-CA"/>
-        </w:rPr>
-      </w:pPr>
-      <w:bookmarkStart w:id="8" w:name="_Toc460773102"/>
-      <w:bookmarkStart w:id="9" w:name="_Toc460773268"/>
-      <w:r>
-        <w:rPr>
-          <w:lang w:val="fr-CA"/>
-        </w:rPr>
-        <w:t>Collège de Bois-de-Boulogne</w:t>
-      </w:r>
-      <w:bookmarkEnd w:id="8"/>
-      <w:bookmarkEnd w:id="9"/>
-    </w:p>
-    <w:p>
-      <w:pPr>
-        <w:jc w:val="center"/>
-        <w:rPr>
-          <w:lang w:val="fr-CA"/>
-        </w:rPr>
-        <w:sectPr>
-          <w:footerReference w:type="even" r:id="rId11"/>
-          <w:footerReference w:type="default" r:id="rId12"/>
-          <w:pgSz w:w="12240" w:h="15840"/>
-          <w:pgMar w:top="1440" w:right="1800" w:bottom="1440" w:left="1800" w:header="708" w:footer="708" w:gutter="0"/>
-          <w:pgNumType w:start="1"/>
-          <w:cols w:space="708"/>
-          <w:titlePg/>
-          <w:docGrid w:linePitch="400"/>
-        </w:sectPr>
-      </w:pPr>
-      <w:r>
-        <w:rPr>
-          <w:lang w:val="fr-CA"/>
-        </w:rPr>
-        <w:t>12</w:t>
-      </w:r>
-      <w:r>
-        <w:rPr>
-          <w:lang w:val="fr-CA"/>
-        </w:rPr>
-        <w:t xml:space="preserve"> </w:t>
-      </w:r>
-      <w:r>
-        <w:rPr>
-          <w:lang w:val="fr-CA"/>
-        </w:rPr>
-        <w:t>janvier</w:t>
-      </w:r>
-      <w:r>
-        <w:rPr>
-          <w:lang w:val="fr-CA"/>
-        </w:rPr>
-        <w:t xml:space="preserve"> 20</w:t>
-      </w:r>
-      <w:r>
-        <w:rPr>
-          <w:lang w:val="fr-CA"/>
-        </w:rPr>
-        <w:t>23</w:t>
-      </w:r>
     </w:p>
     <w:sdt>
       <w:sdtPr>
@@ -422,7 +388,7 @@
       <w:sdtContent>
         <w:p>
           <w:pPr>
-            <w:pStyle w:val="En-ttedetabledesmatires"/>
+            <w:pStyle w:val="TOCHeading"/>
             <w:rPr>
               <w:rFonts w:asciiTheme="minorHAnsi" w:hAnsiTheme="minorHAnsi"/>
             </w:rPr>
@@ -436,7 +402,7 @@
         </w:p>
         <w:p>
           <w:pPr>
-            <w:pStyle w:val="TM1"/>
+            <w:pStyle w:val="TOC1"/>
             <w:tabs>
               <w:tab w:val="right" w:pos="8630"/>
             </w:tabs>
@@ -473,7 +439,7 @@
           <w:hyperlink w:anchor="_Toc188807316" w:history="1">
             <w:r>
               <w:rPr>
-                <w:rStyle w:val="Hyperlien"/>
+                <w:rStyle w:val="Hyperlink"/>
                 <w:noProof/>
               </w:rPr>
               <w:t>Historique du document</w:t>
@@ -530,7 +496,7 @@
         </w:p>
         <w:p>
           <w:pPr>
-            <w:pStyle w:val="TM1"/>
+            <w:pStyle w:val="TOC1"/>
             <w:tabs>
               <w:tab w:val="right" w:pos="8630"/>
             </w:tabs>
@@ -550,7 +516,7 @@
           <w:hyperlink w:anchor="_Toc188807317" w:history="1">
             <w:r>
               <w:rPr>
-                <w:rStyle w:val="Hyperlien"/>
+                <w:rStyle w:val="Hyperlink"/>
                 <w:noProof/>
               </w:rPr>
               <w:t>Description du projet</w:t>
@@ -607,7 +573,7 @@
         </w:p>
         <w:p>
           <w:pPr>
-            <w:pStyle w:val="TM1"/>
+            <w:pStyle w:val="TOC1"/>
             <w:tabs>
               <w:tab w:val="right" w:pos="8630"/>
             </w:tabs>
@@ -627,7 +593,7 @@
           <w:hyperlink w:anchor="_Toc188807318" w:history="1">
             <w:r>
               <w:rPr>
-                <w:rStyle w:val="Hyperlien"/>
+                <w:rStyle w:val="Hyperlink"/>
                 <w:noProof/>
               </w:rPr>
               <w:t>Exigences fonctionnelles</w:t>
@@ -684,7 +650,7 @@
         </w:p>
         <w:p>
           <w:pPr>
-            <w:pStyle w:val="TM1"/>
+            <w:pStyle w:val="TOC1"/>
             <w:tabs>
               <w:tab w:val="right" w:pos="8630"/>
             </w:tabs>
@@ -704,7 +670,7 @@
           <w:hyperlink w:anchor="_Toc188807319" w:history="1">
             <w:r>
               <w:rPr>
-                <w:rStyle w:val="Hyperlien"/>
+                <w:rStyle w:val="Hyperlink"/>
                 <w:noProof/>
               </w:rPr>
               <w:t>Portée</w:t>
@@ -761,7 +727,7 @@
         </w:p>
         <w:p>
           <w:pPr>
-            <w:pStyle w:val="TM1"/>
+            <w:pStyle w:val="TOC1"/>
             <w:tabs>
               <w:tab w:val="right" w:pos="8630"/>
             </w:tabs>
@@ -781,7 +747,7 @@
           <w:hyperlink w:anchor="_Toc188807320" w:history="1">
             <w:r>
               <w:rPr>
-                <w:rStyle w:val="Hyperlien"/>
+                <w:rStyle w:val="Hyperlink"/>
                 <w:noProof/>
               </w:rPr>
               <w:t>Modèle de la base de données</w:t>
@@ -838,7 +804,7 @@
         </w:p>
         <w:p>
           <w:pPr>
-            <w:pStyle w:val="TM2"/>
+            <w:pStyle w:val="TOC2"/>
             <w:tabs>
               <w:tab w:val="right" w:pos="8630"/>
             </w:tabs>
@@ -857,7 +823,7 @@
           <w:hyperlink w:anchor="_Toc188807321" w:history="1">
             <w:r>
               <w:rPr>
-                <w:rStyle w:val="Hyperlien"/>
+                <w:rStyle w:val="Hyperlink"/>
                 <w:noProof/>
               </w:rPr>
               <w:t>Légende</w:t>
@@ -914,7 +880,7 @@
         </w:p>
         <w:p>
           <w:pPr>
-            <w:pStyle w:val="TM1"/>
+            <w:pStyle w:val="TOC1"/>
             <w:tabs>
               <w:tab w:val="right" w:pos="8630"/>
             </w:tabs>
@@ -934,7 +900,7 @@
           <w:hyperlink w:anchor="_Toc188807322" w:history="1">
             <w:r>
               <w:rPr>
-                <w:rStyle w:val="Hyperlien"/>
+                <w:rStyle w:val="Hyperlink"/>
                 <w:noProof/>
               </w:rPr>
               <w:t>Maquettes du site Web</w:t>
@@ -1002,20 +968,20 @@
       </w:sdtContent>
     </w:sdt>
     <w:p>
-      <w:bookmarkStart w:id="10" w:name="_Toc460773103"/>
+      <w:bookmarkStart w:id="8" w:name="_Toc460773103"/>
       <w:r>
         <w:br w:type="page"/>
       </w:r>
     </w:p>
     <w:p>
       <w:pPr>
-        <w:pStyle w:val="Titre1"/>
+        <w:pStyle w:val="Heading1"/>
         <w:rPr>
           <w:rFonts w:asciiTheme="minorHAnsi" w:hAnsiTheme="minorHAnsi"/>
         </w:rPr>
       </w:pPr>
-      <w:bookmarkStart w:id="11" w:name="_Toc188807316"/>
-      <w:bookmarkEnd w:id="10"/>
+      <w:bookmarkStart w:id="9" w:name="_Toc188807316"/>
+      <w:bookmarkEnd w:id="8"/>
       <w:r>
         <w:rPr>
           <w:rFonts w:asciiTheme="minorHAnsi" w:hAnsiTheme="minorHAnsi"/>
@@ -1023,7 +989,7 @@
         <w:lastRenderedPageBreak/>
         <w:t>Historique du document</w:t>
       </w:r>
-      <w:bookmarkEnd w:id="11"/>
+      <w:bookmarkEnd w:id="9"/>
     </w:p>
     <w:p/>
     <w:p>
@@ -1034,7 +1000,7 @@
     <w:p/>
     <w:tbl>
       <w:tblPr>
-        <w:tblStyle w:val="TableauGrille4-Accentuation5"/>
+        <w:tblStyle w:val="GridTable4-Accent5"/>
         <w:tblW w:w="0" w:type="auto"/>
         <w:tblLook w:val="04A0" w:firstRow="1" w:lastRow="0" w:firstColumn="1" w:lastColumn="0" w:noHBand="0" w:noVBand="1"/>
       </w:tblPr>
@@ -1189,10 +1155,12 @@
               <w:cnfStyle w:val="000000000000" w:firstRow="0" w:lastRow="0" w:firstColumn="0" w:lastColumn="0" w:oddVBand="0" w:evenVBand="0" w:oddHBand="0" w:evenHBand="0" w:firstRowFirstColumn="0" w:firstRowLastColumn="0" w:lastRowFirstColumn="0" w:lastRowLastColumn="0"/>
             </w:pPr>
             <w:proofErr w:type="spellStart"/>
+            <w:proofErr w:type="gramStart"/>
             <w:r>
               <w:t>Description,exisgence</w:t>
             </w:r>
             <w:proofErr w:type="spellEnd"/>
+            <w:proofErr w:type="gramEnd"/>
             <w:r>
               <w:t xml:space="preserve"> et porté</w:t>
             </w:r>
@@ -1310,32 +1278,19 @@
     </w:tbl>
     <w:p>
       <w:pPr>
-        <w:pStyle w:val="Lgende"/>
+        <w:pStyle w:val="Caption"/>
       </w:pPr>
       <w:r>
         <w:t xml:space="preserve">Tableau </w:t>
       </w:r>
-      <w:r>
-        <w:fldChar w:fldCharType="begin"/>
-      </w:r>
-      <w:r>
-        <w:instrText xml:space="preserve"> SEQ Tableau \* ARABIC </w:instrText>
-      </w:r>
-      <w:r>
-        <w:fldChar w:fldCharType="separate"/>
-      </w:r>
-      <w:r>
-        <w:rPr>
-          <w:noProof/>
-        </w:rPr>
-        <w:t>1</w:t>
-      </w:r>
-      <w:r>
-        <w:rPr>
-          <w:noProof/>
-        </w:rPr>
-        <w:fldChar w:fldCharType="end"/>
-      </w:r>
+      <w:fldSimple w:instr=" SEQ Tableau \* ARABIC ">
+        <w:r>
+          <w:rPr>
+            <w:noProof/>
+          </w:rPr>
+          <w:t>1</w:t>
+        </w:r>
+      </w:fldSimple>
       <w:r>
         <w:t xml:space="preserve"> : historique du document.</w:t>
       </w:r>
@@ -1355,14 +1310,14 @@
     </w:p>
     <w:p>
       <w:pPr>
-        <w:pStyle w:val="Titre1"/>
-      </w:pPr>
-      <w:bookmarkStart w:id="12" w:name="_Toc188807317"/>
+        <w:pStyle w:val="Heading1"/>
+      </w:pPr>
+      <w:bookmarkStart w:id="10" w:name="_Toc188807317"/>
       <w:r>
         <w:lastRenderedPageBreak/>
         <w:t>Description du projet</w:t>
       </w:r>
-      <w:bookmarkEnd w:id="12"/>
+      <w:bookmarkEnd w:id="10"/>
     </w:p>
     <w:p/>
     <w:p>
@@ -1402,13 +1357,13 @@
     <w:p/>
     <w:p>
       <w:pPr>
-        <w:pStyle w:val="Titre1"/>
-      </w:pPr>
-      <w:bookmarkStart w:id="13" w:name="_Toc188807318"/>
+        <w:pStyle w:val="Heading1"/>
+      </w:pPr>
+      <w:bookmarkStart w:id="11" w:name="_Toc188807318"/>
       <w:r>
         <w:t>Exigences fonctionnelles</w:t>
       </w:r>
-      <w:bookmarkEnd w:id="13"/>
+      <w:bookmarkEnd w:id="11"/>
     </w:p>
     <w:p/>
     <w:p>
@@ -1440,13 +1395,13 @@
     <w:p/>
     <w:p>
       <w:pPr>
-        <w:pStyle w:val="Titre1"/>
-      </w:pPr>
-      <w:bookmarkStart w:id="14" w:name="_Toc188807319"/>
+        <w:pStyle w:val="Heading1"/>
+      </w:pPr>
+      <w:bookmarkStart w:id="12" w:name="_Toc188807319"/>
       <w:r>
         <w:t>Portée</w:t>
       </w:r>
-      <w:bookmarkEnd w:id="14"/>
+      <w:bookmarkEnd w:id="12"/>
     </w:p>
     <w:p/>
     <w:p>
@@ -1473,12 +1428,12 @@
     </w:p>
     <w:p>
       <w:pPr>
-        <w:pStyle w:val="Titre1"/>
+        <w:pStyle w:val="Heading1"/>
         <w:rPr>
           <w:rFonts w:asciiTheme="minorHAnsi" w:hAnsiTheme="minorHAnsi"/>
         </w:rPr>
       </w:pPr>
-      <w:bookmarkStart w:id="15" w:name="_Toc188807320"/>
+      <w:bookmarkStart w:id="13" w:name="_Toc188807320"/>
       <w:r>
         <w:rPr>
           <w:rFonts w:asciiTheme="minorHAnsi" w:hAnsiTheme="minorHAnsi"/>
@@ -1486,7 +1441,7 @@
         <w:lastRenderedPageBreak/>
         <w:t>Modèle de la base de données</w:t>
       </w:r>
-      <w:bookmarkEnd w:id="15"/>
+      <w:bookmarkEnd w:id="13"/>
     </w:p>
     <w:p>
       <w:pPr>
@@ -1521,7 +1476,7 @@
                     <pic:cNvPicPr/>
                   </pic:nvPicPr>
                   <pic:blipFill>
-                    <a:blip r:embed="rId13" cstate="print">
+                    <a:blip r:embed="rId11" cstate="print">
                       <a:extLst>
                         <a:ext uri="{28A0092B-C50C-407E-A947-70E740481C1C}">
                           <a14:useLocalDpi xmlns:a14="http://schemas.microsoft.com/office/drawing/2010/main" val="0"/>
@@ -1563,13 +1518,13 @@
     </w:p>
     <w:p>
       <w:pPr>
-        <w:pStyle w:val="Titre2"/>
-      </w:pPr>
-      <w:bookmarkStart w:id="16" w:name="_Toc188807321"/>
+        <w:pStyle w:val="Heading2"/>
+      </w:pPr>
+      <w:bookmarkStart w:id="14" w:name="_Toc188807321"/>
       <w:r>
         <w:t>Légende</w:t>
       </w:r>
-      <w:bookmarkEnd w:id="16"/>
+      <w:bookmarkEnd w:id="14"/>
     </w:p>
     <w:p/>
     <w:p>
@@ -1580,7 +1535,7 @@
     <w:p/>
     <w:p>
       <w:pPr>
-        <w:pStyle w:val="Paragraphedeliste"/>
+        <w:pStyle w:val="ListParagraph"/>
         <w:numPr>
           <w:ilvl w:val="0"/>
           <w:numId w:val="52"/>
@@ -1621,7 +1576,7 @@
     </w:p>
     <w:p>
       <w:pPr>
-        <w:pStyle w:val="Paragraphedeliste"/>
+        <w:pStyle w:val="ListParagraph"/>
         <w:numPr>
           <w:ilvl w:val="0"/>
           <w:numId w:val="52"/>
@@ -1645,12 +1600,12 @@
     </w:p>
     <w:p>
       <w:pPr>
-        <w:pStyle w:val="Paragraphedeliste"/>
+        <w:pStyle w:val="ListParagraph"/>
       </w:pPr>
     </w:p>
     <w:p>
       <w:pPr>
-        <w:pStyle w:val="Paragraphedeliste"/>
+        <w:pStyle w:val="ListParagraph"/>
         <w:numPr>
           <w:ilvl w:val="0"/>
           <w:numId w:val="52"/>
@@ -1677,12 +1632,12 @@
     </w:p>
     <w:p>
       <w:pPr>
-        <w:pStyle w:val="Paragraphedeliste"/>
+        <w:pStyle w:val="ListParagraph"/>
       </w:pPr>
     </w:p>
     <w:p>
       <w:pPr>
-        <w:pStyle w:val="Paragraphedeliste"/>
+        <w:pStyle w:val="ListParagraph"/>
         <w:numPr>
           <w:ilvl w:val="0"/>
           <w:numId w:val="52"/>
@@ -1700,12 +1655,12 @@
     </w:p>
     <w:p>
       <w:pPr>
-        <w:pStyle w:val="Paragraphedeliste"/>
+        <w:pStyle w:val="ListParagraph"/>
       </w:pPr>
     </w:p>
     <w:p>
       <w:pPr>
-        <w:pStyle w:val="Paragraphedeliste"/>
+        <w:pStyle w:val="ListParagraph"/>
         <w:numPr>
           <w:ilvl w:val="0"/>
           <w:numId w:val="52"/>
@@ -1717,12 +1672,12 @@
     </w:p>
     <w:p>
       <w:pPr>
-        <w:pStyle w:val="Paragraphedeliste"/>
+        <w:pStyle w:val="ListParagraph"/>
       </w:pPr>
     </w:p>
     <w:p>
       <w:pPr>
-        <w:pStyle w:val="Paragraphedeliste"/>
+        <w:pStyle w:val="ListParagraph"/>
         <w:numPr>
           <w:ilvl w:val="0"/>
           <w:numId w:val="52"/>
@@ -1743,12 +1698,12 @@
     </w:p>
     <w:p>
       <w:pPr>
-        <w:pStyle w:val="Paragraphedeliste"/>
+        <w:pStyle w:val="ListParagraph"/>
       </w:pPr>
     </w:p>
     <w:p>
       <w:pPr>
-        <w:pStyle w:val="Paragraphedeliste"/>
+        <w:pStyle w:val="ListParagraph"/>
         <w:numPr>
           <w:ilvl w:val="0"/>
           <w:numId w:val="52"/>
@@ -1763,12 +1718,12 @@
     </w:p>
     <w:p>
       <w:pPr>
-        <w:pStyle w:val="Paragraphedeliste"/>
+        <w:pStyle w:val="ListParagraph"/>
       </w:pPr>
     </w:p>
     <w:p>
       <w:pPr>
-        <w:pStyle w:val="Paragraphedeliste"/>
+        <w:pStyle w:val="ListParagraph"/>
         <w:numPr>
           <w:ilvl w:val="0"/>
           <w:numId w:val="52"/>
@@ -1777,11 +1732,16 @@
       <w:r>
         <w:t xml:space="preserve">Un critère peut comporter des niveaux de performances et </w:t>
       </w:r>
+      <w:proofErr w:type="gramStart"/>
       <w:r>
         <w:t>des</w:t>
       </w:r>
       <w:r>
-        <w:t xml:space="preserve"> niveau de performance</w:t>
+        <w:t xml:space="preserve"> niveau</w:t>
+      </w:r>
+      <w:proofErr w:type="gramEnd"/>
+      <w:r>
+        <w:t xml:space="preserve"> de performance</w:t>
       </w:r>
       <w:r>
         <w:t xml:space="preserve"> </w:t>
@@ -1792,12 +1752,12 @@
     </w:p>
     <w:p>
       <w:pPr>
-        <w:pStyle w:val="Paragraphedeliste"/>
+        <w:pStyle w:val="ListParagraph"/>
       </w:pPr>
     </w:p>
     <w:p>
       <w:pPr>
-        <w:pStyle w:val="Paragraphedeliste"/>
+        <w:pStyle w:val="ListParagraph"/>
         <w:numPr>
           <w:ilvl w:val="0"/>
           <w:numId w:val="52"/>
@@ -1820,7 +1780,7 @@
     </w:p>
     <w:p>
       <w:pPr>
-        <w:pStyle w:val="Paragraphedeliste"/>
+        <w:pStyle w:val="ListParagraph"/>
         <w:numPr>
           <w:ilvl w:val="0"/>
           <w:numId w:val="52"/>
@@ -1830,26 +1790,23 @@
       <w:r>
         <w:br w:type="page"/>
       </w:r>
-      <w:r>
-        <w:lastRenderedPageBreak/>
-        <w:t>é</w:t>
-      </w:r>
     </w:p>
     <w:p>
       <w:pPr>
-        <w:pStyle w:val="Titre1"/>
+        <w:pStyle w:val="Heading1"/>
         <w:rPr>
           <w:rFonts w:asciiTheme="minorHAnsi" w:hAnsiTheme="minorHAnsi"/>
         </w:rPr>
       </w:pPr>
-      <w:bookmarkStart w:id="17" w:name="_Toc188807322"/>
+      <w:bookmarkStart w:id="15" w:name="_Toc188807322"/>
       <w:r>
         <w:rPr>
           <w:rFonts w:asciiTheme="minorHAnsi" w:hAnsiTheme="minorHAnsi"/>
         </w:rPr>
+        <w:lastRenderedPageBreak/>
         <w:t>Maquettes du site Web</w:t>
       </w:r>
-      <w:bookmarkEnd w:id="17"/>
+      <w:bookmarkEnd w:id="15"/>
     </w:p>
     <w:p/>
     <w:p>
@@ -1885,7 +1842,9 @@
     </w:p>
     <w:p>
       <w:pPr>
-        <w:keepNext/>
+        <w:rPr>
+          <w:i/>
+        </w:rPr>
       </w:pPr>
     </w:p>
     <w:p>
@@ -1895,13 +1854,12 @@
       <w:r>
         <w:rPr>
           <w:noProof/>
-          <w:lang w:val="fr-CA" w:eastAsia="fr-CA"/>
         </w:rPr>
         <w:drawing>
-          <wp:inline distT="0" distB="0" distL="0" distR="0" wp14:anchorId="61628F85" wp14:editId="1CE95C77">
-            <wp:extent cx="3380395" cy="3535894"/>
-            <wp:effectExtent l="0" t="0" r="0" b="0"/>
-            <wp:docPr id="42" name="Image 42"/>
+          <wp:inline distT="0" distB="0" distL="0" distR="0" wp14:anchorId="65B060E7" wp14:editId="02120A85">
+            <wp:extent cx="4796883" cy="6494242"/>
+            <wp:effectExtent l="0" t="0" r="3810" b="0"/>
+            <wp:docPr id="972547010" name="Picture 3"/>
             <wp:cNvGraphicFramePr>
               <a:graphicFrameLocks xmlns:a="http://schemas.openxmlformats.org/drawingml/2006/main" noChangeAspect="1"/>
             </wp:cNvGraphicFramePr>
@@ -1909,10 +1867,172 @@
               <a:graphicData uri="http://schemas.openxmlformats.org/drawingml/2006/picture">
                 <pic:pic xmlns:pic="http://schemas.openxmlformats.org/drawingml/2006/picture">
                   <pic:nvPicPr>
-                    <pic:cNvPr id="0" name="Picture 6" descr="../Downloads/5-ajouter-employe.jpg"/>
-                    <pic:cNvPicPr>
-                      <a:picLocks noChangeAspect="1" noChangeArrowheads="1"/>
-                    </pic:cNvPicPr>
+                    <pic:cNvPr id="972547010" name="Picture 972547010"/>
+                    <pic:cNvPicPr/>
+                  </pic:nvPicPr>
+                  <pic:blipFill>
+                    <a:blip r:embed="rId12">
+                      <a:extLst>
+                        <a:ext uri="{28A0092B-C50C-407E-A947-70E740481C1C}">
+                          <a14:useLocalDpi xmlns:a14="http://schemas.microsoft.com/office/drawing/2010/main" val="0"/>
+                        </a:ext>
+                      </a:extLst>
+                    </a:blip>
+                    <a:stretch>
+                      <a:fillRect/>
+                    </a:stretch>
+                  </pic:blipFill>
+                  <pic:spPr>
+                    <a:xfrm>
+                      <a:off x="0" y="0"/>
+                      <a:ext cx="4801404" cy="6500363"/>
+                    </a:xfrm>
+                    <a:prstGeom prst="rect">
+                      <a:avLst/>
+                    </a:prstGeom>
+                  </pic:spPr>
+                </pic:pic>
+              </a:graphicData>
+            </a:graphic>
+          </wp:inline>
+        </w:drawing>
+      </w:r>
+    </w:p>
+    <w:p>
+      <w:pPr>
+        <w:pStyle w:val="Caption"/>
+      </w:pPr>
+      <w:r>
+        <w:t xml:space="preserve">Figure </w:t>
+      </w:r>
+      <w:r>
+        <w:t>9</w:t>
+      </w:r>
+      <w:r>
+        <w:t xml:space="preserve"> : écran </w:t>
+      </w:r>
+      <w:r>
+        <w:t>page d’accueil</w:t>
+      </w:r>
+    </w:p>
+    <w:p>
+      <w:pPr>
+        <w:keepNext/>
+      </w:pPr>
+    </w:p>
+    <w:p>
+      <w:pPr>
+        <w:rPr>
+          <w:rFonts w:eastAsiaTheme="majorEastAsia" w:cstheme="majorBidi"/>
+          <w:color w:val="2E74B5" w:themeColor="accent1" w:themeShade="BF"/>
+          <w:sz w:val="32"/>
+          <w:szCs w:val="32"/>
+        </w:rPr>
+      </w:pPr>
+      <w:r>
+        <w:rPr>
+          <w:rFonts w:eastAsiaTheme="majorEastAsia" w:cstheme="majorBidi"/>
+          <w:noProof/>
+          <w:color w:val="2E74B5" w:themeColor="accent1" w:themeShade="BF"/>
+          <w:sz w:val="32"/>
+          <w:szCs w:val="32"/>
+        </w:rPr>
+        <w:drawing>
+          <wp:inline distT="0" distB="0" distL="0" distR="0" wp14:anchorId="07AF619C" wp14:editId="33D4F7B8">
+            <wp:extent cx="2095500" cy="6718300"/>
+            <wp:effectExtent l="0" t="0" r="0" b="0"/>
+            <wp:docPr id="1149917180" name="Picture 4"/>
+            <wp:cNvGraphicFramePr>
+              <a:graphicFrameLocks xmlns:a="http://schemas.openxmlformats.org/drawingml/2006/main" noChangeAspect="1"/>
+            </wp:cNvGraphicFramePr>
+            <a:graphic xmlns:a="http://schemas.openxmlformats.org/drawingml/2006/main">
+              <a:graphicData uri="http://schemas.openxmlformats.org/drawingml/2006/picture">
+                <pic:pic xmlns:pic="http://schemas.openxmlformats.org/drawingml/2006/picture">
+                  <pic:nvPicPr>
+                    <pic:cNvPr id="1149917180" name="Picture 1149917180"/>
+                    <pic:cNvPicPr/>
+                  </pic:nvPicPr>
+                  <pic:blipFill>
+                    <a:blip r:embed="rId13">
+                      <a:extLst>
+                        <a:ext uri="{28A0092B-C50C-407E-A947-70E740481C1C}">
+                          <a14:useLocalDpi xmlns:a14="http://schemas.microsoft.com/office/drawing/2010/main" val="0"/>
+                        </a:ext>
+                      </a:extLst>
+                    </a:blip>
+                    <a:stretch>
+                      <a:fillRect/>
+                    </a:stretch>
+                  </pic:blipFill>
+                  <pic:spPr>
+                    <a:xfrm>
+                      <a:off x="0" y="0"/>
+                      <a:ext cx="2095500" cy="6718300"/>
+                    </a:xfrm>
+                    <a:prstGeom prst="rect">
+                      <a:avLst/>
+                    </a:prstGeom>
+                  </pic:spPr>
+                </pic:pic>
+              </a:graphicData>
+            </a:graphic>
+          </wp:inline>
+        </w:drawing>
+      </w:r>
+    </w:p>
+    <w:p>
+      <w:pPr>
+        <w:pStyle w:val="Caption"/>
+      </w:pPr>
+      <w:r>
+        <w:t xml:space="preserve">Figure </w:t>
+      </w:r>
+      <w:r>
+        <w:t>10</w:t>
+      </w:r>
+      <w:r>
+        <w:t xml:space="preserve"> : écran </w:t>
+      </w:r>
+      <w:r>
+        <w:t xml:space="preserve">page </w:t>
+      </w:r>
+      <w:r>
+        <w:t>gestion travaux par l’enseignant</w:t>
+      </w:r>
+    </w:p>
+    <w:p>
+      <w:pPr>
+        <w:rPr>
+          <w:rFonts w:eastAsiaTheme="majorEastAsia" w:cstheme="majorBidi"/>
+          <w:color w:val="2E74B5" w:themeColor="accent1" w:themeShade="BF"/>
+          <w:sz w:val="32"/>
+          <w:szCs w:val="32"/>
+        </w:rPr>
+      </w:pPr>
+    </w:p>
+    <w:p>
+      <w:pPr>
+        <w:pStyle w:val="Heading2"/>
+      </w:pPr>
+      <w:r>
+        <w:rPr>
+          <w:noProof/>
+        </w:rPr>
+        <w:lastRenderedPageBreak/>
+        <w:drawing>
+          <wp:inline distT="0" distB="0" distL="0" distR="0" wp14:anchorId="16F56A74" wp14:editId="3E3BC951">
+            <wp:extent cx="3840932" cy="7079588"/>
+            <wp:effectExtent l="0" t="0" r="0" b="0"/>
+            <wp:docPr id="1327906092" name="Picture 6"/>
+            <wp:cNvGraphicFramePr>
+              <a:graphicFrameLocks xmlns:a="http://schemas.openxmlformats.org/drawingml/2006/main" noChangeAspect="1"/>
+            </wp:cNvGraphicFramePr>
+            <a:graphic xmlns:a="http://schemas.openxmlformats.org/drawingml/2006/main">
+              <a:graphicData uri="http://schemas.openxmlformats.org/drawingml/2006/picture">
+                <pic:pic xmlns:pic="http://schemas.openxmlformats.org/drawingml/2006/picture">
+                  <pic:nvPicPr>
+                    <pic:cNvPr id="1327906092" name="Picture 1327906092"/>
+                    <pic:cNvPicPr/>
                   </pic:nvPicPr>
                   <pic:blipFill>
                     <a:blip r:embed="rId14">
@@ -1926,18 +2046,14 @@
                       <a:fillRect/>
                     </a:stretch>
                   </pic:blipFill>
-                  <pic:spPr bwMode="auto">
+                  <pic:spPr>
                     <a:xfrm>
                       <a:off x="0" y="0"/>
-                      <a:ext cx="3380395" cy="3535894"/>
+                      <a:ext cx="3855106" cy="7105713"/>
                     </a:xfrm>
                     <a:prstGeom prst="rect">
                       <a:avLst/>
                     </a:prstGeom>
-                    <a:noFill/>
-                    <a:ln>
-                      <a:noFill/>
-                    </a:ln>
                   </pic:spPr>
                 </pic:pic>
               </a:graphicData>
@@ -1948,57 +2064,254 @@
     </w:p>
     <w:p>
       <w:pPr>
-        <w:pStyle w:val="Lgende"/>
+        <w:pStyle w:val="Caption"/>
       </w:pPr>
       <w:r>
         <w:t xml:space="preserve">Figure </w:t>
       </w:r>
       <w:r>
-        <w:fldChar w:fldCharType="begin"/>
-      </w:r>
-      <w:r>
-        <w:instrText xml:space="preserve"> SEQ Figure \* ARABIC </w:instrText>
-      </w:r>
-      <w:r>
-        <w:fldChar w:fldCharType="separate"/>
-      </w:r>
+        <w:t>11</w:t>
+      </w:r>
+      <w:r>
+        <w:t xml:space="preserve"> : écran </w:t>
+      </w:r>
+      <w:r>
+        <w:t xml:space="preserve">page </w:t>
+      </w:r>
+      <w:r>
+        <w:t>évaluation par les pairs enseignant</w:t>
+      </w:r>
+    </w:p>
+    <w:p/>
+    <w:p>
+      <w:pPr>
+        <w:pStyle w:val="Heading2"/>
+      </w:pPr>
+    </w:p>
+    <w:p/>
+    <w:p>
+      <w:pPr>
+        <w:pStyle w:val="Heading2"/>
+      </w:pPr>
       <w:r>
         <w:rPr>
           <w:noProof/>
         </w:rPr>
-        <w:t>8</w:t>
-      </w:r>
+        <w:lastRenderedPageBreak/>
+        <w:drawing>
+          <wp:inline distT="0" distB="0" distL="0" distR="0" wp14:anchorId="7BD3BBD3" wp14:editId="2AC1C9AF">
+            <wp:extent cx="3225800" cy="5981700"/>
+            <wp:effectExtent l="0" t="0" r="0" b="0"/>
+            <wp:docPr id="2037194606" name="Picture 5"/>
+            <wp:cNvGraphicFramePr>
+              <a:graphicFrameLocks xmlns:a="http://schemas.openxmlformats.org/drawingml/2006/main" noChangeAspect="1"/>
+            </wp:cNvGraphicFramePr>
+            <a:graphic xmlns:a="http://schemas.openxmlformats.org/drawingml/2006/main">
+              <a:graphicData uri="http://schemas.openxmlformats.org/drawingml/2006/picture">
+                <pic:pic xmlns:pic="http://schemas.openxmlformats.org/drawingml/2006/picture">
+                  <pic:nvPicPr>
+                    <pic:cNvPr id="2037194606" name="Picture 2037194606"/>
+                    <pic:cNvPicPr/>
+                  </pic:nvPicPr>
+                  <pic:blipFill>
+                    <a:blip r:embed="rId15">
+                      <a:extLst>
+                        <a:ext uri="{28A0092B-C50C-407E-A947-70E740481C1C}">
+                          <a14:useLocalDpi xmlns:a14="http://schemas.microsoft.com/office/drawing/2010/main" val="0"/>
+                        </a:ext>
+                      </a:extLst>
+                    </a:blip>
+                    <a:stretch>
+                      <a:fillRect/>
+                    </a:stretch>
+                  </pic:blipFill>
+                  <pic:spPr>
+                    <a:xfrm>
+                      <a:off x="0" y="0"/>
+                      <a:ext cx="3225800" cy="5981700"/>
+                    </a:xfrm>
+                    <a:prstGeom prst="rect">
+                      <a:avLst/>
+                    </a:prstGeom>
+                  </pic:spPr>
+                </pic:pic>
+              </a:graphicData>
+            </a:graphic>
+          </wp:inline>
+        </w:drawing>
+      </w:r>
+    </w:p>
+    <w:p>
+      <w:pPr>
+        <w:pStyle w:val="Caption"/>
+      </w:pPr>
+      <w:r>
+        <w:t xml:space="preserve">Figure </w:t>
+      </w:r>
+      <w:r>
+        <w:t>12</w:t>
+      </w:r>
+      <w:r>
+        <w:t xml:space="preserve"> : écran </w:t>
+      </w:r>
+      <w:r>
+        <w:t xml:space="preserve">page </w:t>
+      </w:r>
+      <w:r>
+        <w:t>d’évaluation par les pairs</w:t>
+      </w:r>
+    </w:p>
+    <w:p/>
+    <w:p/>
+    <w:p>
       <w:r>
         <w:rPr>
           <w:noProof/>
         </w:rPr>
-        <w:fldChar w:fldCharType="end"/>
-      </w:r>
-      <w:r>
-        <w:t xml:space="preserve"> : écran d'ajout d'employés</w:t>
+        <w:lastRenderedPageBreak/>
+        <w:drawing>
+          <wp:inline distT="0" distB="0" distL="0" distR="0" wp14:anchorId="374CC272" wp14:editId="095D2AC0">
+            <wp:extent cx="4622800" cy="4914900"/>
+            <wp:effectExtent l="0" t="0" r="0" b="0"/>
+            <wp:docPr id="1002045336" name="Picture 8"/>
+            <wp:cNvGraphicFramePr>
+              <a:graphicFrameLocks xmlns:a="http://schemas.openxmlformats.org/drawingml/2006/main" noChangeAspect="1"/>
+            </wp:cNvGraphicFramePr>
+            <a:graphic xmlns:a="http://schemas.openxmlformats.org/drawingml/2006/main">
+              <a:graphicData uri="http://schemas.openxmlformats.org/drawingml/2006/picture">
+                <pic:pic xmlns:pic="http://schemas.openxmlformats.org/drawingml/2006/picture">
+                  <pic:nvPicPr>
+                    <pic:cNvPr id="1002045336" name="Picture 1002045336"/>
+                    <pic:cNvPicPr/>
+                  </pic:nvPicPr>
+                  <pic:blipFill>
+                    <a:blip r:embed="rId16">
+                      <a:extLst>
+                        <a:ext uri="{28A0092B-C50C-407E-A947-70E740481C1C}">
+                          <a14:useLocalDpi xmlns:a14="http://schemas.microsoft.com/office/drawing/2010/main" val="0"/>
+                        </a:ext>
+                      </a:extLst>
+                    </a:blip>
+                    <a:stretch>
+                      <a:fillRect/>
+                    </a:stretch>
+                  </pic:blipFill>
+                  <pic:spPr>
+                    <a:xfrm>
+                      <a:off x="0" y="0"/>
+                      <a:ext cx="4622800" cy="4914900"/>
+                    </a:xfrm>
+                    <a:prstGeom prst="rect">
+                      <a:avLst/>
+                    </a:prstGeom>
+                  </pic:spPr>
+                </pic:pic>
+              </a:graphicData>
+            </a:graphic>
+          </wp:inline>
+        </w:drawing>
       </w:r>
     </w:p>
     <w:p>
       <w:pPr>
-        <w:keepNext/>
-      </w:pPr>
+        <w:pStyle w:val="Caption"/>
+      </w:pPr>
+      <w:r>
+        <w:t xml:space="preserve">Figure </w:t>
+      </w:r>
+      <w:r>
+        <w:t>1</w:t>
+      </w:r>
+      <w:r>
+        <w:t>3</w:t>
+      </w:r>
+      <w:r>
+        <w:t xml:space="preserve"> : écran </w:t>
+      </w:r>
+      <w:r>
+        <w:t xml:space="preserve">page </w:t>
+      </w:r>
+      <w:r>
+        <w:t>de connexion</w:t>
+      </w:r>
+    </w:p>
+    <w:p/>
+    <w:p>
+      <w:r>
+        <w:rPr>
+          <w:noProof/>
+        </w:rPr>
+        <w:lastRenderedPageBreak/>
+        <w:drawing>
+          <wp:inline distT="0" distB="0" distL="0" distR="0" wp14:anchorId="77E1F2AE" wp14:editId="66E4D9EE">
+            <wp:extent cx="5486400" cy="5849620"/>
+            <wp:effectExtent l="0" t="0" r="0" b="5080"/>
+            <wp:docPr id="110422200" name="Picture 9"/>
+            <wp:cNvGraphicFramePr>
+              <a:graphicFrameLocks xmlns:a="http://schemas.openxmlformats.org/drawingml/2006/main" noChangeAspect="1"/>
+            </wp:cNvGraphicFramePr>
+            <a:graphic xmlns:a="http://schemas.openxmlformats.org/drawingml/2006/main">
+              <a:graphicData uri="http://schemas.openxmlformats.org/drawingml/2006/picture">
+                <pic:pic xmlns:pic="http://schemas.openxmlformats.org/drawingml/2006/picture">
+                  <pic:nvPicPr>
+                    <pic:cNvPr id="110422200" name="Picture 110422200"/>
+                    <pic:cNvPicPr/>
+                  </pic:nvPicPr>
+                  <pic:blipFill>
+                    <a:blip r:embed="rId17">
+                      <a:extLst>
+                        <a:ext uri="{28A0092B-C50C-407E-A947-70E740481C1C}">
+                          <a14:useLocalDpi xmlns:a14="http://schemas.microsoft.com/office/drawing/2010/main" val="0"/>
+                        </a:ext>
+                      </a:extLst>
+                    </a:blip>
+                    <a:stretch>
+                      <a:fillRect/>
+                    </a:stretch>
+                  </pic:blipFill>
+                  <pic:spPr>
+                    <a:xfrm>
+                      <a:off x="0" y="0"/>
+                      <a:ext cx="5486400" cy="5849620"/>
+                    </a:xfrm>
+                    <a:prstGeom prst="rect">
+                      <a:avLst/>
+                    </a:prstGeom>
+                  </pic:spPr>
+                </pic:pic>
+              </a:graphicData>
+            </a:graphic>
+          </wp:inline>
+        </w:drawing>
+      </w:r>
     </w:p>
     <w:p>
       <w:pPr>
-        <w:rPr>
-          <w:rFonts w:eastAsiaTheme="majorEastAsia" w:cstheme="majorBidi"/>
-          <w:color w:val="2E74B5" w:themeColor="accent1" w:themeShade="BF"/>
-          <w:sz w:val="32"/>
-          <w:szCs w:val="32"/>
-        </w:rPr>
-      </w:pPr>
+        <w:pStyle w:val="Caption"/>
+      </w:pPr>
+      <w:r>
+        <w:t xml:space="preserve">Figure </w:t>
+      </w:r>
+      <w:r>
+        <w:t>1</w:t>
+      </w:r>
+      <w:r>
+        <w:t>4</w:t>
+      </w:r>
+      <w:r>
+        <w:t xml:space="preserve"> : écran </w:t>
+      </w:r>
+      <w:r>
+        <w:t xml:space="preserve">page </w:t>
+      </w:r>
+      <w:r>
+        <w:t>d’inscription</w:t>
+      </w:r>
     </w:p>
-    <w:p>
-      <w:pPr>
-        <w:pStyle w:val="Titre2"/>
-      </w:pPr>
-    </w:p>
+    <w:p/>
     <w:sectPr>
+      <w:footerReference w:type="even" r:id="rId18"/>
+      <w:footerReference w:type="default" r:id="rId19"/>
       <w:pgSz w:w="12240" w:h="15840"/>
       <w:pgMar w:top="1440" w:right="1800" w:bottom="1440" w:left="1800" w:header="708" w:footer="708" w:gutter="0"/>
       <w:pgNumType w:start="1"/>
@@ -2033,34 +2346,34 @@
 <w:ftr xmlns:wpc="http://schemas.microsoft.com/office/word/2010/wordprocessingCanvas" xmlns:cx="http://schemas.microsoft.com/office/drawing/2014/chartex" xmlns:cx1="http://schemas.microsoft.com/office/drawing/2015/9/8/chartex" xmlns:cx2="http://schemas.microsoft.com/office/drawing/2015/10/21/chartex" xmlns:cx3="http://schemas.microsoft.com/office/drawing/2016/5/9/chartex" xmlns:cx4="http://schemas.microsoft.com/office/drawing/2016/5/10/chartex" xmlns:cx5="http://schemas.microsoft.com/office/drawing/2016/5/11/chartex" xmlns:cx6="http://schemas.microsoft.com/office/drawing/2016/5/12/chartex" xmlns:cx7="http://schemas.microsoft.com/office/drawing/2016/5/13/chartex" xmlns:cx8="http://schemas.microsoft.com/office/drawing/2016/5/14/chartex" xmlns:mc="http://schemas.openxmlformats.org/markup-compatibility/2006" xmlns:aink="http://schemas.microsoft.com/office/drawing/2016/ink" xmlns:am3d="http://schemas.microsoft.com/office/drawing/2017/model3d" xmlns:o="urn:schemas-microsoft-com:office:office" xmlns:oel="http://schemas.microsoft.com/office/2019/extlst" xmlns:r="http://schemas.openxmlformats.org/officeDocument/2006/relationships" xmlns:m="http://schemas.openxmlformats.org/officeDocument/2006/math" xmlns:v="urn:schemas-microsoft-com:vml" xmlns:wp14="http://schemas.microsoft.com/office/word/2010/wordprocessingDrawing" xmlns:wp="http://schemas.openxmlformats.org/drawingml/2006/wordprocessingDrawing" xmlns:w10="urn:schemas-microsoft-com:office:word" xmlns:w="http://schemas.openxmlformats.org/wordprocessingml/2006/main" xmlns:w14="http://schemas.microsoft.com/office/word/2010/wordml" xmlns:w15="http://schemas.microsoft.com/office/word/2012/wordml" xmlns:w16cex="http://schemas.microsoft.com/office/word/2018/wordml/cex" xmlns:w16cid="http://schemas.microsoft.com/office/word/2016/wordml/cid" xmlns:w16="http://schemas.microsoft.com/office/word/2018/wordml" xmlns:w16du="http://schemas.microsoft.com/office/word/2023/wordml/word16du" xmlns:w16sdtdh="http://schemas.microsoft.com/office/word/2020/wordml/sdtdatahash" xmlns:w16sdtfl="http://schemas.microsoft.com/office/word/2024/wordml/sdtformatlock" xmlns:w16se="http://schemas.microsoft.com/office/word/2015/wordml/symex" xmlns:wpg="http://schemas.microsoft.com/office/word/2010/wordprocessingGroup" xmlns:wpi="http://schemas.microsoft.com/office/word/2010/wordprocessingInk" xmlns:wne="http://schemas.microsoft.com/office/word/2006/wordml" xmlns:wps="http://schemas.microsoft.com/office/word/2010/wordprocessingShape" mc:Ignorable="w14 w15 w16se w16cid w16 w16cex w16sdtdh w16sdtfl w16du wp14">
   <w:p>
     <w:pPr>
-      <w:pStyle w:val="Pieddepage"/>
+      <w:pStyle w:val="Footer"/>
       <w:framePr w:wrap="none" w:vAnchor="text" w:hAnchor="margin" w:xAlign="right" w:y="1"/>
       <w:rPr>
-        <w:rStyle w:val="Numrodepage"/>
+        <w:rStyle w:val="PageNumber"/>
       </w:rPr>
     </w:pPr>
     <w:r>
       <w:rPr>
-        <w:rStyle w:val="Numrodepage"/>
+        <w:rStyle w:val="PageNumber"/>
       </w:rPr>
       <w:fldChar w:fldCharType="begin"/>
     </w:r>
     <w:r>
       <w:rPr>
-        <w:rStyle w:val="Numrodepage"/>
+        <w:rStyle w:val="PageNumber"/>
       </w:rPr>
       <w:instrText xml:space="preserve">PAGE  </w:instrText>
     </w:r>
     <w:r>
       <w:rPr>
-        <w:rStyle w:val="Numrodepage"/>
+        <w:rStyle w:val="PageNumber"/>
       </w:rPr>
       <w:fldChar w:fldCharType="end"/>
     </w:r>
   </w:p>
   <w:p>
     <w:pPr>
-      <w:pStyle w:val="Pieddepage"/>
+      <w:pStyle w:val="Footer"/>
       <w:ind w:right="360"/>
     </w:pPr>
   </w:p>
@@ -2071,47 +2384,47 @@
 <w:ftr xmlns:wpc="http://schemas.microsoft.com/office/word/2010/wordprocessingCanvas" xmlns:cx="http://schemas.microsoft.com/office/drawing/2014/chartex" xmlns:cx1="http://schemas.microsoft.com/office/drawing/2015/9/8/chartex" xmlns:cx2="http://schemas.microsoft.com/office/drawing/2015/10/21/chartex" xmlns:cx3="http://schemas.microsoft.com/office/drawing/2016/5/9/chartex" xmlns:cx4="http://schemas.microsoft.com/office/drawing/2016/5/10/chartex" xmlns:cx5="http://schemas.microsoft.com/office/drawing/2016/5/11/chartex" xmlns:cx6="http://schemas.microsoft.com/office/drawing/2016/5/12/chartex" xmlns:cx7="http://schemas.microsoft.com/office/drawing/2016/5/13/chartex" xmlns:cx8="http://schemas.microsoft.com/office/drawing/2016/5/14/chartex" xmlns:mc="http://schemas.openxmlformats.org/markup-compatibility/2006" xmlns:aink="http://schemas.microsoft.com/office/drawing/2016/ink" xmlns:am3d="http://schemas.microsoft.com/office/drawing/2017/model3d" xmlns:o="urn:schemas-microsoft-com:office:office" xmlns:oel="http://schemas.microsoft.com/office/2019/extlst" xmlns:r="http://schemas.openxmlformats.org/officeDocument/2006/relationships" xmlns:m="http://schemas.openxmlformats.org/officeDocument/2006/math" xmlns:v="urn:schemas-microsoft-com:vml" xmlns:wp14="http://schemas.microsoft.com/office/word/2010/wordprocessingDrawing" xmlns:wp="http://schemas.openxmlformats.org/drawingml/2006/wordprocessingDrawing" xmlns:w10="urn:schemas-microsoft-com:office:word" xmlns:w="http://schemas.openxmlformats.org/wordprocessingml/2006/main" xmlns:w14="http://schemas.microsoft.com/office/word/2010/wordml" xmlns:w15="http://schemas.microsoft.com/office/word/2012/wordml" xmlns:w16cex="http://schemas.microsoft.com/office/word/2018/wordml/cex" xmlns:w16cid="http://schemas.microsoft.com/office/word/2016/wordml/cid" xmlns:w16="http://schemas.microsoft.com/office/word/2018/wordml" xmlns:w16du="http://schemas.microsoft.com/office/word/2023/wordml/word16du" xmlns:w16sdtdh="http://schemas.microsoft.com/office/word/2020/wordml/sdtdatahash" xmlns:w16sdtfl="http://schemas.microsoft.com/office/word/2024/wordml/sdtformatlock" xmlns:w16se="http://schemas.microsoft.com/office/word/2015/wordml/symex" xmlns:wpg="http://schemas.microsoft.com/office/word/2010/wordprocessingGroup" xmlns:wpi="http://schemas.microsoft.com/office/word/2010/wordprocessingInk" xmlns:wne="http://schemas.microsoft.com/office/word/2006/wordml" xmlns:wps="http://schemas.microsoft.com/office/word/2010/wordprocessingShape" mc:Ignorable="w14 w15 w16se w16cid w16 w16cex w16sdtdh w16sdtfl w16du wp14">
   <w:p>
     <w:pPr>
-      <w:pStyle w:val="Pieddepage"/>
+      <w:pStyle w:val="Footer"/>
       <w:framePr w:wrap="none" w:vAnchor="text" w:hAnchor="margin" w:xAlign="right" w:y="1"/>
       <w:rPr>
-        <w:rStyle w:val="Numrodepage"/>
+        <w:rStyle w:val="PageNumber"/>
       </w:rPr>
     </w:pPr>
     <w:r>
       <w:rPr>
-        <w:rStyle w:val="Numrodepage"/>
+        <w:rStyle w:val="PageNumber"/>
       </w:rPr>
       <w:fldChar w:fldCharType="begin"/>
     </w:r>
     <w:r>
       <w:rPr>
-        <w:rStyle w:val="Numrodepage"/>
+        <w:rStyle w:val="PageNumber"/>
       </w:rPr>
       <w:instrText xml:space="preserve">PAGE  </w:instrText>
     </w:r>
     <w:r>
       <w:rPr>
-        <w:rStyle w:val="Numrodepage"/>
+        <w:rStyle w:val="PageNumber"/>
       </w:rPr>
       <w:fldChar w:fldCharType="separate"/>
     </w:r>
     <w:r>
       <w:rPr>
-        <w:rStyle w:val="Numrodepage"/>
+        <w:rStyle w:val="PageNumber"/>
         <w:noProof/>
       </w:rPr>
       <w:t>19</w:t>
     </w:r>
     <w:r>
       <w:rPr>
-        <w:rStyle w:val="Numrodepage"/>
+        <w:rStyle w:val="PageNumber"/>
       </w:rPr>
       <w:fldChar w:fldCharType="end"/>
     </w:r>
   </w:p>
   <w:p>
     <w:pPr>
-      <w:pStyle w:val="Pieddepage"/>
+      <w:pStyle w:val="Footer"/>
       <w:ind w:right="360"/>
     </w:pPr>
   </w:p>
@@ -2122,34 +2435,34 @@
 <w:ftr xmlns:wpc="http://schemas.microsoft.com/office/word/2010/wordprocessingCanvas" xmlns:cx="http://schemas.microsoft.com/office/drawing/2014/chartex" xmlns:cx1="http://schemas.microsoft.com/office/drawing/2015/9/8/chartex" xmlns:cx2="http://schemas.microsoft.com/office/drawing/2015/10/21/chartex" xmlns:cx3="http://schemas.microsoft.com/office/drawing/2016/5/9/chartex" xmlns:cx4="http://schemas.microsoft.com/office/drawing/2016/5/10/chartex" xmlns:cx5="http://schemas.microsoft.com/office/drawing/2016/5/11/chartex" xmlns:cx6="http://schemas.microsoft.com/office/drawing/2016/5/12/chartex" xmlns:cx7="http://schemas.microsoft.com/office/drawing/2016/5/13/chartex" xmlns:cx8="http://schemas.microsoft.com/office/drawing/2016/5/14/chartex" xmlns:mc="http://schemas.openxmlformats.org/markup-compatibility/2006" xmlns:aink="http://schemas.microsoft.com/office/drawing/2016/ink" xmlns:am3d="http://schemas.microsoft.com/office/drawing/2017/model3d" xmlns:o="urn:schemas-microsoft-com:office:office" xmlns:oel="http://schemas.microsoft.com/office/2019/extlst" xmlns:r="http://schemas.openxmlformats.org/officeDocument/2006/relationships" xmlns:m="http://schemas.openxmlformats.org/officeDocument/2006/math" xmlns:v="urn:schemas-microsoft-com:vml" xmlns:wp14="http://schemas.microsoft.com/office/word/2010/wordprocessingDrawing" xmlns:wp="http://schemas.openxmlformats.org/drawingml/2006/wordprocessingDrawing" xmlns:w10="urn:schemas-microsoft-com:office:word" xmlns:w="http://schemas.openxmlformats.org/wordprocessingml/2006/main" xmlns:w14="http://schemas.microsoft.com/office/word/2010/wordml" xmlns:w15="http://schemas.microsoft.com/office/word/2012/wordml" xmlns:w16cex="http://schemas.microsoft.com/office/word/2018/wordml/cex" xmlns:w16cid="http://schemas.microsoft.com/office/word/2016/wordml/cid" xmlns:w16="http://schemas.microsoft.com/office/word/2018/wordml" xmlns:w16du="http://schemas.microsoft.com/office/word/2023/wordml/word16du" xmlns:w16sdtdh="http://schemas.microsoft.com/office/word/2020/wordml/sdtdatahash" xmlns:w16sdtfl="http://schemas.microsoft.com/office/word/2024/wordml/sdtformatlock" xmlns:w16se="http://schemas.microsoft.com/office/word/2015/wordml/symex" xmlns:wpg="http://schemas.microsoft.com/office/word/2010/wordprocessingGroup" xmlns:wpi="http://schemas.microsoft.com/office/word/2010/wordprocessingInk" xmlns:wne="http://schemas.microsoft.com/office/word/2006/wordml" xmlns:wps="http://schemas.microsoft.com/office/word/2010/wordprocessingShape" mc:Ignorable="w14 w15 w16se w16cid w16 w16cex w16sdtdh w16sdtfl w16du wp14">
   <w:p>
     <w:pPr>
-      <w:pStyle w:val="Pieddepage"/>
+      <w:pStyle w:val="Footer"/>
       <w:framePr w:wrap="none" w:vAnchor="text" w:hAnchor="margin" w:xAlign="right" w:y="1"/>
       <w:rPr>
-        <w:rStyle w:val="Numrodepage"/>
+        <w:rStyle w:val="PageNumber"/>
       </w:rPr>
     </w:pPr>
     <w:r>
       <w:rPr>
-        <w:rStyle w:val="Numrodepage"/>
+        <w:rStyle w:val="PageNumber"/>
       </w:rPr>
       <w:fldChar w:fldCharType="begin"/>
     </w:r>
     <w:r>
       <w:rPr>
-        <w:rStyle w:val="Numrodepage"/>
+        <w:rStyle w:val="PageNumber"/>
       </w:rPr>
       <w:instrText xml:space="preserve">PAGE  </w:instrText>
     </w:r>
     <w:r>
       <w:rPr>
-        <w:rStyle w:val="Numrodepage"/>
+        <w:rStyle w:val="PageNumber"/>
       </w:rPr>
       <w:fldChar w:fldCharType="end"/>
     </w:r>
   </w:p>
   <w:p>
     <w:pPr>
-      <w:pStyle w:val="Pieddepage"/>
+      <w:pStyle w:val="Footer"/>
       <w:ind w:right="360"/>
     </w:pPr>
   </w:p>
@@ -2160,47 +2473,47 @@
 <w:ftr xmlns:wpc="http://schemas.microsoft.com/office/word/2010/wordprocessingCanvas" xmlns:cx="http://schemas.microsoft.com/office/drawing/2014/chartex" xmlns:cx1="http://schemas.microsoft.com/office/drawing/2015/9/8/chartex" xmlns:cx2="http://schemas.microsoft.com/office/drawing/2015/10/21/chartex" xmlns:cx3="http://schemas.microsoft.com/office/drawing/2016/5/9/chartex" xmlns:cx4="http://schemas.microsoft.com/office/drawing/2016/5/10/chartex" xmlns:cx5="http://schemas.microsoft.com/office/drawing/2016/5/11/chartex" xmlns:cx6="http://schemas.microsoft.com/office/drawing/2016/5/12/chartex" xmlns:cx7="http://schemas.microsoft.com/office/drawing/2016/5/13/chartex" xmlns:cx8="http://schemas.microsoft.com/office/drawing/2016/5/14/chartex" xmlns:mc="http://schemas.openxmlformats.org/markup-compatibility/2006" xmlns:aink="http://schemas.microsoft.com/office/drawing/2016/ink" xmlns:am3d="http://schemas.microsoft.com/office/drawing/2017/model3d" xmlns:o="urn:schemas-microsoft-com:office:office" xmlns:oel="http://schemas.microsoft.com/office/2019/extlst" xmlns:r="http://schemas.openxmlformats.org/officeDocument/2006/relationships" xmlns:m="http://schemas.openxmlformats.org/officeDocument/2006/math" xmlns:v="urn:schemas-microsoft-com:vml" xmlns:wp14="http://schemas.microsoft.com/office/word/2010/wordprocessingDrawing" xmlns:wp="http://schemas.openxmlformats.org/drawingml/2006/wordprocessingDrawing" xmlns:w10="urn:schemas-microsoft-com:office:word" xmlns:w="http://schemas.openxmlformats.org/wordprocessingml/2006/main" xmlns:w14="http://schemas.microsoft.com/office/word/2010/wordml" xmlns:w15="http://schemas.microsoft.com/office/word/2012/wordml" xmlns:w16cex="http://schemas.microsoft.com/office/word/2018/wordml/cex" xmlns:w16cid="http://schemas.microsoft.com/office/word/2016/wordml/cid" xmlns:w16="http://schemas.microsoft.com/office/word/2018/wordml" xmlns:w16du="http://schemas.microsoft.com/office/word/2023/wordml/word16du" xmlns:w16sdtdh="http://schemas.microsoft.com/office/word/2020/wordml/sdtdatahash" xmlns:w16sdtfl="http://schemas.microsoft.com/office/word/2024/wordml/sdtformatlock" xmlns:w16se="http://schemas.microsoft.com/office/word/2015/wordml/symex" xmlns:wpg="http://schemas.microsoft.com/office/word/2010/wordprocessingGroup" xmlns:wpi="http://schemas.microsoft.com/office/word/2010/wordprocessingInk" xmlns:wne="http://schemas.microsoft.com/office/word/2006/wordml" xmlns:wps="http://schemas.microsoft.com/office/word/2010/wordprocessingShape" mc:Ignorable="w14 w15 w16se w16cid w16 w16cex w16sdtdh w16sdtfl w16du wp14">
   <w:p>
     <w:pPr>
-      <w:pStyle w:val="Pieddepage"/>
+      <w:pStyle w:val="Footer"/>
       <w:framePr w:wrap="none" w:vAnchor="text" w:hAnchor="margin" w:xAlign="right" w:y="1"/>
       <w:rPr>
-        <w:rStyle w:val="Numrodepage"/>
+        <w:rStyle w:val="PageNumber"/>
       </w:rPr>
     </w:pPr>
     <w:r>
       <w:rPr>
-        <w:rStyle w:val="Numrodepage"/>
+        <w:rStyle w:val="PageNumber"/>
       </w:rPr>
       <w:fldChar w:fldCharType="begin"/>
     </w:r>
     <w:r>
       <w:rPr>
-        <w:rStyle w:val="Numrodepage"/>
+        <w:rStyle w:val="PageNumber"/>
       </w:rPr>
       <w:instrText xml:space="preserve">PAGE  </w:instrText>
     </w:r>
     <w:r>
       <w:rPr>
-        <w:rStyle w:val="Numrodepage"/>
+        <w:rStyle w:val="PageNumber"/>
       </w:rPr>
       <w:fldChar w:fldCharType="separate"/>
     </w:r>
     <w:r>
       <w:rPr>
-        <w:rStyle w:val="Numrodepage"/>
+        <w:rStyle w:val="PageNumber"/>
         <w:noProof/>
       </w:rPr>
       <w:t>19</w:t>
     </w:r>
     <w:r>
       <w:rPr>
-        <w:rStyle w:val="Numrodepage"/>
+        <w:rStyle w:val="PageNumber"/>
       </w:rPr>
       <w:fldChar w:fldCharType="end"/>
     </w:r>
   </w:p>
   <w:p>
     <w:pPr>
-      <w:pStyle w:val="Pieddepage"/>
+      <w:pStyle w:val="Footer"/>
       <w:ind w:right="360"/>
     </w:pPr>
   </w:p>
@@ -8676,11 +8989,11 @@
     <w:name w:val="Normal"/>
     <w:qFormat/>
   </w:style>
-  <w:style w:type="paragraph" w:styleId="Titre1">
+  <w:style w:type="paragraph" w:styleId="Heading1">
     <w:name w:val="heading 1"/>
     <w:basedOn w:val="Normal"/>
     <w:next w:val="Normal"/>
-    <w:link w:val="Titre1Car"/>
+    <w:link w:val="Heading1Char"/>
     <w:uiPriority w:val="9"/>
     <w:qFormat/>
     <w:rsid w:val="00AE6F8F"/>
@@ -8697,11 +9010,11 @@
       <w:szCs w:val="32"/>
     </w:rPr>
   </w:style>
-  <w:style w:type="paragraph" w:styleId="Titre2">
+  <w:style w:type="paragraph" w:styleId="Heading2">
     <w:name w:val="heading 2"/>
     <w:basedOn w:val="Normal"/>
     <w:next w:val="Normal"/>
-    <w:link w:val="Titre2Car"/>
+    <w:link w:val="Heading2Char"/>
     <w:uiPriority w:val="9"/>
     <w:unhideWhenUsed/>
     <w:qFormat/>
@@ -8719,11 +9032,11 @@
       <w:szCs w:val="26"/>
     </w:rPr>
   </w:style>
-  <w:style w:type="paragraph" w:styleId="Titre3">
+  <w:style w:type="paragraph" w:styleId="Heading3">
     <w:name w:val="heading 3"/>
     <w:basedOn w:val="Normal"/>
     <w:next w:val="Normal"/>
-    <w:link w:val="Titre3Car"/>
+    <w:link w:val="Heading3Char"/>
     <w:uiPriority w:val="9"/>
     <w:unhideWhenUsed/>
     <w:qFormat/>
@@ -8739,13 +9052,13 @@
       <w:color w:val="1F4D78" w:themeColor="accent1" w:themeShade="7F"/>
     </w:rPr>
   </w:style>
-  <w:style w:type="character" w:default="1" w:styleId="Policepardfaut">
+  <w:style w:type="character" w:default="1" w:styleId="DefaultParagraphFont">
     <w:name w:val="Default Paragraph Font"/>
     <w:uiPriority w:val="1"/>
     <w:semiHidden/>
     <w:unhideWhenUsed/>
   </w:style>
-  <w:style w:type="table" w:default="1" w:styleId="TableauNormal">
+  <w:style w:type="table" w:default="1" w:styleId="TableNormal">
     <w:name w:val="Normal Table"/>
     <w:uiPriority w:val="99"/>
     <w:semiHidden/>
@@ -8760,16 +9073,16 @@
       </w:tblCellMar>
     </w:tblPr>
   </w:style>
-  <w:style w:type="numbering" w:default="1" w:styleId="Aucuneliste">
+  <w:style w:type="numbering" w:default="1" w:styleId="NoList">
     <w:name w:val="No List"/>
     <w:uiPriority w:val="99"/>
     <w:semiHidden/>
     <w:unhideWhenUsed/>
   </w:style>
-  <w:style w:type="character" w:customStyle="1" w:styleId="Titre1Car">
-    <w:name w:val="Titre 1 Car"/>
-    <w:basedOn w:val="Policepardfaut"/>
-    <w:link w:val="Titre1"/>
+  <w:style w:type="character" w:customStyle="1" w:styleId="Heading1Char">
+    <w:name w:val="Heading 1 Char"/>
+    <w:basedOn w:val="DefaultParagraphFont"/>
+    <w:link w:val="Heading1"/>
     <w:uiPriority w:val="9"/>
     <w:rsid w:val="00AE6F8F"/>
     <w:rPr>
@@ -8779,10 +9092,10 @@
       <w:szCs w:val="32"/>
     </w:rPr>
   </w:style>
-  <w:style w:type="character" w:customStyle="1" w:styleId="Titre2Car">
-    <w:name w:val="Titre 2 Car"/>
-    <w:basedOn w:val="Policepardfaut"/>
-    <w:link w:val="Titre2"/>
+  <w:style w:type="character" w:customStyle="1" w:styleId="Heading2Char">
+    <w:name w:val="Heading 2 Char"/>
+    <w:basedOn w:val="DefaultParagraphFont"/>
+    <w:link w:val="Heading2"/>
     <w:uiPriority w:val="9"/>
     <w:rsid w:val="004D7F3D"/>
     <w:rPr>
@@ -8792,9 +9105,9 @@
       <w:szCs w:val="26"/>
     </w:rPr>
   </w:style>
-  <w:style w:type="paragraph" w:styleId="Sansinterligne">
+  <w:style w:type="paragraph" w:styleId="NoSpacing">
     <w:name w:val="No Spacing"/>
-    <w:link w:val="SansinterligneCar"/>
+    <w:link w:val="NoSpacingChar"/>
     <w:uiPriority w:val="1"/>
     <w:qFormat/>
     <w:rsid w:val="004F1D27"/>
@@ -8804,10 +9117,10 @@
       <w:lang w:val="en-US" w:eastAsia="zh-CN"/>
     </w:rPr>
   </w:style>
-  <w:style w:type="character" w:customStyle="1" w:styleId="SansinterligneCar">
-    <w:name w:val="Sans interligne Car"/>
-    <w:basedOn w:val="Policepardfaut"/>
-    <w:link w:val="Sansinterligne"/>
+  <w:style w:type="character" w:customStyle="1" w:styleId="NoSpacingChar">
+    <w:name w:val="No Spacing Char"/>
+    <w:basedOn w:val="DefaultParagraphFont"/>
+    <w:link w:val="NoSpacing"/>
     <w:uiPriority w:val="1"/>
     <w:rsid w:val="004F1D27"/>
     <w:rPr>
@@ -8816,16 +9129,16 @@
       <w:lang w:val="en-US" w:eastAsia="zh-CN"/>
     </w:rPr>
   </w:style>
-  <w:style w:type="paragraph" w:styleId="Rvision">
+  <w:style w:type="paragraph" w:styleId="Revision">
     <w:name w:val="Revision"/>
     <w:hidden/>
     <w:uiPriority w:val="99"/>
     <w:semiHidden/>
     <w:rsid w:val="004F1D27"/>
   </w:style>
-  <w:style w:type="paragraph" w:styleId="En-ttedetabledesmatires">
+  <w:style w:type="paragraph" w:styleId="TOCHeading">
     <w:name w:val="TOC Heading"/>
-    <w:basedOn w:val="Titre1"/>
+    <w:basedOn w:val="Heading1"/>
     <w:next w:val="Normal"/>
     <w:uiPriority w:val="39"/>
     <w:unhideWhenUsed/>
@@ -8842,7 +9155,7 @@
       <w:szCs w:val="28"/>
     </w:rPr>
   </w:style>
-  <w:style w:type="paragraph" w:styleId="TM1">
+  <w:style w:type="paragraph" w:styleId="TOC1">
     <w:name w:val="toc 1"/>
     <w:basedOn w:val="Normal"/>
     <w:next w:val="Normal"/>
@@ -8862,9 +9175,9 @@
       <w:u w:val="single"/>
     </w:rPr>
   </w:style>
-  <w:style w:type="character" w:styleId="Hyperlien">
+  <w:style w:type="character" w:styleId="Hyperlink">
     <w:name w:val="Hyperlink"/>
-    <w:basedOn w:val="Policepardfaut"/>
+    <w:basedOn w:val="DefaultParagraphFont"/>
     <w:uiPriority w:val="99"/>
     <w:unhideWhenUsed/>
     <w:rsid w:val="00AE6F8F"/>
@@ -8873,7 +9186,7 @@
       <w:u w:val="single"/>
     </w:rPr>
   </w:style>
-  <w:style w:type="paragraph" w:styleId="TM2">
+  <w:style w:type="paragraph" w:styleId="TOC2">
     <w:name w:val="toc 2"/>
     <w:basedOn w:val="Normal"/>
     <w:next w:val="Normal"/>
@@ -8889,7 +9202,7 @@
       <w:szCs w:val="22"/>
     </w:rPr>
   </w:style>
-  <w:style w:type="paragraph" w:styleId="TM3">
+  <w:style w:type="paragraph" w:styleId="TOC3">
     <w:name w:val="toc 3"/>
     <w:basedOn w:val="Normal"/>
     <w:next w:val="Normal"/>
@@ -8903,7 +9216,7 @@
       <w:szCs w:val="22"/>
     </w:rPr>
   </w:style>
-  <w:style w:type="paragraph" w:styleId="TM4">
+  <w:style w:type="paragraph" w:styleId="TOC4">
     <w:name w:val="toc 4"/>
     <w:basedOn w:val="Normal"/>
     <w:next w:val="Normal"/>
@@ -8917,7 +9230,7 @@
       <w:szCs w:val="22"/>
     </w:rPr>
   </w:style>
-  <w:style w:type="paragraph" w:styleId="TM5">
+  <w:style w:type="paragraph" w:styleId="TOC5">
     <w:name w:val="toc 5"/>
     <w:basedOn w:val="Normal"/>
     <w:next w:val="Normal"/>
@@ -8931,7 +9244,7 @@
       <w:szCs w:val="22"/>
     </w:rPr>
   </w:style>
-  <w:style w:type="paragraph" w:styleId="TM6">
+  <w:style w:type="paragraph" w:styleId="TOC6">
     <w:name w:val="toc 6"/>
     <w:basedOn w:val="Normal"/>
     <w:next w:val="Normal"/>
@@ -8945,7 +9258,7 @@
       <w:szCs w:val="22"/>
     </w:rPr>
   </w:style>
-  <w:style w:type="paragraph" w:styleId="TM7">
+  <w:style w:type="paragraph" w:styleId="TOC7">
     <w:name w:val="toc 7"/>
     <w:basedOn w:val="Normal"/>
     <w:next w:val="Normal"/>
@@ -8959,7 +9272,7 @@
       <w:szCs w:val="22"/>
     </w:rPr>
   </w:style>
-  <w:style w:type="paragraph" w:styleId="TM8">
+  <w:style w:type="paragraph" w:styleId="TOC8">
     <w:name w:val="toc 8"/>
     <w:basedOn w:val="Normal"/>
     <w:next w:val="Normal"/>
@@ -8973,7 +9286,7 @@
       <w:szCs w:val="22"/>
     </w:rPr>
   </w:style>
-  <w:style w:type="paragraph" w:styleId="TM9">
+  <w:style w:type="paragraph" w:styleId="TOC9">
     <w:name w:val="toc 9"/>
     <w:basedOn w:val="Normal"/>
     <w:next w:val="Normal"/>
@@ -8987,7 +9300,7 @@
       <w:szCs w:val="22"/>
     </w:rPr>
   </w:style>
-  <w:style w:type="paragraph" w:styleId="Paragraphedeliste">
+  <w:style w:type="paragraph" w:styleId="ListParagraph">
     <w:name w:val="List Paragraph"/>
     <w:basedOn w:val="Normal"/>
     <w:uiPriority w:val="34"/>
@@ -8998,10 +9311,10 @@
       <w:contextualSpacing/>
     </w:pPr>
   </w:style>
-  <w:style w:type="paragraph" w:styleId="Pieddepage">
+  <w:style w:type="paragraph" w:styleId="Footer">
     <w:name w:val="footer"/>
     <w:basedOn w:val="Normal"/>
-    <w:link w:val="PieddepageCar"/>
+    <w:link w:val="FooterChar"/>
     <w:uiPriority w:val="99"/>
     <w:unhideWhenUsed/>
     <w:rsid w:val="00112001"/>
@@ -9012,25 +9325,25 @@
       </w:tabs>
     </w:pPr>
   </w:style>
-  <w:style w:type="character" w:customStyle="1" w:styleId="PieddepageCar">
-    <w:name w:val="Pied de page Car"/>
-    <w:basedOn w:val="Policepardfaut"/>
-    <w:link w:val="Pieddepage"/>
+  <w:style w:type="character" w:customStyle="1" w:styleId="FooterChar">
+    <w:name w:val="Footer Char"/>
+    <w:basedOn w:val="DefaultParagraphFont"/>
+    <w:link w:val="Footer"/>
     <w:uiPriority w:val="99"/>
     <w:rsid w:val="00112001"/>
   </w:style>
-  <w:style w:type="character" w:styleId="Numrodepage">
+  <w:style w:type="character" w:styleId="PageNumber">
     <w:name w:val="page number"/>
-    <w:basedOn w:val="Policepardfaut"/>
+    <w:basedOn w:val="DefaultParagraphFont"/>
     <w:uiPriority w:val="99"/>
     <w:semiHidden/>
     <w:unhideWhenUsed/>
     <w:rsid w:val="00112001"/>
   </w:style>
-  <w:style w:type="paragraph" w:styleId="En-tte">
+  <w:style w:type="paragraph" w:styleId="Header">
     <w:name w:val="header"/>
     <w:basedOn w:val="Normal"/>
-    <w:link w:val="En-tteCar"/>
+    <w:link w:val="HeaderChar"/>
     <w:uiPriority w:val="99"/>
     <w:unhideWhenUsed/>
     <w:rsid w:val="00112001"/>
@@ -9041,14 +9354,14 @@
       </w:tabs>
     </w:pPr>
   </w:style>
-  <w:style w:type="character" w:customStyle="1" w:styleId="En-tteCar">
-    <w:name w:val="En-tête Car"/>
-    <w:basedOn w:val="Policepardfaut"/>
-    <w:link w:val="En-tte"/>
+  <w:style w:type="character" w:customStyle="1" w:styleId="HeaderChar">
+    <w:name w:val="Header Char"/>
+    <w:basedOn w:val="DefaultParagraphFont"/>
+    <w:link w:val="Header"/>
     <w:uiPriority w:val="99"/>
     <w:rsid w:val="00112001"/>
   </w:style>
-  <w:style w:type="paragraph" w:styleId="Lgende">
+  <w:style w:type="paragraph" w:styleId="Caption">
     <w:name w:val="caption"/>
     <w:basedOn w:val="Normal"/>
     <w:next w:val="Normal"/>
@@ -9067,10 +9380,10 @@
       <w:szCs w:val="18"/>
     </w:rPr>
   </w:style>
-  <w:style w:type="paragraph" w:styleId="Textedebulles">
+  <w:style w:type="paragraph" w:styleId="BalloonText">
     <w:name w:val="Balloon Text"/>
     <w:basedOn w:val="Normal"/>
-    <w:link w:val="TextedebullesCar"/>
+    <w:link w:val="BalloonTextChar"/>
     <w:uiPriority w:val="99"/>
     <w:semiHidden/>
     <w:unhideWhenUsed/>
@@ -9081,10 +9394,10 @@
       <w:szCs w:val="18"/>
     </w:rPr>
   </w:style>
-  <w:style w:type="character" w:customStyle="1" w:styleId="TextedebullesCar">
-    <w:name w:val="Texte de bulles Car"/>
-    <w:basedOn w:val="Policepardfaut"/>
-    <w:link w:val="Textedebulles"/>
+  <w:style w:type="character" w:customStyle="1" w:styleId="BalloonTextChar">
+    <w:name w:val="Balloon Text Char"/>
+    <w:basedOn w:val="DefaultParagraphFont"/>
+    <w:link w:val="BalloonText"/>
     <w:uiPriority w:val="99"/>
     <w:semiHidden/>
     <w:rsid w:val="00684C08"/>
@@ -9094,9 +9407,9 @@
       <w:szCs w:val="18"/>
     </w:rPr>
   </w:style>
-  <w:style w:type="table" w:styleId="Grilledutableau">
+  <w:style w:type="table" w:styleId="TableGrid">
     <w:name w:val="Table Grid"/>
-    <w:basedOn w:val="TableauNormal"/>
+    <w:basedOn w:val="TableNormal"/>
     <w:uiPriority w:val="39"/>
     <w:rsid w:val="002F4A84"/>
     <w:tblPr>
@@ -9110,9 +9423,9 @@
       </w:tblBorders>
     </w:tblPr>
   </w:style>
-  <w:style w:type="table" w:styleId="TableauGrille1clair-Accentuation1">
+  <w:style w:type="table" w:styleId="GridTable1Light-Accent1">
     <w:name w:val="Grid Table 1 Light Accent 1"/>
-    <w:basedOn w:val="TableauNormal"/>
+    <w:basedOn w:val="TableNormal"/>
     <w:uiPriority w:val="46"/>
     <w:rsid w:val="002F4A84"/>
     <w:tblPr>
@@ -9164,9 +9477,9 @@
       </w:rPr>
     </w:tblStylePr>
   </w:style>
-  <w:style w:type="table" w:styleId="TableauGrille4-Accentuation5">
+  <w:style w:type="table" w:styleId="GridTable4-Accent5">
     <w:name w:val="Grid Table 4 Accent 5"/>
-    <w:basedOn w:val="TableauNormal"/>
+    <w:basedOn w:val="TableNormal"/>
     <w:uiPriority w:val="49"/>
     <w:rsid w:val="002F4A84"/>
     <w:tblPr>
@@ -9237,24 +9550,24 @@
       </w:tcPr>
     </w:tblStylePr>
   </w:style>
-  <w:style w:type="paragraph" w:styleId="Notedebasdepage">
+  <w:style w:type="paragraph" w:styleId="FootnoteText">
     <w:name w:val="footnote text"/>
     <w:basedOn w:val="Normal"/>
-    <w:link w:val="NotedebasdepageCar"/>
+    <w:link w:val="FootnoteTextChar"/>
     <w:uiPriority w:val="99"/>
     <w:unhideWhenUsed/>
     <w:rsid w:val="005C3BD9"/>
   </w:style>
-  <w:style w:type="character" w:customStyle="1" w:styleId="NotedebasdepageCar">
-    <w:name w:val="Note de bas de page Car"/>
-    <w:basedOn w:val="Policepardfaut"/>
-    <w:link w:val="Notedebasdepage"/>
+  <w:style w:type="character" w:customStyle="1" w:styleId="FootnoteTextChar">
+    <w:name w:val="Footnote Text Char"/>
+    <w:basedOn w:val="DefaultParagraphFont"/>
+    <w:link w:val="FootnoteText"/>
     <w:uiPriority w:val="99"/>
     <w:rsid w:val="005C3BD9"/>
   </w:style>
-  <w:style w:type="character" w:styleId="Appelnotedebasdep">
+  <w:style w:type="character" w:styleId="FootnoteReference">
     <w:name w:val="footnote reference"/>
-    <w:basedOn w:val="Policepardfaut"/>
+    <w:basedOn w:val="DefaultParagraphFont"/>
     <w:uiPriority w:val="99"/>
     <w:unhideWhenUsed/>
     <w:rsid w:val="005C3BD9"/>
@@ -9262,9 +9575,9 @@
       <w:vertAlign w:val="superscript"/>
     </w:rPr>
   </w:style>
-  <w:style w:type="table" w:styleId="TableauGrille5Fonc-Accentuation5">
+  <w:style w:type="table" w:styleId="GridTable5Dark-Accent5">
     <w:name w:val="Grid Table 5 Dark Accent 5"/>
-    <w:basedOn w:val="TableauNormal"/>
+    <w:basedOn w:val="TableNormal"/>
     <w:uiPriority w:val="50"/>
     <w:rsid w:val="00BD53B0"/>
     <w:tblPr>
@@ -9365,9 +9678,9 @@
       </w:tcPr>
     </w:tblStylePr>
   </w:style>
-  <w:style w:type="character" w:styleId="Textedelespacerserv">
+  <w:style w:type="character" w:styleId="PlaceholderText">
     <w:name w:val="Placeholder Text"/>
-    <w:basedOn w:val="Policepardfaut"/>
+    <w:basedOn w:val="DefaultParagraphFont"/>
     <w:uiPriority w:val="99"/>
     <w:semiHidden/>
     <w:rsid w:val="00E32E72"/>
@@ -9375,10 +9688,10 @@
       <w:color w:val="808080"/>
     </w:rPr>
   </w:style>
-  <w:style w:type="character" w:customStyle="1" w:styleId="Titre3Car">
-    <w:name w:val="Titre 3 Car"/>
-    <w:basedOn w:val="Policepardfaut"/>
-    <w:link w:val="Titre3"/>
+  <w:style w:type="character" w:customStyle="1" w:styleId="Heading3Char">
+    <w:name w:val="Heading 3 Char"/>
+    <w:basedOn w:val="DefaultParagraphFont"/>
+    <w:link w:val="Heading3"/>
     <w:uiPriority w:val="9"/>
     <w:rsid w:val="00280A4A"/>
     <w:rPr>

</xml_diff>

<commit_message>
Ajout source dans le gabarit
</commit_message>
<xml_diff>
--- a/Analyse_Preliminaire/Gabarit_Analyse.docx
+++ b/Analyse_Preliminaire/Gabarit_Analyse.docx
@@ -1180,6 +1180,9 @@
             <w:pPr>
               <w:jc w:val="center"/>
             </w:pPr>
+            <w:r>
+              <w:t>3</w:t>
+            </w:r>
           </w:p>
         </w:tc>
         <w:tc>
@@ -1190,6 +1193,9 @@
             <w:pPr>
               <w:cnfStyle w:val="000000100000" w:firstRow="0" w:lastRow="0" w:firstColumn="0" w:lastColumn="0" w:oddVBand="0" w:evenVBand="0" w:oddHBand="1" w:evenHBand="0" w:firstRowFirstColumn="0" w:firstRowLastColumn="0" w:lastRowFirstColumn="0" w:lastRowLastColumn="0"/>
             </w:pPr>
+            <w:r>
+              <w:t>2025-02-09</w:t>
+            </w:r>
           </w:p>
         </w:tc>
         <w:tc>
@@ -1201,6 +1207,9 @@
               <w:keepNext/>
               <w:cnfStyle w:val="000000100000" w:firstRow="0" w:lastRow="0" w:firstColumn="0" w:lastColumn="0" w:oddVBand="0" w:evenVBand="0" w:oddHBand="1" w:evenHBand="0" w:firstRowFirstColumn="0" w:firstRowLastColumn="0" w:lastRowFirstColumn="0" w:lastRowLastColumn="0"/>
             </w:pPr>
+            <w:r>
+              <w:t>Ajout maquettes</w:t>
+            </w:r>
           </w:p>
         </w:tc>
       </w:tr>
@@ -1994,10 +2003,7 @@
         <w:t xml:space="preserve"> : écran </w:t>
       </w:r>
       <w:r>
-        <w:t xml:space="preserve">page </w:t>
-      </w:r>
-      <w:r>
-        <w:t>gestion travaux par l’enseignant</w:t>
+        <w:t>page gestion travaux par l’enseignant</w:t>
       </w:r>
     </w:p>
     <w:p>
@@ -2076,10 +2082,10 @@
         <w:t xml:space="preserve"> : écran </w:t>
       </w:r>
       <w:r>
-        <w:t xml:space="preserve">page </w:t>
-      </w:r>
-      <w:r>
-        <w:t>évaluation par les pairs enseignant</w:t>
+        <w:t>page évaluation par les pairs enseignant</w:t>
+      </w:r>
+      <w:r>
+        <w:t xml:space="preserve"> – aider par Jean François Brodeur</w:t>
       </w:r>
     </w:p>
     <w:p/>
@@ -2155,11 +2161,19 @@
         <w:t xml:space="preserve"> : écran </w:t>
       </w:r>
       <w:r>
-        <w:t xml:space="preserve">page </w:t>
-      </w:r>
-      <w:r>
-        <w:t>d’évaluation par les pairs</w:t>
-      </w:r>
+        <w:t>page d’évaluation par les pairs</w:t>
+      </w:r>
+      <w:r>
+        <w:t xml:space="preserve"> </w:t>
+      </w:r>
+      <w:r>
+        <w:t>– aider par Jean François Brodeur</w:t>
+      </w:r>
+    </w:p>
+    <w:p>
+      <w:pPr>
+        <w:pStyle w:val="Caption"/>
+      </w:pPr>
     </w:p>
     <w:p/>
     <w:p/>
@@ -2220,19 +2234,13 @@
         <w:t xml:space="preserve">Figure </w:t>
       </w:r>
       <w:r>
-        <w:t>1</w:t>
-      </w:r>
-      <w:r>
-        <w:t>3</w:t>
+        <w:t>13</w:t>
       </w:r>
       <w:r>
         <w:t xml:space="preserve"> : écran </w:t>
       </w:r>
       <w:r>
-        <w:t xml:space="preserve">page </w:t>
-      </w:r>
-      <w:r>
-        <w:t>de connexion</w:t>
+        <w:t>page de connexion</w:t>
       </w:r>
     </w:p>
     <w:p/>
@@ -2293,19 +2301,13 @@
         <w:t xml:space="preserve">Figure </w:t>
       </w:r>
       <w:r>
-        <w:t>1</w:t>
-      </w:r>
-      <w:r>
-        <w:t>4</w:t>
+        <w:t>14</w:t>
       </w:r>
       <w:r>
         <w:t xml:space="preserve"> : écran </w:t>
       </w:r>
       <w:r>
-        <w:t xml:space="preserve">page </w:t>
-      </w:r>
-      <w:r>
-        <w:t>d’inscription</w:t>
+        <w:t>page d’inscription</w:t>
       </w:r>
     </w:p>
     <w:p/>

</xml_diff>